<commit_message>
added manager mode to proposal
</commit_message>
<xml_diff>
--- a/The_Freegan_Quest_Proposal.docx
+++ b/The_Freegan_Quest_Proposal.docx
@@ -1,6 +1,6 @@
 
 <file path=word/document.xml><?xml version="1.0" encoding="utf-8"?>
-<w:document xmlns:wpc="http://schemas.microsoft.com/office/word/2010/wordprocessingCanvas" xmlns:mc="http://schemas.openxmlformats.org/markup-compatibility/2006" xmlns:o="urn:schemas-microsoft-com:office:office" xmlns:r="http://schemas.openxmlformats.org/officeDocument/2006/relationships" xmlns:m="http://schemas.openxmlformats.org/officeDocument/2006/math" xmlns:v="urn:schemas-microsoft-com:vml" xmlns:wp14="http://schemas.microsoft.com/office/word/2010/wordprocessingDrawing" xmlns:wp="http://schemas.openxmlformats.org/drawingml/2006/wordprocessingDrawing" xmlns:w10="urn:schemas-microsoft-com:office:word" xmlns:w="http://schemas.openxmlformats.org/wordprocessingml/2006/main" xmlns:w14="http://schemas.microsoft.com/office/word/2010/wordml" xmlns:w15="http://schemas.microsoft.com/office/word/2012/wordml" xmlns:wpg="http://schemas.microsoft.com/office/word/2010/wordprocessingGroup" xmlns:wpi="http://schemas.microsoft.com/office/word/2010/wordprocessingInk" xmlns:wne="http://schemas.microsoft.com/office/word/2006/wordml" xmlns:wps="http://schemas.microsoft.com/office/word/2010/wordprocessingShape" mc:Ignorable="w14 w15 wp14">
+<w:document xmlns:ve="http://schemas.openxmlformats.org/markup-compatibility/2006" xmlns:o="urn:schemas-microsoft-com:office:office" xmlns:r="http://schemas.openxmlformats.org/officeDocument/2006/relationships" xmlns:m="http://schemas.openxmlformats.org/officeDocument/2006/math" xmlns:v="urn:schemas-microsoft-com:vml" xmlns:wp="http://schemas.openxmlformats.org/drawingml/2006/wordprocessingDrawing" xmlns:w10="urn:schemas-microsoft-com:office:word" xmlns:w="http://schemas.openxmlformats.org/wordprocessingml/2006/main" xmlns:wne="http://schemas.microsoft.com/office/word/2006/wordml">
   <w:body>
     <w:p>
       <w:pPr>
@@ -1548,17 +1548,7 @@
           <w:szCs w:val="28"/>
           <w:u w:val="single"/>
         </w:rPr>
-        <w:t>Add/Edit/Delete</w:t>
-      </w:r>
-      <w:r>
-        <w:rPr>
-          <w:rFonts w:ascii="Times New Roman" w:hAnsi="Times New Roman" w:cs="Times New Roman"/>
-          <w:b/>
-          <w:sz w:val="28"/>
-          <w:szCs w:val="28"/>
-          <w:u w:val="single"/>
-        </w:rPr>
-        <w:t xml:space="preserve"> Courses</w:t>
+        <w:t>Manager Mode</w:t>
       </w:r>
     </w:p>
     <w:p>
@@ -1577,7 +1567,23 @@
           <w:szCs w:val="24"/>
         </w:rPr>
         <w:tab/>
-        <w:t>When the program starts the first time</w:t>
+        <w:t xml:space="preserve">When the </w:t>
+      </w:r>
+      <w:r>
+        <w:rPr>
+          <w:rFonts w:ascii="Times New Roman" w:hAnsi="Times New Roman" w:cs="Times New Roman"/>
+          <w:sz w:val="24"/>
+          <w:szCs w:val="24"/>
+        </w:rPr>
+        <w:t>manager mode</w:t>
+      </w:r>
+      <w:r>
+        <w:rPr>
+          <w:rFonts w:ascii="Times New Roman" w:hAnsi="Times New Roman" w:cs="Times New Roman"/>
+          <w:sz w:val="24"/>
+          <w:szCs w:val="24"/>
+        </w:rPr>
+        <w:t xml:space="preserve"> starts the first time</w:t>
       </w:r>
       <w:r>
         <w:rPr>
@@ -1593,7 +1599,522 @@
           <w:sz w:val="24"/>
           <w:szCs w:val="24"/>
         </w:rPr>
-        <w:t xml:space="preserve"> the Main Activity will display an empty list of </w:t>
+        <w:t xml:space="preserve"> the </w:t>
+      </w:r>
+      <w:r>
+        <w:rPr>
+          <w:rFonts w:ascii="Times New Roman" w:hAnsi="Times New Roman" w:cs="Times New Roman"/>
+          <w:sz w:val="24"/>
+          <w:szCs w:val="24"/>
+        </w:rPr>
+        <w:t>Manager</w:t>
+      </w:r>
+      <w:r>
+        <w:rPr>
+          <w:rFonts w:ascii="Times New Roman" w:hAnsi="Times New Roman" w:cs="Times New Roman"/>
+          <w:sz w:val="24"/>
+          <w:szCs w:val="24"/>
+        </w:rPr>
+        <w:t xml:space="preserve"> Activity will display an empty list of </w:t>
+      </w:r>
+      <w:r>
+        <w:rPr>
+          <w:rFonts w:ascii="Times New Roman" w:hAnsi="Times New Roman" w:cs="Times New Roman"/>
+          <w:sz w:val="24"/>
+          <w:szCs w:val="24"/>
+        </w:rPr>
+        <w:t>hunts</w:t>
+      </w:r>
+      <w:r>
+        <w:rPr>
+          <w:rFonts w:ascii="Times New Roman" w:hAnsi="Times New Roman" w:cs="Times New Roman"/>
+          <w:sz w:val="24"/>
+          <w:szCs w:val="24"/>
+        </w:rPr>
+        <w:t xml:space="preserve"> and </w:t>
+      </w:r>
+      <w:r>
+        <w:rPr>
+          <w:rFonts w:ascii="Times New Roman" w:hAnsi="Times New Roman" w:cs="Times New Roman"/>
+          <w:sz w:val="24"/>
+          <w:szCs w:val="24"/>
+        </w:rPr>
+        <w:t>an</w:t>
+      </w:r>
+      <w:r>
+        <w:rPr>
+          <w:rFonts w:ascii="Times New Roman" w:hAnsi="Times New Roman" w:cs="Times New Roman"/>
+          <w:sz w:val="24"/>
+          <w:szCs w:val="24"/>
+        </w:rPr>
+        <w:t xml:space="preserve"> “Add” button</w:t>
+      </w:r>
+      <w:r>
+        <w:rPr>
+          <w:rFonts w:ascii="Times New Roman" w:hAnsi="Times New Roman" w:cs="Times New Roman"/>
+          <w:sz w:val="24"/>
+          <w:szCs w:val="24"/>
+        </w:rPr>
+        <w:t xml:space="preserve">. When the </w:t>
+      </w:r>
+      <w:r>
+        <w:rPr>
+          <w:rFonts w:ascii="Times New Roman" w:hAnsi="Times New Roman" w:cs="Times New Roman"/>
+          <w:sz w:val="24"/>
+          <w:szCs w:val="24"/>
+        </w:rPr>
+        <w:t>manager</w:t>
+      </w:r>
+      <w:r>
+        <w:rPr>
+          <w:rFonts w:ascii="Times New Roman" w:hAnsi="Times New Roman" w:cs="Times New Roman"/>
+          <w:sz w:val="24"/>
+          <w:szCs w:val="24"/>
+        </w:rPr>
+        <w:t xml:space="preserve"> clicks “Add”, an input dialog will appear that will allow the </w:t>
+      </w:r>
+      <w:r>
+        <w:rPr>
+          <w:rFonts w:ascii="Times New Roman" w:hAnsi="Times New Roman" w:cs="Times New Roman"/>
+          <w:sz w:val="24"/>
+          <w:szCs w:val="24"/>
+        </w:rPr>
+        <w:t>manager</w:t>
+      </w:r>
+      <w:r>
+        <w:rPr>
+          <w:rFonts w:ascii="Times New Roman" w:hAnsi="Times New Roman" w:cs="Times New Roman"/>
+          <w:sz w:val="24"/>
+          <w:szCs w:val="24"/>
+        </w:rPr>
+        <w:t xml:space="preserve"> to type in the name of the</w:t>
+      </w:r>
+      <w:r>
+        <w:rPr>
+          <w:rFonts w:ascii="Times New Roman" w:hAnsi="Times New Roman" w:cs="Times New Roman"/>
+          <w:sz w:val="24"/>
+          <w:szCs w:val="24"/>
+        </w:rPr>
+        <w:t xml:space="preserve"> hunt</w:t>
+      </w:r>
+      <w:r>
+        <w:rPr>
+          <w:rFonts w:ascii="Times New Roman" w:hAnsi="Times New Roman" w:cs="Times New Roman"/>
+          <w:sz w:val="24"/>
+          <w:szCs w:val="24"/>
+        </w:rPr>
+        <w:t xml:space="preserve"> they want to add to the list. After typing in the name of the </w:t>
+      </w:r>
+      <w:r>
+        <w:rPr>
+          <w:rFonts w:ascii="Times New Roman" w:hAnsi="Times New Roman" w:cs="Times New Roman"/>
+          <w:sz w:val="24"/>
+          <w:szCs w:val="24"/>
+        </w:rPr>
+        <w:t>hunt</w:t>
+      </w:r>
+      <w:r>
+        <w:rPr>
+          <w:rFonts w:ascii="Times New Roman" w:hAnsi="Times New Roman" w:cs="Times New Roman"/>
+          <w:sz w:val="24"/>
+          <w:szCs w:val="24"/>
+        </w:rPr>
+        <w:t xml:space="preserve"> and clicking “Ok” the</w:t>
+      </w:r>
+      <w:r>
+        <w:rPr>
+          <w:rFonts w:ascii="Times New Roman" w:hAnsi="Times New Roman" w:cs="Times New Roman"/>
+          <w:sz w:val="24"/>
+          <w:szCs w:val="24"/>
+        </w:rPr>
+        <w:t xml:space="preserve"> app will add the </w:t>
+      </w:r>
+      <w:r>
+        <w:rPr>
+          <w:rFonts w:ascii="Times New Roman" w:hAnsi="Times New Roman" w:cs="Times New Roman"/>
+          <w:sz w:val="24"/>
+          <w:szCs w:val="24"/>
+        </w:rPr>
+        <w:t>hunt</w:t>
+      </w:r>
+      <w:r>
+        <w:rPr>
+          <w:rFonts w:ascii="Times New Roman" w:hAnsi="Times New Roman" w:cs="Times New Roman"/>
+          <w:sz w:val="24"/>
+          <w:szCs w:val="24"/>
+        </w:rPr>
+        <w:t xml:space="preserve"> to the database, the</w:t>
+      </w:r>
+      <w:r>
+        <w:rPr>
+          <w:rFonts w:ascii="Times New Roman" w:hAnsi="Times New Roman" w:cs="Times New Roman"/>
+          <w:sz w:val="24"/>
+          <w:szCs w:val="24"/>
+        </w:rPr>
+        <w:t xml:space="preserve"> dialog will disappear</w:t>
+      </w:r>
+      <w:r>
+        <w:rPr>
+          <w:rFonts w:ascii="Times New Roman" w:hAnsi="Times New Roman" w:cs="Times New Roman"/>
+          <w:sz w:val="24"/>
+          <w:szCs w:val="24"/>
+        </w:rPr>
+        <w:t>,</w:t>
+      </w:r>
+      <w:r>
+        <w:rPr>
+          <w:rFonts w:ascii="Times New Roman" w:hAnsi="Times New Roman" w:cs="Times New Roman"/>
+          <w:sz w:val="24"/>
+          <w:szCs w:val="24"/>
+        </w:rPr>
+        <w:t xml:space="preserve"> and the M</w:t>
+      </w:r>
+      <w:r>
+        <w:rPr>
+          <w:rFonts w:ascii="Times New Roman" w:hAnsi="Times New Roman" w:cs="Times New Roman"/>
+          <w:sz w:val="24"/>
+          <w:szCs w:val="24"/>
+        </w:rPr>
+        <w:t>anager</w:t>
+      </w:r>
+      <w:r>
+        <w:rPr>
+          <w:rFonts w:ascii="Times New Roman" w:hAnsi="Times New Roman" w:cs="Times New Roman"/>
+          <w:sz w:val="24"/>
+          <w:szCs w:val="24"/>
+        </w:rPr>
+        <w:t xml:space="preserve"> Activity will be visible with the </w:t>
+      </w:r>
+      <w:r>
+        <w:rPr>
+          <w:rFonts w:ascii="Times New Roman" w:hAnsi="Times New Roman" w:cs="Times New Roman"/>
+          <w:sz w:val="24"/>
+          <w:szCs w:val="24"/>
+        </w:rPr>
+        <w:t>name</w:t>
+      </w:r>
+      <w:r>
+        <w:rPr>
+          <w:rFonts w:ascii="Times New Roman" w:hAnsi="Times New Roman" w:cs="Times New Roman"/>
+          <w:sz w:val="24"/>
+          <w:szCs w:val="24"/>
+        </w:rPr>
+        <w:t>(s)</w:t>
+      </w:r>
+      <w:r>
+        <w:rPr>
+          <w:rFonts w:ascii="Times New Roman" w:hAnsi="Times New Roman" w:cs="Times New Roman"/>
+          <w:sz w:val="24"/>
+          <w:szCs w:val="24"/>
+        </w:rPr>
+        <w:t xml:space="preserve"> of the </w:t>
+      </w:r>
+      <w:r>
+        <w:rPr>
+          <w:rFonts w:ascii="Times New Roman" w:hAnsi="Times New Roman" w:cs="Times New Roman"/>
+          <w:sz w:val="24"/>
+          <w:szCs w:val="24"/>
+        </w:rPr>
+        <w:t>hunt</w:t>
+      </w:r>
+      <w:r>
+        <w:rPr>
+          <w:rFonts w:ascii="Times New Roman" w:hAnsi="Times New Roman" w:cs="Times New Roman"/>
+          <w:sz w:val="24"/>
+          <w:szCs w:val="24"/>
+        </w:rPr>
+        <w:t>(s)</w:t>
+      </w:r>
+      <w:r>
+        <w:rPr>
+          <w:rFonts w:ascii="Times New Roman" w:hAnsi="Times New Roman" w:cs="Times New Roman"/>
+          <w:sz w:val="24"/>
+          <w:szCs w:val="24"/>
+        </w:rPr>
+        <w:t xml:space="preserve"> in the list. If the </w:t>
+      </w:r>
+      <w:r>
+        <w:rPr>
+          <w:rFonts w:ascii="Times New Roman" w:hAnsi="Times New Roman" w:cs="Times New Roman"/>
+          <w:sz w:val="24"/>
+          <w:szCs w:val="24"/>
+        </w:rPr>
+        <w:t>manager</w:t>
+      </w:r>
+      <w:r>
+        <w:rPr>
+          <w:rFonts w:ascii="Times New Roman" w:hAnsi="Times New Roman" w:cs="Times New Roman"/>
+          <w:sz w:val="24"/>
+          <w:szCs w:val="24"/>
+        </w:rPr>
+        <w:t xml:space="preserve"> performs a long </w:t>
+      </w:r>
+      <w:r>
+        <w:rPr>
+          <w:rFonts w:ascii="Times New Roman" w:hAnsi="Times New Roman" w:cs="Times New Roman"/>
+          <w:sz w:val="24"/>
+          <w:szCs w:val="24"/>
+        </w:rPr>
+        <w:t>press</w:t>
+      </w:r>
+      <w:r>
+        <w:rPr>
+          <w:rFonts w:ascii="Times New Roman" w:hAnsi="Times New Roman" w:cs="Times New Roman"/>
+          <w:sz w:val="24"/>
+          <w:szCs w:val="24"/>
+        </w:rPr>
+        <w:t xml:space="preserve"> on the </w:t>
+      </w:r>
+      <w:r>
+        <w:rPr>
+          <w:rFonts w:ascii="Times New Roman" w:hAnsi="Times New Roman" w:cs="Times New Roman"/>
+          <w:sz w:val="24"/>
+          <w:szCs w:val="24"/>
+        </w:rPr>
+        <w:t>hunt</w:t>
+      </w:r>
+      <w:r>
+        <w:rPr>
+          <w:rFonts w:ascii="Times New Roman" w:hAnsi="Times New Roman" w:cs="Times New Roman"/>
+          <w:sz w:val="24"/>
+          <w:szCs w:val="24"/>
+        </w:rPr>
+        <w:t xml:space="preserve"> name, the app will display a list of options. Among those options will be edit and delete, which will allow the app to interact with the database</w:t>
+      </w:r>
+      <w:r>
+        <w:rPr>
+          <w:rFonts w:ascii="Times New Roman" w:hAnsi="Times New Roman" w:cs="Times New Roman"/>
+          <w:sz w:val="24"/>
+          <w:szCs w:val="24"/>
+        </w:rPr>
+        <w:t xml:space="preserve"> accordingly</w:t>
+      </w:r>
+      <w:r>
+        <w:rPr>
+          <w:rFonts w:ascii="Times New Roman" w:hAnsi="Times New Roman" w:cs="Times New Roman"/>
+          <w:sz w:val="24"/>
+          <w:szCs w:val="24"/>
+        </w:rPr>
+        <w:t>.</w:t>
+      </w:r>
+      <w:r>
+        <w:rPr>
+          <w:rFonts w:ascii="Times New Roman" w:hAnsi="Times New Roman" w:cs="Times New Roman"/>
+          <w:sz w:val="24"/>
+          <w:szCs w:val="24"/>
+        </w:rPr>
+        <w:t xml:space="preserve"> If the </w:t>
+      </w:r>
+      <w:r>
+        <w:rPr>
+          <w:rFonts w:ascii="Times New Roman" w:hAnsi="Times New Roman" w:cs="Times New Roman"/>
+          <w:sz w:val="24"/>
+          <w:szCs w:val="24"/>
+        </w:rPr>
+        <w:t>manager</w:t>
+      </w:r>
+      <w:r>
+        <w:rPr>
+          <w:rFonts w:ascii="Times New Roman" w:hAnsi="Times New Roman" w:cs="Times New Roman"/>
+          <w:sz w:val="24"/>
+          <w:szCs w:val="24"/>
+        </w:rPr>
+        <w:t xml:space="preserve"> decides to edit the name of a </w:t>
+      </w:r>
+      <w:r>
+        <w:rPr>
+          <w:rFonts w:ascii="Times New Roman" w:hAnsi="Times New Roman" w:cs="Times New Roman"/>
+          <w:sz w:val="24"/>
+          <w:szCs w:val="24"/>
+        </w:rPr>
+        <w:t>hunt</w:t>
+      </w:r>
+      <w:r>
+        <w:rPr>
+          <w:rFonts w:ascii="Times New Roman" w:hAnsi="Times New Roman" w:cs="Times New Roman"/>
+          <w:sz w:val="24"/>
+          <w:szCs w:val="24"/>
+        </w:rPr>
+        <w:t xml:space="preserve"> the activity will pass the key to the </w:t>
+      </w:r>
+      <w:r>
+        <w:rPr>
+          <w:rFonts w:ascii="Times New Roman" w:hAnsi="Times New Roman" w:cs="Times New Roman"/>
+          <w:sz w:val="24"/>
+          <w:szCs w:val="24"/>
+        </w:rPr>
+        <w:t>hunt</w:t>
+      </w:r>
+      <w:r>
+        <w:rPr>
+          <w:rFonts w:ascii="Times New Roman" w:hAnsi="Times New Roman" w:cs="Times New Roman"/>
+          <w:sz w:val="24"/>
+          <w:szCs w:val="24"/>
+        </w:rPr>
+        <w:t xml:space="preserve"> name in the database to the dialog. This is so that the dialog will be able to retrieve and edit the information before updating it in the database.</w:t>
+      </w:r>
+      <w:r>
+        <w:rPr>
+          <w:rFonts w:ascii="Times New Roman" w:hAnsi="Times New Roman" w:cs="Times New Roman"/>
+          <w:sz w:val="24"/>
+          <w:szCs w:val="24"/>
+        </w:rPr>
+        <w:t xml:space="preserve"> For the deletion of a hunt, it will have a confirmation to make sure the manager wants to delete it. The manager</w:t>
+      </w:r>
+      <w:r>
+        <w:rPr>
+          <w:rFonts w:ascii="Times New Roman" w:hAnsi="Times New Roman" w:cs="Times New Roman"/>
+          <w:sz w:val="24"/>
+          <w:szCs w:val="24"/>
+        </w:rPr>
+        <w:t xml:space="preserve"> will be allowed to</w:t>
+      </w:r>
+      <w:r>
+        <w:rPr>
+          <w:rFonts w:ascii="Times New Roman" w:hAnsi="Times New Roman" w:cs="Times New Roman"/>
+          <w:sz w:val="24"/>
+          <w:szCs w:val="24"/>
+        </w:rPr>
+        <w:t xml:space="preserve"> add</w:t>
+      </w:r>
+      <w:r>
+        <w:rPr>
+          <w:rFonts w:ascii="Times New Roman" w:hAnsi="Times New Roman" w:cs="Times New Roman"/>
+          <w:sz w:val="24"/>
+          <w:szCs w:val="24"/>
+        </w:rPr>
+        <w:t xml:space="preserve"> as many </w:t>
+      </w:r>
+      <w:r>
+        <w:rPr>
+          <w:rFonts w:ascii="Times New Roman" w:hAnsi="Times New Roman" w:cs="Times New Roman"/>
+          <w:sz w:val="24"/>
+          <w:szCs w:val="24"/>
+        </w:rPr>
+        <w:t>hunts</w:t>
+      </w:r>
+      <w:r>
+        <w:rPr>
+          <w:rFonts w:ascii="Times New Roman" w:hAnsi="Times New Roman" w:cs="Times New Roman"/>
+          <w:sz w:val="24"/>
+          <w:szCs w:val="24"/>
+        </w:rPr>
+        <w:t xml:space="preserve"> as they need</w:t>
+      </w:r>
+      <w:r>
+        <w:rPr>
+          <w:rFonts w:ascii="Times New Roman" w:hAnsi="Times New Roman" w:cs="Times New Roman"/>
+          <w:sz w:val="24"/>
+          <w:szCs w:val="24"/>
+        </w:rPr>
+        <w:t xml:space="preserve"> (in theory) but for our app we will make sure the app can </w:t>
+      </w:r>
+      <w:r>
+        <w:rPr>
+          <w:rFonts w:ascii="Times New Roman" w:hAnsi="Times New Roman" w:cs="Times New Roman"/>
+          <w:sz w:val="24"/>
+          <w:szCs w:val="24"/>
+        </w:rPr>
+        <w:t>handle</w:t>
+      </w:r>
+      <w:r>
+        <w:rPr>
+          <w:rFonts w:ascii="Times New Roman" w:hAnsi="Times New Roman" w:cs="Times New Roman"/>
+          <w:sz w:val="24"/>
+          <w:szCs w:val="24"/>
+        </w:rPr>
+        <w:t xml:space="preserve"> at least 7 with no issues. </w:t>
+      </w:r>
+    </w:p>
+    <w:p>
+      <w:pPr>
+        <w:spacing w:line="360" w:lineRule="auto"/>
+        <w:rPr>
+          <w:rFonts w:ascii="Times New Roman" w:hAnsi="Times New Roman" w:cs="Times New Roman"/>
+          <w:sz w:val="24"/>
+          <w:szCs w:val="24"/>
+        </w:rPr>
+      </w:pPr>
+      <w:r>
+        <w:rPr>
+          <w:rFonts w:ascii="Times New Roman" w:hAnsi="Times New Roman" w:cs="Times New Roman"/>
+          <w:sz w:val="24"/>
+          <w:szCs w:val="24"/>
+        </w:rPr>
+        <w:tab/>
+        <w:t xml:space="preserve">If the manager performs a tap on a hunt, the app will go into the add hunt items activity. </w:t>
+      </w:r>
+      <w:r>
+        <w:rPr>
+          <w:rFonts w:ascii="Times New Roman" w:hAnsi="Times New Roman" w:cs="Times New Roman"/>
+          <w:sz w:val="24"/>
+          <w:szCs w:val="24"/>
+        </w:rPr>
+        <w:t xml:space="preserve">It will pass in the hunt name. </w:t>
+      </w:r>
+      <w:r>
+        <w:rPr>
+          <w:rFonts w:ascii="Times New Roman" w:hAnsi="Times New Roman" w:cs="Times New Roman"/>
+          <w:sz w:val="24"/>
+          <w:szCs w:val="24"/>
+        </w:rPr>
+        <w:t xml:space="preserve">This </w:t>
+      </w:r>
+      <w:r>
+        <w:rPr>
+          <w:rFonts w:ascii="Times New Roman" w:hAnsi="Times New Roman" w:cs="Times New Roman"/>
+          <w:sz w:val="24"/>
+          <w:szCs w:val="24"/>
+        </w:rPr>
+        <w:t>activity will displa</w:t>
+      </w:r>
+      <w:r>
+        <w:rPr>
+          <w:rFonts w:ascii="Times New Roman" w:hAnsi="Times New Roman" w:cs="Times New Roman"/>
+          <w:sz w:val="24"/>
+          <w:szCs w:val="24"/>
+        </w:rPr>
+        <w:t>y a list of hunt items/objects, and Add button, and the</w:t>
+      </w:r>
+      <w:r>
+        <w:rPr>
+          <w:rFonts w:ascii="Times New Roman" w:hAnsi="Times New Roman" w:cs="Times New Roman"/>
+          <w:sz w:val="24"/>
+          <w:szCs w:val="24"/>
+        </w:rPr>
+        <w:t xml:space="preserve"> name of the hunt</w:t>
+      </w:r>
+      <w:r>
+        <w:rPr>
+          <w:rFonts w:ascii="Times New Roman" w:hAnsi="Times New Roman" w:cs="Times New Roman"/>
+          <w:sz w:val="24"/>
+          <w:szCs w:val="24"/>
+        </w:rPr>
+        <w:t>. The display of the items/</w:t>
+      </w:r>
+      <w:r>
+        <w:rPr>
+          <w:rFonts w:ascii="Times New Roman" w:hAnsi="Times New Roman" w:cs="Times New Roman"/>
+          <w:sz w:val="24"/>
+          <w:szCs w:val="24"/>
+        </w:rPr>
+        <w:t>objects</w:t>
+      </w:r>
+      <w:r>
+        <w:rPr>
+          <w:rFonts w:ascii="Times New Roman" w:hAnsi="Times New Roman" w:cs="Times New Roman"/>
+          <w:sz w:val="24"/>
+          <w:szCs w:val="24"/>
+        </w:rPr>
+        <w:t xml:space="preserve"> will have its name, description and location. If the manager performs a long press</w:t>
+      </w:r>
+      <w:r>
+        <w:rPr>
+          <w:rFonts w:ascii="Times New Roman" w:hAnsi="Times New Roman" w:cs="Times New Roman"/>
+          <w:sz w:val="24"/>
+          <w:szCs w:val="24"/>
+        </w:rPr>
+        <w:t xml:space="preserve"> on an item, it will bring up a list of options which will be </w:t>
       </w:r>
       <w:proofErr w:type="gramStart"/>
       <w:r>
@@ -1602,7 +2123,7 @@
           <w:sz w:val="24"/>
           <w:szCs w:val="24"/>
         </w:rPr>
-        <w:t>courses</w:t>
+        <w:t>delete</w:t>
       </w:r>
       <w:proofErr w:type="gramEnd"/>
       <w:r>
@@ -1611,228 +2132,24 @@
           <w:sz w:val="24"/>
           <w:szCs w:val="24"/>
         </w:rPr>
-        <w:t xml:space="preserve"> and </w:t>
-      </w:r>
-      <w:r>
-        <w:rPr>
-          <w:rFonts w:ascii="Times New Roman" w:hAnsi="Times New Roman" w:cs="Times New Roman"/>
-          <w:sz w:val="24"/>
-          <w:szCs w:val="24"/>
-        </w:rPr>
-        <w:t>an</w:t>
-      </w:r>
-      <w:r>
-        <w:rPr>
-          <w:rFonts w:ascii="Times New Roman" w:hAnsi="Times New Roman" w:cs="Times New Roman"/>
-          <w:sz w:val="24"/>
-          <w:szCs w:val="24"/>
-        </w:rPr>
-        <w:t xml:space="preserve"> “Add” button</w:t>
-      </w:r>
-      <w:r>
-        <w:rPr>
-          <w:rFonts w:ascii="Times New Roman" w:hAnsi="Times New Roman" w:cs="Times New Roman"/>
-          <w:sz w:val="24"/>
-          <w:szCs w:val="24"/>
-        </w:rPr>
-        <w:t xml:space="preserve">. When the user clicks “Add”, an input dialog will appear that will allow the user to type in the name of the course they want to add to the list. After typing in the </w:t>
-      </w:r>
-      <w:proofErr w:type="gramStart"/>
-      <w:r>
-        <w:rPr>
-          <w:rFonts w:ascii="Times New Roman" w:hAnsi="Times New Roman" w:cs="Times New Roman"/>
-          <w:sz w:val="24"/>
-          <w:szCs w:val="24"/>
-        </w:rPr>
-        <w:t>name</w:t>
-      </w:r>
-      <w:proofErr w:type="gramEnd"/>
-      <w:r>
-        <w:rPr>
-          <w:rFonts w:ascii="Times New Roman" w:hAnsi="Times New Roman" w:cs="Times New Roman"/>
-          <w:sz w:val="24"/>
-          <w:szCs w:val="24"/>
-        </w:rPr>
-        <w:t xml:space="preserve"> of the course and clicking “Ok” the</w:t>
-      </w:r>
-      <w:r>
-        <w:rPr>
-          <w:rFonts w:ascii="Times New Roman" w:hAnsi="Times New Roman" w:cs="Times New Roman"/>
-          <w:sz w:val="24"/>
-          <w:szCs w:val="24"/>
-        </w:rPr>
-        <w:t xml:space="preserve"> app will add the course to the database, the</w:t>
-      </w:r>
-      <w:r>
-        <w:rPr>
-          <w:rFonts w:ascii="Times New Roman" w:hAnsi="Times New Roman" w:cs="Times New Roman"/>
-          <w:sz w:val="24"/>
-          <w:szCs w:val="24"/>
-        </w:rPr>
-        <w:t xml:space="preserve"> dialog will disappear</w:t>
-      </w:r>
-      <w:r>
-        <w:rPr>
-          <w:rFonts w:ascii="Times New Roman" w:hAnsi="Times New Roman" w:cs="Times New Roman"/>
-          <w:sz w:val="24"/>
-          <w:szCs w:val="24"/>
-        </w:rPr>
-        <w:t>,</w:t>
-      </w:r>
-      <w:r>
-        <w:rPr>
-          <w:rFonts w:ascii="Times New Roman" w:hAnsi="Times New Roman" w:cs="Times New Roman"/>
-          <w:sz w:val="24"/>
-          <w:szCs w:val="24"/>
-        </w:rPr>
-        <w:t xml:space="preserve"> and the Main Activity will be visible with the </w:t>
-      </w:r>
-      <w:r>
-        <w:rPr>
-          <w:rFonts w:ascii="Times New Roman" w:hAnsi="Times New Roman" w:cs="Times New Roman"/>
-          <w:sz w:val="24"/>
-          <w:szCs w:val="24"/>
-        </w:rPr>
-        <w:t>name</w:t>
-      </w:r>
-      <w:r>
-        <w:rPr>
-          <w:rFonts w:ascii="Times New Roman" w:hAnsi="Times New Roman" w:cs="Times New Roman"/>
-          <w:sz w:val="24"/>
-          <w:szCs w:val="24"/>
-        </w:rPr>
-        <w:t>(s)</w:t>
-      </w:r>
-      <w:r>
-        <w:rPr>
-          <w:rFonts w:ascii="Times New Roman" w:hAnsi="Times New Roman" w:cs="Times New Roman"/>
-          <w:sz w:val="24"/>
-          <w:szCs w:val="24"/>
-        </w:rPr>
-        <w:t xml:space="preserve"> of the course</w:t>
-      </w:r>
-      <w:r>
-        <w:rPr>
-          <w:rFonts w:ascii="Times New Roman" w:hAnsi="Times New Roman" w:cs="Times New Roman"/>
-          <w:sz w:val="24"/>
-          <w:szCs w:val="24"/>
-        </w:rPr>
-        <w:t>(s)</w:t>
-      </w:r>
-      <w:r>
-        <w:rPr>
-          <w:rFonts w:ascii="Times New Roman" w:hAnsi="Times New Roman" w:cs="Times New Roman"/>
-          <w:sz w:val="24"/>
-          <w:szCs w:val="24"/>
-        </w:rPr>
-        <w:t xml:space="preserve"> in the list. If the user</w:t>
-      </w:r>
-      <w:r>
-        <w:rPr>
-          <w:rFonts w:ascii="Times New Roman" w:hAnsi="Times New Roman" w:cs="Times New Roman"/>
-          <w:sz w:val="24"/>
-          <w:szCs w:val="24"/>
-        </w:rPr>
-        <w:t xml:space="preserve"> performs a long </w:t>
-      </w:r>
-      <w:r>
-        <w:rPr>
-          <w:rFonts w:ascii="Times New Roman" w:hAnsi="Times New Roman" w:cs="Times New Roman"/>
-          <w:sz w:val="24"/>
-          <w:szCs w:val="24"/>
-        </w:rPr>
-        <w:t>press</w:t>
-      </w:r>
-      <w:r>
-        <w:rPr>
-          <w:rFonts w:ascii="Times New Roman" w:hAnsi="Times New Roman" w:cs="Times New Roman"/>
-          <w:sz w:val="24"/>
-          <w:szCs w:val="24"/>
-        </w:rPr>
-        <w:t xml:space="preserve"> on the course name, the app will display a list of options. Among those options will be edit and delete, which will allow the app to interact with the database</w:t>
-      </w:r>
-      <w:r>
-        <w:rPr>
-          <w:rFonts w:ascii="Times New Roman" w:hAnsi="Times New Roman" w:cs="Times New Roman"/>
-          <w:sz w:val="24"/>
-          <w:szCs w:val="24"/>
-        </w:rPr>
-        <w:t xml:space="preserve"> accordingly</w:t>
-      </w:r>
-      <w:r>
-        <w:rPr>
-          <w:rFonts w:ascii="Times New Roman" w:hAnsi="Times New Roman" w:cs="Times New Roman"/>
-          <w:sz w:val="24"/>
-          <w:szCs w:val="24"/>
-        </w:rPr>
-        <w:t>.</w:t>
-      </w:r>
-      <w:r>
-        <w:rPr>
-          <w:rFonts w:ascii="Times New Roman" w:hAnsi="Times New Roman" w:cs="Times New Roman"/>
-          <w:sz w:val="24"/>
-          <w:szCs w:val="24"/>
-        </w:rPr>
-        <w:t xml:space="preserve"> If the user decides to edit the name of a course the activity will pass the key to the course name in the database to the dialog. This is so that the dialog will be able to retrieve and edit the information before updating it in the database.</w:t>
-      </w:r>
-      <w:r>
-        <w:rPr>
-          <w:rFonts w:ascii="Times New Roman" w:hAnsi="Times New Roman" w:cs="Times New Roman"/>
-          <w:sz w:val="24"/>
-          <w:szCs w:val="24"/>
-        </w:rPr>
-        <w:t xml:space="preserve"> The user will be allowed to</w:t>
-      </w:r>
-      <w:r>
-        <w:rPr>
-          <w:rFonts w:ascii="Times New Roman" w:hAnsi="Times New Roman" w:cs="Times New Roman"/>
-          <w:sz w:val="24"/>
-          <w:szCs w:val="24"/>
-        </w:rPr>
-        <w:t xml:space="preserve"> add</w:t>
-      </w:r>
-      <w:r>
-        <w:rPr>
-          <w:rFonts w:ascii="Times New Roman" w:hAnsi="Times New Roman" w:cs="Times New Roman"/>
-          <w:sz w:val="24"/>
-          <w:szCs w:val="24"/>
-        </w:rPr>
-        <w:t xml:space="preserve"> as many courses as they need</w:t>
-      </w:r>
-      <w:r>
-        <w:rPr>
-          <w:rFonts w:ascii="Times New Roman" w:hAnsi="Times New Roman" w:cs="Times New Roman"/>
-          <w:sz w:val="24"/>
-          <w:szCs w:val="24"/>
-        </w:rPr>
-        <w:t xml:space="preserve"> (in theory) but for our app we will make sure the app can </w:t>
-      </w:r>
-      <w:r>
-        <w:rPr>
-          <w:rFonts w:ascii="Times New Roman" w:hAnsi="Times New Roman" w:cs="Times New Roman"/>
-          <w:sz w:val="24"/>
-          <w:szCs w:val="24"/>
-        </w:rPr>
-        <w:t>handle</w:t>
-      </w:r>
-      <w:r>
-        <w:rPr>
-          <w:rFonts w:ascii="Times New Roman" w:hAnsi="Times New Roman" w:cs="Times New Roman"/>
-          <w:sz w:val="24"/>
-          <w:szCs w:val="24"/>
-        </w:rPr>
-        <w:t xml:space="preserve"> at least 7 with no issues. </w:t>
-      </w:r>
-    </w:p>
-    <w:p>
-      <w:pPr>
-        <w:spacing w:line="360" w:lineRule="auto"/>
-        <w:rPr>
-          <w:rFonts w:ascii="Times New Roman" w:hAnsi="Times New Roman" w:cs="Times New Roman"/>
-          <w:sz w:val="24"/>
-          <w:szCs w:val="24"/>
-        </w:rPr>
-      </w:pPr>
+        <w:t xml:space="preserve"> or edit. On a delete, the app will just go ahead and delete the corresponding information from the database. </w:t>
+      </w:r>
+      <w:r>
+        <w:rPr>
+          <w:rFonts w:ascii="Times New Roman" w:hAnsi="Times New Roman" w:cs="Times New Roman"/>
+          <w:sz w:val="24"/>
+          <w:szCs w:val="24"/>
+        </w:rPr>
+        <w:t>On an edit, i</w:t>
+      </w:r>
+      <w:r>
+        <w:rPr>
+          <w:rFonts w:ascii="Times New Roman" w:hAnsi="Times New Roman" w:cs="Times New Roman"/>
+          <w:sz w:val="24"/>
+          <w:szCs w:val="24"/>
+        </w:rPr>
+        <w:t xml:space="preserve">t will bring up the add item activity with the fields filled out from the information stored in the database. </w:t>
+      </w:r>
       <w:r>
         <w:rPr>
           <w:rFonts w:ascii="Times New Roman" w:hAnsi="Times New Roman" w:cs="Times New Roman"/>
@@ -1851,6 +2168,58 @@
           <w:szCs w:val="24"/>
         </w:rPr>
       </w:pPr>
+      <w:r>
+        <w:rPr>
+          <w:rFonts w:ascii="Times New Roman" w:hAnsi="Times New Roman" w:cs="Times New Roman"/>
+          <w:sz w:val="24"/>
+          <w:szCs w:val="24"/>
+        </w:rPr>
+        <w:tab/>
+        <w:t xml:space="preserve">If the manager clicks on the “Add” button in the add items activity, it will bring up the add object activity. It will have a </w:t>
+      </w:r>
+      <w:r>
+        <w:rPr>
+          <w:rFonts w:ascii="Times New Roman" w:hAnsi="Times New Roman" w:cs="Times New Roman"/>
+          <w:sz w:val="24"/>
+          <w:szCs w:val="24"/>
+        </w:rPr>
+        <w:t xml:space="preserve">name text field, location text field, a description text area, and a submit button. The name text field is used to input what the player will be trying to find. The location text field is used to input the location of the object using </w:t>
+      </w:r>
+      <w:proofErr w:type="spellStart"/>
+      <w:r>
+        <w:rPr>
+          <w:rFonts w:ascii="Times New Roman" w:hAnsi="Times New Roman" w:cs="Times New Roman"/>
+          <w:sz w:val="24"/>
+          <w:szCs w:val="24"/>
+        </w:rPr>
+        <w:t>gps</w:t>
+      </w:r>
+      <w:proofErr w:type="spellEnd"/>
+      <w:r>
+        <w:rPr>
+          <w:rFonts w:ascii="Times New Roman" w:hAnsi="Times New Roman" w:cs="Times New Roman"/>
+          <w:sz w:val="24"/>
+          <w:szCs w:val="24"/>
+        </w:rPr>
+        <w:t xml:space="preserve"> coordinates. The description text area is used to input the clever description of how to find the object. The </w:t>
+      </w:r>
+      <w:r>
+        <w:rPr>
+          <w:rFonts w:ascii="Times New Roman" w:hAnsi="Times New Roman" w:cs="Times New Roman"/>
+          <w:sz w:val="24"/>
+          <w:szCs w:val="24"/>
+        </w:rPr>
+        <w:lastRenderedPageBreak/>
+        <w:t xml:space="preserve">description is what the player will see to find the object. </w:t>
+      </w:r>
+      <w:r>
+        <w:rPr>
+          <w:rFonts w:ascii="Times New Roman" w:hAnsi="Times New Roman" w:cs="Times New Roman"/>
+          <w:sz w:val="24"/>
+          <w:szCs w:val="24"/>
+        </w:rPr>
+        <w:t>When the manager hits the submit button, it will send all the information from the text fields and add them to the database. The app will then send it back to the add items activity with the list updated.</w:t>
+      </w:r>
     </w:p>
     <w:p>
       <w:pPr>
@@ -1878,7 +2247,23 @@
           <w:sz w:val="24"/>
           <w:szCs w:val="24"/>
         </w:rPr>
-        <w:t>The Main Activity will look like this:</w:t>
+        <w:t>The M</w:t>
+      </w:r>
+      <w:r>
+        <w:rPr>
+          <w:rFonts w:ascii="Times New Roman" w:hAnsi="Times New Roman" w:cs="Times New Roman"/>
+          <w:sz w:val="24"/>
+          <w:szCs w:val="24"/>
+        </w:rPr>
+        <w:t>anager</w:t>
+      </w:r>
+      <w:r>
+        <w:rPr>
+          <w:rFonts w:ascii="Times New Roman" w:hAnsi="Times New Roman" w:cs="Times New Roman"/>
+          <w:sz w:val="24"/>
+          <w:szCs w:val="24"/>
+        </w:rPr>
+        <w:t xml:space="preserve"> Activity will look like this:</w:t>
       </w:r>
       <w:bookmarkStart w:id="0" w:name="_GoBack"/>
       <w:bookmarkEnd w:id="0"/>
@@ -1900,12 +2285,11 @@
           <w:sz w:val="24"/>
           <w:szCs w:val="24"/>
         </w:rPr>
-        <w:lastRenderedPageBreak/>
         <w:drawing>
           <wp:inline distT="0" distB="0" distL="0" distR="0">
-            <wp:extent cx="3343275" cy="2383154"/>
-            <wp:effectExtent l="0" t="0" r="0" b="0"/>
-            <wp:docPr id="4" name="Picture 4"/>
+            <wp:extent cx="3448050" cy="2586038"/>
+            <wp:effectExtent l="19050" t="0" r="0" b="0"/>
+            <wp:docPr id="1" name="Picture 0" descr="FMmain.png"/>
             <wp:cNvGraphicFramePr>
               <a:graphicFrameLocks xmlns:a="http://schemas.openxmlformats.org/drawingml/2006/main" noChangeAspect="1"/>
             </wp:cNvGraphicFramePr>
@@ -1913,17 +2297,11 @@
               <a:graphicData uri="http://schemas.openxmlformats.org/drawingml/2006/picture">
                 <pic:pic xmlns:pic="http://schemas.openxmlformats.org/drawingml/2006/picture">
                   <pic:nvPicPr>
-                    <pic:cNvPr id="4" name="MainActivity.png"/>
+                    <pic:cNvPr id="0" name="FMmain.png"/>
                     <pic:cNvPicPr/>
                   </pic:nvPicPr>
                   <pic:blipFill>
-                    <a:blip r:embed="rId5" cstate="print">
-                      <a:extLst>
-                        <a:ext uri="{28A0092B-C50C-407E-A947-70E740481C1C}">
-                          <a14:useLocalDpi xmlns:a14="http://schemas.microsoft.com/office/drawing/2010/main" val="0"/>
-                        </a:ext>
-                      </a:extLst>
-                    </a:blip>
+                    <a:blip r:embed="rId5" cstate="print"/>
                     <a:stretch>
                       <a:fillRect/>
                     </a:stretch>
@@ -1931,7 +2309,7 @@
                   <pic:spPr>
                     <a:xfrm>
                       <a:off x="0" y="0"/>
-                      <a:ext cx="3361900" cy="2396431"/>
+                      <a:ext cx="3448050" cy="2586038"/>
                     </a:xfrm>
                     <a:prstGeom prst="rect">
                       <a:avLst/>
@@ -1949,6 +2327,153 @@
         <w:spacing w:line="360" w:lineRule="auto"/>
         <w:rPr>
           <w:rFonts w:ascii="Times New Roman" w:hAnsi="Times New Roman" w:cs="Times New Roman"/>
+          <w:sz w:val="24"/>
+          <w:szCs w:val="24"/>
+        </w:rPr>
+      </w:pPr>
+      <w:r>
+        <w:rPr>
+          <w:rFonts w:ascii="Times New Roman" w:hAnsi="Times New Roman" w:cs="Times New Roman"/>
+          <w:sz w:val="24"/>
+          <w:szCs w:val="24"/>
+        </w:rPr>
+        <w:tab/>
+        <w:t>The add items activity will look like this:</w:t>
+      </w:r>
+    </w:p>
+    <w:p>
+      <w:pPr>
+        <w:spacing w:line="360" w:lineRule="auto"/>
+        <w:jc w:val="center"/>
+        <w:rPr>
+          <w:rFonts w:ascii="Times New Roman" w:hAnsi="Times New Roman" w:cs="Times New Roman"/>
+          <w:sz w:val="24"/>
+          <w:szCs w:val="24"/>
+        </w:rPr>
+      </w:pPr>
+      <w:r>
+        <w:rPr>
+          <w:rFonts w:ascii="Times New Roman" w:hAnsi="Times New Roman" w:cs="Times New Roman"/>
+          <w:noProof/>
+          <w:sz w:val="24"/>
+          <w:szCs w:val="24"/>
+        </w:rPr>
+        <w:drawing>
+          <wp:inline distT="0" distB="0" distL="0" distR="0">
+            <wp:extent cx="3282948" cy="2462212"/>
+            <wp:effectExtent l="19050" t="0" r="0" b="0"/>
+            <wp:docPr id="2" name="Picture 1" descr="FMlist.png"/>
+            <wp:cNvGraphicFramePr>
+              <a:graphicFrameLocks xmlns:a="http://schemas.openxmlformats.org/drawingml/2006/main" noChangeAspect="1"/>
+            </wp:cNvGraphicFramePr>
+            <a:graphic xmlns:a="http://schemas.openxmlformats.org/drawingml/2006/main">
+              <a:graphicData uri="http://schemas.openxmlformats.org/drawingml/2006/picture">
+                <pic:pic xmlns:pic="http://schemas.openxmlformats.org/drawingml/2006/picture">
+                  <pic:nvPicPr>
+                    <pic:cNvPr id="0" name="FMlist.png"/>
+                    <pic:cNvPicPr/>
+                  </pic:nvPicPr>
+                  <pic:blipFill>
+                    <a:blip r:embed="rId6" cstate="print"/>
+                    <a:stretch>
+                      <a:fillRect/>
+                    </a:stretch>
+                  </pic:blipFill>
+                  <pic:spPr>
+                    <a:xfrm>
+                      <a:off x="0" y="0"/>
+                      <a:ext cx="3282948" cy="2462212"/>
+                    </a:xfrm>
+                    <a:prstGeom prst="rect">
+                      <a:avLst/>
+                    </a:prstGeom>
+                  </pic:spPr>
+                </pic:pic>
+              </a:graphicData>
+            </a:graphic>
+          </wp:inline>
+        </w:drawing>
+      </w:r>
+    </w:p>
+    <w:p>
+      <w:pPr>
+        <w:spacing w:line="360" w:lineRule="auto"/>
+        <w:rPr>
+          <w:rFonts w:ascii="Times New Roman" w:hAnsi="Times New Roman" w:cs="Times New Roman"/>
+          <w:sz w:val="24"/>
+          <w:szCs w:val="24"/>
+        </w:rPr>
+      </w:pPr>
+      <w:r>
+        <w:rPr>
+          <w:rFonts w:ascii="Times New Roman" w:hAnsi="Times New Roman" w:cs="Times New Roman"/>
+          <w:sz w:val="24"/>
+          <w:szCs w:val="24"/>
+        </w:rPr>
+        <w:tab/>
+        <w:t>The add object activity will look like this:</w:t>
+      </w:r>
+    </w:p>
+    <w:p>
+      <w:pPr>
+        <w:spacing w:line="360" w:lineRule="auto"/>
+        <w:jc w:val="center"/>
+        <w:rPr>
+          <w:rFonts w:ascii="Times New Roman" w:hAnsi="Times New Roman" w:cs="Times New Roman"/>
+          <w:sz w:val="24"/>
+          <w:szCs w:val="24"/>
+        </w:rPr>
+      </w:pPr>
+      <w:r>
+        <w:rPr>
+          <w:rFonts w:ascii="Times New Roman" w:hAnsi="Times New Roman" w:cs="Times New Roman"/>
+          <w:noProof/>
+          <w:sz w:val="24"/>
+          <w:szCs w:val="24"/>
+        </w:rPr>
+        <w:lastRenderedPageBreak/>
+        <w:drawing>
+          <wp:inline distT="0" distB="0" distL="0" distR="0">
+            <wp:extent cx="3600450" cy="2700338"/>
+            <wp:effectExtent l="19050" t="0" r="0" b="0"/>
+            <wp:docPr id="3" name="Picture 2" descr="FMaddlist.png"/>
+            <wp:cNvGraphicFramePr>
+              <a:graphicFrameLocks xmlns:a="http://schemas.openxmlformats.org/drawingml/2006/main" noChangeAspect="1"/>
+            </wp:cNvGraphicFramePr>
+            <a:graphic xmlns:a="http://schemas.openxmlformats.org/drawingml/2006/main">
+              <a:graphicData uri="http://schemas.openxmlformats.org/drawingml/2006/picture">
+                <pic:pic xmlns:pic="http://schemas.openxmlformats.org/drawingml/2006/picture">
+                  <pic:nvPicPr>
+                    <pic:cNvPr id="0" name="FMaddlist.png"/>
+                    <pic:cNvPicPr/>
+                  </pic:nvPicPr>
+                  <pic:blipFill>
+                    <a:blip r:embed="rId7" cstate="print"/>
+                    <a:stretch>
+                      <a:fillRect/>
+                    </a:stretch>
+                  </pic:blipFill>
+                  <pic:spPr>
+                    <a:xfrm>
+                      <a:off x="0" y="0"/>
+                      <a:ext cx="3600450" cy="2700338"/>
+                    </a:xfrm>
+                    <a:prstGeom prst="rect">
+                      <a:avLst/>
+                    </a:prstGeom>
+                  </pic:spPr>
+                </pic:pic>
+              </a:graphicData>
+            </a:graphic>
+          </wp:inline>
+        </w:drawing>
+      </w:r>
+    </w:p>
+    <w:p>
+      <w:pPr>
+        <w:spacing w:line="360" w:lineRule="auto"/>
+        <w:rPr>
+          <w:rFonts w:ascii="Times New Roman" w:hAnsi="Times New Roman" w:cs="Times New Roman"/>
           <w:b/>
           <w:sz w:val="28"/>
           <w:szCs w:val="28"/>
@@ -2288,7 +2813,7 @@
           <w:szCs w:val="24"/>
         </w:rPr>
         <w:drawing>
-          <wp:inline distT="0" distB="0" distL="0" distR="0" wp14:anchorId="3CF6E2FB" wp14:editId="666E9D02">
+          <wp:inline distT="0" distB="0" distL="0" distR="0">
             <wp:extent cx="3362325" cy="1768452"/>
             <wp:effectExtent l="0" t="0" r="0" b="3810"/>
             <wp:docPr id="6" name="Picture 6"/>
@@ -2303,10 +2828,10 @@
                     <pic:cNvPicPr/>
                   </pic:nvPicPr>
                   <pic:blipFill>
-                    <a:blip r:embed="rId6" cstate="print">
+                    <a:blip r:embed="rId8" cstate="print">
                       <a:extLst>
                         <a:ext uri="{28A0092B-C50C-407E-A947-70E740481C1C}">
-                          <a14:useLocalDpi xmlns:a14="http://schemas.microsoft.com/office/drawing/2010/main" val="0"/>
+                          <a14:useLocalDpi xmlns:a14="http://schemas.microsoft.com/office/drawing/2010/main" xmlns:wps="http://schemas.microsoft.com/office/word/2010/wordprocessingShape" xmlns:wpi="http://schemas.microsoft.com/office/word/2010/wordprocessingInk" xmlns:wpg="http://schemas.microsoft.com/office/word/2010/wordprocessingGroup" xmlns:w15="http://schemas.microsoft.com/office/word/2012/wordml" xmlns:w14="http://schemas.microsoft.com/office/word/2010/wordml" xmlns:w="http://schemas.openxmlformats.org/wordprocessingml/2006/main" xmlns:w10="urn:schemas-microsoft-com:office:word" xmlns:wp14="http://schemas.microsoft.com/office/word/2010/wordprocessingDrawing" xmlns:v="urn:schemas-microsoft-com:vml" xmlns:o="urn:schemas-microsoft-com:office:office" xmlns:mc="http://schemas.openxmlformats.org/markup-compatibility/2006" xmlns:wpc="http://schemas.microsoft.com/office/word/2010/wordprocessingCanvas" xmlns="" val="0"/>
                         </a:ext>
                       </a:extLst>
                     </a:blip>
@@ -2367,7 +2892,7 @@
           <w:szCs w:val="24"/>
         </w:rPr>
         <w:drawing>
-          <wp:inline distT="0" distB="0" distL="0" distR="0" wp14:anchorId="1538B9A3" wp14:editId="3C367097">
+          <wp:inline distT="0" distB="0" distL="0" distR="0">
             <wp:extent cx="3371850" cy="1772382"/>
             <wp:effectExtent l="0" t="0" r="0" b="0"/>
             <wp:docPr id="5" name="Picture 5"/>
@@ -2382,10 +2907,10 @@
                     <pic:cNvPicPr/>
                   </pic:nvPicPr>
                   <pic:blipFill>
-                    <a:blip r:embed="rId7" cstate="print">
+                    <a:blip r:embed="rId9" cstate="print">
                       <a:extLst>
                         <a:ext uri="{28A0092B-C50C-407E-A947-70E740481C1C}">
-                          <a14:useLocalDpi xmlns:a14="http://schemas.microsoft.com/office/drawing/2010/main" val="0"/>
+                          <a14:useLocalDpi xmlns:a14="http://schemas.microsoft.com/office/drawing/2010/main" xmlns:wps="http://schemas.microsoft.com/office/word/2010/wordprocessingShape" xmlns:wpi="http://schemas.microsoft.com/office/word/2010/wordprocessingInk" xmlns:wpg="http://schemas.microsoft.com/office/word/2010/wordprocessingGroup" xmlns:w15="http://schemas.microsoft.com/office/word/2012/wordml" xmlns:w14="http://schemas.microsoft.com/office/word/2010/wordml" xmlns:w="http://schemas.openxmlformats.org/wordprocessingml/2006/main" xmlns:w10="urn:schemas-microsoft-com:office:word" xmlns:wp14="http://schemas.microsoft.com/office/word/2010/wordprocessingDrawing" xmlns:v="urn:schemas-microsoft-com:vml" xmlns:o="urn:schemas-microsoft-com:office:office" xmlns:mc="http://schemas.openxmlformats.org/markup-compatibility/2006" xmlns:wpc="http://schemas.microsoft.com/office/word/2010/wordprocessingCanvas" xmlns="" val="0"/>
                         </a:ext>
                       </a:extLst>
                     </a:blip>
@@ -2954,7 +3479,7 @@
 </file>
 
 <file path=word/numbering.xml><?xml version="1.0" encoding="utf-8"?>
-<w:numbering xmlns:wpc="http://schemas.microsoft.com/office/word/2010/wordprocessingCanvas" xmlns:mc="http://schemas.openxmlformats.org/markup-compatibility/2006" xmlns:o="urn:schemas-microsoft-com:office:office" xmlns:r="http://schemas.openxmlformats.org/officeDocument/2006/relationships" xmlns:m="http://schemas.openxmlformats.org/officeDocument/2006/math" xmlns:v="urn:schemas-microsoft-com:vml" xmlns:wp14="http://schemas.microsoft.com/office/word/2010/wordprocessingDrawing" xmlns:wp="http://schemas.openxmlformats.org/drawingml/2006/wordprocessingDrawing" xmlns:w10="urn:schemas-microsoft-com:office:word" xmlns:w="http://schemas.openxmlformats.org/wordprocessingml/2006/main" xmlns:w14="http://schemas.microsoft.com/office/word/2010/wordml" xmlns:w15="http://schemas.microsoft.com/office/word/2012/wordml" xmlns:wpg="http://schemas.microsoft.com/office/word/2010/wordprocessingGroup" xmlns:wpi="http://schemas.microsoft.com/office/word/2010/wordprocessingInk" xmlns:wne="http://schemas.microsoft.com/office/word/2006/wordml" xmlns:wps="http://schemas.microsoft.com/office/word/2010/wordprocessingShape" mc:Ignorable="w14 w15 wp14">
+<w:numbering xmlns:ve="http://schemas.openxmlformats.org/markup-compatibility/2006" xmlns:o="urn:schemas-microsoft-com:office:office" xmlns:r="http://schemas.openxmlformats.org/officeDocument/2006/relationships" xmlns:m="http://schemas.openxmlformats.org/officeDocument/2006/math" xmlns:v="urn:schemas-microsoft-com:vml" xmlns:wp="http://schemas.openxmlformats.org/drawingml/2006/wordprocessingDrawing" xmlns:w10="urn:schemas-microsoft-com:office:word" xmlns:w="http://schemas.openxmlformats.org/wordprocessingml/2006/main" xmlns:wne="http://schemas.microsoft.com/office/word/2006/wordml">
   <w:abstractNum w:abstractNumId="0">
     <w:nsid w:val="0CE27067"/>
     <w:multiLevelType w:val="hybridMultilevel"/>
@@ -3459,7 +3984,7 @@
 </file>
 
 <file path=word/styles.xml><?xml version="1.0" encoding="utf-8"?>
-<w:styles xmlns:mc="http://schemas.openxmlformats.org/markup-compatibility/2006" xmlns:r="http://schemas.openxmlformats.org/officeDocument/2006/relationships" xmlns:w="http://schemas.openxmlformats.org/wordprocessingml/2006/main" xmlns:w14="http://schemas.microsoft.com/office/word/2010/wordml" xmlns:w15="http://schemas.microsoft.com/office/word/2012/wordml" mc:Ignorable="w14 w15">
+<w:styles xmlns:r="http://schemas.openxmlformats.org/officeDocument/2006/relationships" xmlns:w="http://schemas.openxmlformats.org/wordprocessingml/2006/main">
   <w:docDefaults>
     <w:rPrDefault>
       <w:rPr>
@@ -3475,382 +4000,149 @@
       </w:pPr>
     </w:pPrDefault>
   </w:docDefaults>
-  <w:latentStyles w:defLockedState="0" w:defUIPriority="99" w:defSemiHidden="0" w:defUnhideWhenUsed="0" w:defQFormat="0" w:count="371">
-    <w:lsdException w:name="Normal" w:uiPriority="0" w:qFormat="1"/>
-    <w:lsdException w:name="heading 1" w:uiPriority="9" w:qFormat="1"/>
-    <w:lsdException w:name="heading 2" w:semiHidden="1" w:uiPriority="9" w:unhideWhenUsed="1" w:qFormat="1"/>
-    <w:lsdException w:name="heading 3" w:semiHidden="1" w:uiPriority="9" w:unhideWhenUsed="1" w:qFormat="1"/>
-    <w:lsdException w:name="heading 4" w:semiHidden="1" w:uiPriority="9" w:unhideWhenUsed="1" w:qFormat="1"/>
-    <w:lsdException w:name="heading 5" w:semiHidden="1" w:uiPriority="9" w:unhideWhenUsed="1" w:qFormat="1"/>
-    <w:lsdException w:name="heading 6" w:semiHidden="1" w:uiPriority="9" w:unhideWhenUsed="1" w:qFormat="1"/>
-    <w:lsdException w:name="heading 7" w:semiHidden="1" w:uiPriority="9" w:unhideWhenUsed="1" w:qFormat="1"/>
-    <w:lsdException w:name="heading 8" w:semiHidden="1" w:uiPriority="9" w:unhideWhenUsed="1" w:qFormat="1"/>
-    <w:lsdException w:name="heading 9" w:semiHidden="1" w:uiPriority="9" w:unhideWhenUsed="1" w:qFormat="1"/>
-    <w:lsdException w:name="index 1" w:semiHidden="1" w:unhideWhenUsed="1"/>
-    <w:lsdException w:name="index 2" w:semiHidden="1" w:unhideWhenUsed="1"/>
-    <w:lsdException w:name="index 3" w:semiHidden="1" w:unhideWhenUsed="1"/>
-    <w:lsdException w:name="index 4" w:semiHidden="1" w:unhideWhenUsed="1"/>
-    <w:lsdException w:name="index 5" w:semiHidden="1" w:unhideWhenUsed="1"/>
-    <w:lsdException w:name="index 6" w:semiHidden="1" w:unhideWhenUsed="1"/>
-    <w:lsdException w:name="index 7" w:semiHidden="1" w:unhideWhenUsed="1"/>
-    <w:lsdException w:name="index 8" w:semiHidden="1" w:unhideWhenUsed="1"/>
-    <w:lsdException w:name="index 9" w:semiHidden="1" w:unhideWhenUsed="1"/>
-    <w:lsdException w:name="toc 1" w:semiHidden="1" w:uiPriority="39" w:unhideWhenUsed="1"/>
-    <w:lsdException w:name="toc 2" w:semiHidden="1" w:uiPriority="39" w:unhideWhenUsed="1"/>
-    <w:lsdException w:name="toc 3" w:semiHidden="1" w:uiPriority="39" w:unhideWhenUsed="1"/>
-    <w:lsdException w:name="toc 4" w:semiHidden="1" w:uiPriority="39" w:unhideWhenUsed="1"/>
-    <w:lsdException w:name="toc 5" w:semiHidden="1" w:uiPriority="39" w:unhideWhenUsed="1"/>
-    <w:lsdException w:name="toc 6" w:semiHidden="1" w:uiPriority="39" w:unhideWhenUsed="1"/>
-    <w:lsdException w:name="toc 7" w:semiHidden="1" w:uiPriority="39" w:unhideWhenUsed="1"/>
-    <w:lsdException w:name="toc 8" w:semiHidden="1" w:uiPriority="39" w:unhideWhenUsed="1"/>
-    <w:lsdException w:name="toc 9" w:semiHidden="1" w:uiPriority="39" w:unhideWhenUsed="1"/>
-    <w:lsdException w:name="Normal Indent" w:semiHidden="1" w:unhideWhenUsed="1"/>
-    <w:lsdException w:name="footnote text" w:semiHidden="1" w:unhideWhenUsed="1"/>
-    <w:lsdException w:name="annotation text" w:semiHidden="1" w:unhideWhenUsed="1"/>
-    <w:lsdException w:name="header" w:semiHidden="1" w:unhideWhenUsed="1"/>
-    <w:lsdException w:name="footer" w:semiHidden="1" w:unhideWhenUsed="1"/>
-    <w:lsdException w:name="index heading" w:semiHidden="1" w:unhideWhenUsed="1"/>
-    <w:lsdException w:name="caption" w:semiHidden="1" w:uiPriority="35" w:unhideWhenUsed="1" w:qFormat="1"/>
-    <w:lsdException w:name="table of figures" w:semiHidden="1" w:unhideWhenUsed="1"/>
-    <w:lsdException w:name="envelope address" w:semiHidden="1" w:unhideWhenUsed="1"/>
-    <w:lsdException w:name="envelope return" w:semiHidden="1" w:unhideWhenUsed="1"/>
-    <w:lsdException w:name="footnote reference" w:semiHidden="1" w:unhideWhenUsed="1"/>
-    <w:lsdException w:name="annotation reference" w:semiHidden="1" w:unhideWhenUsed="1"/>
-    <w:lsdException w:name="line number" w:semiHidden="1" w:unhideWhenUsed="1"/>
-    <w:lsdException w:name="page number" w:semiHidden="1" w:unhideWhenUsed="1"/>
-    <w:lsdException w:name="endnote reference" w:semiHidden="1" w:unhideWhenUsed="1"/>
-    <w:lsdException w:name="endnote text" w:semiHidden="1" w:unhideWhenUsed="1"/>
-    <w:lsdException w:name="table of authorities" w:semiHidden="1" w:unhideWhenUsed="1"/>
-    <w:lsdException w:name="macro" w:semiHidden="1" w:unhideWhenUsed="1"/>
-    <w:lsdException w:name="toa heading" w:semiHidden="1" w:unhideWhenUsed="1"/>
-    <w:lsdException w:name="List" w:semiHidden="1" w:unhideWhenUsed="1"/>
-    <w:lsdException w:name="List Bullet" w:semiHidden="1" w:unhideWhenUsed="1"/>
-    <w:lsdException w:name="List Number" w:semiHidden="1" w:unhideWhenUsed="1"/>
-    <w:lsdException w:name="List 2" w:semiHidden="1" w:unhideWhenUsed="1"/>
-    <w:lsdException w:name="List 3" w:semiHidden="1" w:unhideWhenUsed="1"/>
-    <w:lsdException w:name="List 4" w:semiHidden="1" w:unhideWhenUsed="1"/>
-    <w:lsdException w:name="List 5" w:semiHidden="1" w:unhideWhenUsed="1"/>
-    <w:lsdException w:name="List Bullet 2" w:semiHidden="1" w:unhideWhenUsed="1"/>
-    <w:lsdException w:name="List Bullet 3" w:semiHidden="1" w:unhideWhenUsed="1"/>
-    <w:lsdException w:name="List Bullet 4" w:semiHidden="1" w:unhideWhenUsed="1"/>
-    <w:lsdException w:name="List Bullet 5" w:semiHidden="1" w:unhideWhenUsed="1"/>
-    <w:lsdException w:name="List Number 2" w:semiHidden="1" w:unhideWhenUsed="1"/>
-    <w:lsdException w:name="List Number 3" w:semiHidden="1" w:unhideWhenUsed="1"/>
-    <w:lsdException w:name="List Number 4" w:semiHidden="1" w:unhideWhenUsed="1"/>
-    <w:lsdException w:name="List Number 5" w:semiHidden="1" w:unhideWhenUsed="1"/>
-    <w:lsdException w:name="Title" w:uiPriority="10" w:qFormat="1"/>
-    <w:lsdException w:name="Closing" w:semiHidden="1" w:unhideWhenUsed="1"/>
-    <w:lsdException w:name="Signature" w:semiHidden="1" w:unhideWhenUsed="1"/>
-    <w:lsdException w:name="Default Paragraph Font" w:semiHidden="1" w:uiPriority="1" w:unhideWhenUsed="1"/>
-    <w:lsdException w:name="Body Text" w:semiHidden="1" w:unhideWhenUsed="1"/>
-    <w:lsdException w:name="Body Text Indent" w:semiHidden="1" w:unhideWhenUsed="1"/>
-    <w:lsdException w:name="List Continue" w:semiHidden="1" w:unhideWhenUsed="1"/>
-    <w:lsdException w:name="List Continue 2" w:semiHidden="1" w:unhideWhenUsed="1"/>
-    <w:lsdException w:name="List Continue 3" w:semiHidden="1" w:unhideWhenUsed="1"/>
-    <w:lsdException w:name="List Continue 4" w:semiHidden="1" w:unhideWhenUsed="1"/>
-    <w:lsdException w:name="List Continue 5" w:semiHidden="1" w:unhideWhenUsed="1"/>
-    <w:lsdException w:name="Message Header" w:semiHidden="1" w:unhideWhenUsed="1"/>
-    <w:lsdException w:name="Subtitle" w:uiPriority="11" w:qFormat="1"/>
-    <w:lsdException w:name="Salutation" w:semiHidden="1" w:unhideWhenUsed="1"/>
-    <w:lsdException w:name="Date" w:semiHidden="1" w:unhideWhenUsed="1"/>
-    <w:lsdException w:name="Body Text First Indent" w:semiHidden="1" w:unhideWhenUsed="1"/>
-    <w:lsdException w:name="Body Text First Indent 2" w:semiHidden="1" w:unhideWhenUsed="1"/>
-    <w:lsdException w:name="Note Heading" w:semiHidden="1" w:unhideWhenUsed="1"/>
-    <w:lsdException w:name="Body Text 2" w:semiHidden="1" w:unhideWhenUsed="1"/>
-    <w:lsdException w:name="Body Text 3" w:semiHidden="1" w:unhideWhenUsed="1"/>
-    <w:lsdException w:name="Body Text Indent 2" w:semiHidden="1" w:unhideWhenUsed="1"/>
-    <w:lsdException w:name="Body Text Indent 3" w:semiHidden="1" w:unhideWhenUsed="1"/>
-    <w:lsdException w:name="Block Text" w:semiHidden="1" w:unhideWhenUsed="1"/>
-    <w:lsdException w:name="Hyperlink" w:semiHidden="1" w:unhideWhenUsed="1"/>
-    <w:lsdException w:name="FollowedHyperlink" w:semiHidden="1" w:unhideWhenUsed="1"/>
-    <w:lsdException w:name="Strong" w:uiPriority="22" w:qFormat="1"/>
-    <w:lsdException w:name="Emphasis" w:uiPriority="20" w:qFormat="1"/>
-    <w:lsdException w:name="Document Map" w:semiHidden="1" w:unhideWhenUsed="1"/>
-    <w:lsdException w:name="Plain Text" w:semiHidden="1" w:unhideWhenUsed="1"/>
-    <w:lsdException w:name="E-mail Signature" w:semiHidden="1" w:unhideWhenUsed="1"/>
-    <w:lsdException w:name="HTML Top of Form" w:semiHidden="1" w:unhideWhenUsed="1"/>
-    <w:lsdException w:name="HTML Bottom of Form" w:semiHidden="1" w:unhideWhenUsed="1"/>
-    <w:lsdException w:name="Normal (Web)" w:semiHidden="1" w:unhideWhenUsed="1"/>
-    <w:lsdException w:name="HTML Acronym" w:semiHidden="1" w:unhideWhenUsed="1"/>
-    <w:lsdException w:name="HTML Address" w:semiHidden="1" w:unhideWhenUsed="1"/>
-    <w:lsdException w:name="HTML Cite" w:semiHidden="1" w:unhideWhenUsed="1"/>
-    <w:lsdException w:name="HTML Code" w:semiHidden="1" w:unhideWhenUsed="1"/>
-    <w:lsdException w:name="HTML Definition" w:semiHidden="1" w:unhideWhenUsed="1"/>
-    <w:lsdException w:name="HTML Keyboard" w:semiHidden="1" w:unhideWhenUsed="1"/>
-    <w:lsdException w:name="HTML Preformatted" w:semiHidden="1" w:unhideWhenUsed="1"/>
-    <w:lsdException w:name="HTML Sample" w:semiHidden="1" w:unhideWhenUsed="1"/>
-    <w:lsdException w:name="HTML Typewriter" w:semiHidden="1" w:unhideWhenUsed="1"/>
-    <w:lsdException w:name="HTML Variable" w:semiHidden="1" w:unhideWhenUsed="1"/>
-    <w:lsdException w:name="Normal Table" w:semiHidden="1" w:unhideWhenUsed="1"/>
-    <w:lsdException w:name="annotation subject" w:semiHidden="1" w:unhideWhenUsed="1"/>
-    <w:lsdException w:name="No List" w:semiHidden="1" w:unhideWhenUsed="1"/>
-    <w:lsdException w:name="Outline List 1" w:semiHidden="1" w:unhideWhenUsed="1"/>
-    <w:lsdException w:name="Outline List 2" w:semiHidden="1" w:unhideWhenUsed="1"/>
-    <w:lsdException w:name="Outline List 3" w:semiHidden="1" w:unhideWhenUsed="1"/>
-    <w:lsdException w:name="Table Simple 1" w:semiHidden="1" w:unhideWhenUsed="1"/>
-    <w:lsdException w:name="Table Simple 2" w:semiHidden="1" w:unhideWhenUsed="1"/>
-    <w:lsdException w:name="Table Simple 3" w:semiHidden="1" w:unhideWhenUsed="1"/>
-    <w:lsdException w:name="Table Classic 1" w:semiHidden="1" w:unhideWhenUsed="1"/>
-    <w:lsdException w:name="Table Classic 2" w:semiHidden="1" w:unhideWhenUsed="1"/>
-    <w:lsdException w:name="Table Classic 3" w:semiHidden="1" w:unhideWhenUsed="1"/>
-    <w:lsdException w:name="Table Classic 4" w:semiHidden="1" w:unhideWhenUsed="1"/>
-    <w:lsdException w:name="Table Colorful 1" w:semiHidden="1" w:unhideWhenUsed="1"/>
-    <w:lsdException w:name="Table Colorful 2" w:semiHidden="1" w:unhideWhenUsed="1"/>
-    <w:lsdException w:name="Table Colorful 3" w:semiHidden="1" w:unhideWhenUsed="1"/>
-    <w:lsdException w:name="Table Columns 1" w:semiHidden="1" w:unhideWhenUsed="1"/>
-    <w:lsdException w:name="Table Columns 2" w:semiHidden="1" w:unhideWhenUsed="1"/>
-    <w:lsdException w:name="Table Columns 3" w:semiHidden="1" w:unhideWhenUsed="1"/>
-    <w:lsdException w:name="Table Columns 4" w:semiHidden="1" w:unhideWhenUsed="1"/>
-    <w:lsdException w:name="Table Columns 5" w:semiHidden="1" w:unhideWhenUsed="1"/>
-    <w:lsdException w:name="Table Grid 1" w:semiHidden="1" w:unhideWhenUsed="1"/>
-    <w:lsdException w:name="Table Grid 2" w:semiHidden="1" w:unhideWhenUsed="1"/>
-    <w:lsdException w:name="Table Grid 3" w:semiHidden="1" w:unhideWhenUsed="1"/>
-    <w:lsdException w:name="Table Grid 4" w:semiHidden="1" w:unhideWhenUsed="1"/>
-    <w:lsdException w:name="Table Grid 5" w:semiHidden="1" w:unhideWhenUsed="1"/>
-    <w:lsdException w:name="Table Grid 6" w:semiHidden="1" w:unhideWhenUsed="1"/>
-    <w:lsdException w:name="Table Grid 7" w:semiHidden="1" w:unhideWhenUsed="1"/>
-    <w:lsdException w:name="Table Grid 8" w:semiHidden="1" w:unhideWhenUsed="1"/>
-    <w:lsdException w:name="Table List 1" w:semiHidden="1" w:unhideWhenUsed="1"/>
-    <w:lsdException w:name="Table List 2" w:semiHidden="1" w:unhideWhenUsed="1"/>
-    <w:lsdException w:name="Table List 3" w:semiHidden="1" w:unhideWhenUsed="1"/>
-    <w:lsdException w:name="Table List 4" w:semiHidden="1" w:unhideWhenUsed="1"/>
-    <w:lsdException w:name="Table List 5" w:semiHidden="1" w:unhideWhenUsed="1"/>
-    <w:lsdException w:name="Table List 6" w:semiHidden="1" w:unhideWhenUsed="1"/>
-    <w:lsdException w:name="Table List 7" w:semiHidden="1" w:unhideWhenUsed="1"/>
-    <w:lsdException w:name="Table List 8" w:semiHidden="1" w:unhideWhenUsed="1"/>
-    <w:lsdException w:name="Table 3D effects 1" w:semiHidden="1" w:unhideWhenUsed="1"/>
-    <w:lsdException w:name="Table 3D effects 2" w:semiHidden="1" w:unhideWhenUsed="1"/>
-    <w:lsdException w:name="Table 3D effects 3" w:semiHidden="1" w:unhideWhenUsed="1"/>
-    <w:lsdException w:name="Table Contemporary" w:semiHidden="1" w:unhideWhenUsed="1"/>
-    <w:lsdException w:name="Table Elegant" w:semiHidden="1" w:unhideWhenUsed="1"/>
-    <w:lsdException w:name="Table Professional" w:semiHidden="1" w:unhideWhenUsed="1"/>
-    <w:lsdException w:name="Table Subtle 1" w:semiHidden="1" w:unhideWhenUsed="1"/>
-    <w:lsdException w:name="Table Subtle 2" w:semiHidden="1" w:unhideWhenUsed="1"/>
-    <w:lsdException w:name="Table Web 1" w:semiHidden="1" w:unhideWhenUsed="1"/>
-    <w:lsdException w:name="Table Web 2" w:semiHidden="1" w:unhideWhenUsed="1"/>
-    <w:lsdException w:name="Table Web 3" w:semiHidden="1" w:unhideWhenUsed="1"/>
-    <w:lsdException w:name="Balloon Text" w:semiHidden="1" w:unhideWhenUsed="1"/>
-    <w:lsdException w:name="Table Grid" w:uiPriority="39"/>
-    <w:lsdException w:name="Table Theme" w:semiHidden="1" w:unhideWhenUsed="1"/>
-    <w:lsdException w:name="Placeholder Text" w:semiHidden="1"/>
-    <w:lsdException w:name="No Spacing" w:uiPriority="1" w:qFormat="1"/>
-    <w:lsdException w:name="Light Shading" w:uiPriority="60"/>
-    <w:lsdException w:name="Light List" w:uiPriority="61"/>
-    <w:lsdException w:name="Light Grid" w:uiPriority="62"/>
-    <w:lsdException w:name="Medium Shading 1" w:uiPriority="63"/>
-    <w:lsdException w:name="Medium Shading 2" w:uiPriority="64"/>
-    <w:lsdException w:name="Medium List 1" w:uiPriority="65"/>
-    <w:lsdException w:name="Medium List 2" w:uiPriority="66"/>
-    <w:lsdException w:name="Medium Grid 1" w:uiPriority="67"/>
-    <w:lsdException w:name="Medium Grid 2" w:uiPriority="68"/>
-    <w:lsdException w:name="Medium Grid 3" w:uiPriority="69"/>
-    <w:lsdException w:name="Dark List" w:uiPriority="70"/>
-    <w:lsdException w:name="Colorful Shading" w:uiPriority="71"/>
-    <w:lsdException w:name="Colorful List" w:uiPriority="72"/>
-    <w:lsdException w:name="Colorful Grid" w:uiPriority="73"/>
-    <w:lsdException w:name="Light Shading Accent 1" w:uiPriority="60"/>
-    <w:lsdException w:name="Light List Accent 1" w:uiPriority="61"/>
-    <w:lsdException w:name="Light Grid Accent 1" w:uiPriority="62"/>
-    <w:lsdException w:name="Medium Shading 1 Accent 1" w:uiPriority="63"/>
-    <w:lsdException w:name="Medium Shading 2 Accent 1" w:uiPriority="64"/>
-    <w:lsdException w:name="Medium List 1 Accent 1" w:uiPriority="65"/>
-    <w:lsdException w:name="Revision" w:semiHidden="1"/>
-    <w:lsdException w:name="List Paragraph" w:uiPriority="34" w:qFormat="1"/>
-    <w:lsdException w:name="Quote" w:uiPriority="29" w:qFormat="1"/>
-    <w:lsdException w:name="Intense Quote" w:uiPriority="30" w:qFormat="1"/>
-    <w:lsdException w:name="Medium List 2 Accent 1" w:uiPriority="66"/>
-    <w:lsdException w:name="Medium Grid 1 Accent 1" w:uiPriority="67"/>
-    <w:lsdException w:name="Medium Grid 2 Accent 1" w:uiPriority="68"/>
-    <w:lsdException w:name="Medium Grid 3 Accent 1" w:uiPriority="69"/>
-    <w:lsdException w:name="Dark List Accent 1" w:uiPriority="70"/>
-    <w:lsdException w:name="Colorful Shading Accent 1" w:uiPriority="71"/>
-    <w:lsdException w:name="Colorful List Accent 1" w:uiPriority="72"/>
-    <w:lsdException w:name="Colorful Grid Accent 1" w:uiPriority="73"/>
-    <w:lsdException w:name="Light Shading Accent 2" w:uiPriority="60"/>
-    <w:lsdException w:name="Light List Accent 2" w:uiPriority="61"/>
-    <w:lsdException w:name="Light Grid Accent 2" w:uiPriority="62"/>
-    <w:lsdException w:name="Medium Shading 1 Accent 2" w:uiPriority="63"/>
-    <w:lsdException w:name="Medium Shading 2 Accent 2" w:uiPriority="64"/>
-    <w:lsdException w:name="Medium List 1 Accent 2" w:uiPriority="65"/>
-    <w:lsdException w:name="Medium List 2 Accent 2" w:uiPriority="66"/>
-    <w:lsdException w:name="Medium Grid 1 Accent 2" w:uiPriority="67"/>
-    <w:lsdException w:name="Medium Grid 2 Accent 2" w:uiPriority="68"/>
-    <w:lsdException w:name="Medium Grid 3 Accent 2" w:uiPriority="69"/>
-    <w:lsdException w:name="Dark List Accent 2" w:uiPriority="70"/>
-    <w:lsdException w:name="Colorful Shading Accent 2" w:uiPriority="71"/>
-    <w:lsdException w:name="Colorful List Accent 2" w:uiPriority="72"/>
-    <w:lsdException w:name="Colorful Grid Accent 2" w:uiPriority="73"/>
-    <w:lsdException w:name="Light Shading Accent 3" w:uiPriority="60"/>
-    <w:lsdException w:name="Light List Accent 3" w:uiPriority="61"/>
-    <w:lsdException w:name="Light Grid Accent 3" w:uiPriority="62"/>
-    <w:lsdException w:name="Medium Shading 1 Accent 3" w:uiPriority="63"/>
-    <w:lsdException w:name="Medium Shading 2 Accent 3" w:uiPriority="64"/>
-    <w:lsdException w:name="Medium List 1 Accent 3" w:uiPriority="65"/>
-    <w:lsdException w:name="Medium List 2 Accent 3" w:uiPriority="66"/>
-    <w:lsdException w:name="Medium Grid 1 Accent 3" w:uiPriority="67"/>
-    <w:lsdException w:name="Medium Grid 2 Accent 3" w:uiPriority="68"/>
-    <w:lsdException w:name="Medium Grid 3 Accent 3" w:uiPriority="69"/>
-    <w:lsdException w:name="Dark List Accent 3" w:uiPriority="70"/>
-    <w:lsdException w:name="Colorful Shading Accent 3" w:uiPriority="71"/>
-    <w:lsdException w:name="Colorful List Accent 3" w:uiPriority="72"/>
-    <w:lsdException w:name="Colorful Grid Accent 3" w:uiPriority="73"/>
-    <w:lsdException w:name="Light Shading Accent 4" w:uiPriority="60"/>
-    <w:lsdException w:name="Light List Accent 4" w:uiPriority="61"/>
-    <w:lsdException w:name="Light Grid Accent 4" w:uiPriority="62"/>
-    <w:lsdException w:name="Medium Shading 1 Accent 4" w:uiPriority="63"/>
-    <w:lsdException w:name="Medium Shading 2 Accent 4" w:uiPriority="64"/>
-    <w:lsdException w:name="Medium List 1 Accent 4" w:uiPriority="65"/>
-    <w:lsdException w:name="Medium List 2 Accent 4" w:uiPriority="66"/>
-    <w:lsdException w:name="Medium Grid 1 Accent 4" w:uiPriority="67"/>
-    <w:lsdException w:name="Medium Grid 2 Accent 4" w:uiPriority="68"/>
-    <w:lsdException w:name="Medium Grid 3 Accent 4" w:uiPriority="69"/>
-    <w:lsdException w:name="Dark List Accent 4" w:uiPriority="70"/>
-    <w:lsdException w:name="Colorful Shading Accent 4" w:uiPriority="71"/>
-    <w:lsdException w:name="Colorful List Accent 4" w:uiPriority="72"/>
-    <w:lsdException w:name="Colorful Grid Accent 4" w:uiPriority="73"/>
-    <w:lsdException w:name="Light Shading Accent 5" w:uiPriority="60"/>
-    <w:lsdException w:name="Light List Accent 5" w:uiPriority="61"/>
-    <w:lsdException w:name="Light Grid Accent 5" w:uiPriority="62"/>
-    <w:lsdException w:name="Medium Shading 1 Accent 5" w:uiPriority="63"/>
-    <w:lsdException w:name="Medium Shading 2 Accent 5" w:uiPriority="64"/>
-    <w:lsdException w:name="Medium List 1 Accent 5" w:uiPriority="65"/>
-    <w:lsdException w:name="Medium List 2 Accent 5" w:uiPriority="66"/>
-    <w:lsdException w:name="Medium Grid 1 Accent 5" w:uiPriority="67"/>
-    <w:lsdException w:name="Medium Grid 2 Accent 5" w:uiPriority="68"/>
-    <w:lsdException w:name="Medium Grid 3 Accent 5" w:uiPriority="69"/>
-    <w:lsdException w:name="Dark List Accent 5" w:uiPriority="70"/>
-    <w:lsdException w:name="Colorful Shading Accent 5" w:uiPriority="71"/>
-    <w:lsdException w:name="Colorful List Accent 5" w:uiPriority="72"/>
-    <w:lsdException w:name="Colorful Grid Accent 5" w:uiPriority="73"/>
-    <w:lsdException w:name="Light Shading Accent 6" w:uiPriority="60"/>
-    <w:lsdException w:name="Light List Accent 6" w:uiPriority="61"/>
-    <w:lsdException w:name="Light Grid Accent 6" w:uiPriority="62"/>
-    <w:lsdException w:name="Medium Shading 1 Accent 6" w:uiPriority="63"/>
-    <w:lsdException w:name="Medium Shading 2 Accent 6" w:uiPriority="64"/>
-    <w:lsdException w:name="Medium List 1 Accent 6" w:uiPriority="65"/>
-    <w:lsdException w:name="Medium List 2 Accent 6" w:uiPriority="66"/>
-    <w:lsdException w:name="Medium Grid 1 Accent 6" w:uiPriority="67"/>
-    <w:lsdException w:name="Medium Grid 2 Accent 6" w:uiPriority="68"/>
-    <w:lsdException w:name="Medium Grid 3 Accent 6" w:uiPriority="69"/>
-    <w:lsdException w:name="Dark List Accent 6" w:uiPriority="70"/>
-    <w:lsdException w:name="Colorful Shading Accent 6" w:uiPriority="71"/>
-    <w:lsdException w:name="Colorful List Accent 6" w:uiPriority="72"/>
-    <w:lsdException w:name="Colorful Grid Accent 6" w:uiPriority="73"/>
-    <w:lsdException w:name="Subtle Emphasis" w:uiPriority="19" w:qFormat="1"/>
-    <w:lsdException w:name="Intense Emphasis" w:uiPriority="21" w:qFormat="1"/>
-    <w:lsdException w:name="Subtle Reference" w:uiPriority="31" w:qFormat="1"/>
-    <w:lsdException w:name="Intense Reference" w:uiPriority="32" w:qFormat="1"/>
-    <w:lsdException w:name="Book Title" w:uiPriority="33" w:qFormat="1"/>
-    <w:lsdException w:name="Bibliography" w:semiHidden="1" w:uiPriority="37" w:unhideWhenUsed="1"/>
-    <w:lsdException w:name="TOC Heading" w:semiHidden="1" w:uiPriority="39" w:unhideWhenUsed="1" w:qFormat="1"/>
-    <w:lsdException w:name="Plain Table 1" w:uiPriority="41"/>
-    <w:lsdException w:name="Plain Table 2" w:uiPriority="42"/>
-    <w:lsdException w:name="Plain Table 3" w:uiPriority="43"/>
-    <w:lsdException w:name="Plain Table 4" w:uiPriority="44"/>
-    <w:lsdException w:name="Plain Table 5" w:uiPriority="45"/>
-    <w:lsdException w:name="Grid Table Light" w:uiPriority="40"/>
-    <w:lsdException w:name="Grid Table 1 Light" w:uiPriority="46"/>
-    <w:lsdException w:name="Grid Table 2" w:uiPriority="47"/>
-    <w:lsdException w:name="Grid Table 3" w:uiPriority="48"/>
-    <w:lsdException w:name="Grid Table 4" w:uiPriority="49"/>
-    <w:lsdException w:name="Grid Table 5 Dark" w:uiPriority="50"/>
-    <w:lsdException w:name="Grid Table 6 Colorful" w:uiPriority="51"/>
-    <w:lsdException w:name="Grid Table 7 Colorful" w:uiPriority="52"/>
-    <w:lsdException w:name="Grid Table 1 Light Accent 1" w:uiPriority="46"/>
-    <w:lsdException w:name="Grid Table 2 Accent 1" w:uiPriority="47"/>
-    <w:lsdException w:name="Grid Table 3 Accent 1" w:uiPriority="48"/>
-    <w:lsdException w:name="Grid Table 4 Accent 1" w:uiPriority="49"/>
-    <w:lsdException w:name="Grid Table 5 Dark Accent 1" w:uiPriority="50"/>
-    <w:lsdException w:name="Grid Table 6 Colorful Accent 1" w:uiPriority="51"/>
-    <w:lsdException w:name="Grid Table 7 Colorful Accent 1" w:uiPriority="52"/>
-    <w:lsdException w:name="Grid Table 1 Light Accent 2" w:uiPriority="46"/>
-    <w:lsdException w:name="Grid Table 2 Accent 2" w:uiPriority="47"/>
-    <w:lsdException w:name="Grid Table 3 Accent 2" w:uiPriority="48"/>
-    <w:lsdException w:name="Grid Table 4 Accent 2" w:uiPriority="49"/>
-    <w:lsdException w:name="Grid Table 5 Dark Accent 2" w:uiPriority="50"/>
-    <w:lsdException w:name="Grid Table 6 Colorful Accent 2" w:uiPriority="51"/>
-    <w:lsdException w:name="Grid Table 7 Colorful Accent 2" w:uiPriority="52"/>
-    <w:lsdException w:name="Grid Table 1 Light Accent 3" w:uiPriority="46"/>
-    <w:lsdException w:name="Grid Table 2 Accent 3" w:uiPriority="47"/>
-    <w:lsdException w:name="Grid Table 3 Accent 3" w:uiPriority="48"/>
-    <w:lsdException w:name="Grid Table 4 Accent 3" w:uiPriority="49"/>
-    <w:lsdException w:name="Grid Table 5 Dark Accent 3" w:uiPriority="50"/>
-    <w:lsdException w:name="Grid Table 6 Colorful Accent 3" w:uiPriority="51"/>
-    <w:lsdException w:name="Grid Table 7 Colorful Accent 3" w:uiPriority="52"/>
-    <w:lsdException w:name="Grid Table 1 Light Accent 4" w:uiPriority="46"/>
-    <w:lsdException w:name="Grid Table 2 Accent 4" w:uiPriority="47"/>
-    <w:lsdException w:name="Grid Table 3 Accent 4" w:uiPriority="48"/>
-    <w:lsdException w:name="Grid Table 4 Accent 4" w:uiPriority="49"/>
-    <w:lsdException w:name="Grid Table 5 Dark Accent 4" w:uiPriority="50"/>
-    <w:lsdException w:name="Grid Table 6 Colorful Accent 4" w:uiPriority="51"/>
-    <w:lsdException w:name="Grid Table 7 Colorful Accent 4" w:uiPriority="52"/>
-    <w:lsdException w:name="Grid Table 1 Light Accent 5" w:uiPriority="46"/>
-    <w:lsdException w:name="Grid Table 2 Accent 5" w:uiPriority="47"/>
-    <w:lsdException w:name="Grid Table 3 Accent 5" w:uiPriority="48"/>
-    <w:lsdException w:name="Grid Table 4 Accent 5" w:uiPriority="49"/>
-    <w:lsdException w:name="Grid Table 5 Dark Accent 5" w:uiPriority="50"/>
-    <w:lsdException w:name="Grid Table 6 Colorful Accent 5" w:uiPriority="51"/>
-    <w:lsdException w:name="Grid Table 7 Colorful Accent 5" w:uiPriority="52"/>
-    <w:lsdException w:name="Grid Table 1 Light Accent 6" w:uiPriority="46"/>
-    <w:lsdException w:name="Grid Table 2 Accent 6" w:uiPriority="47"/>
-    <w:lsdException w:name="Grid Table 3 Accent 6" w:uiPriority="48"/>
-    <w:lsdException w:name="Grid Table 4 Accent 6" w:uiPriority="49"/>
-    <w:lsdException w:name="Grid Table 5 Dark Accent 6" w:uiPriority="50"/>
-    <w:lsdException w:name="Grid Table 6 Colorful Accent 6" w:uiPriority="51"/>
-    <w:lsdException w:name="Grid Table 7 Colorful Accent 6" w:uiPriority="52"/>
-    <w:lsdException w:name="List Table 1 Light" w:uiPriority="46"/>
-    <w:lsdException w:name="List Table 2" w:uiPriority="47"/>
-    <w:lsdException w:name="List Table 3" w:uiPriority="48"/>
-    <w:lsdException w:name="List Table 4" w:uiPriority="49"/>
-    <w:lsdException w:name="List Table 5 Dark" w:uiPriority="50"/>
-    <w:lsdException w:name="List Table 6 Colorful" w:uiPriority="51"/>
-    <w:lsdException w:name="List Table 7 Colorful" w:uiPriority="52"/>
-    <w:lsdException w:name="List Table 1 Light Accent 1" w:uiPriority="46"/>
-    <w:lsdException w:name="List Table 2 Accent 1" w:uiPriority="47"/>
-    <w:lsdException w:name="List Table 3 Accent 1" w:uiPriority="48"/>
-    <w:lsdException w:name="List Table 4 Accent 1" w:uiPriority="49"/>
-    <w:lsdException w:name="List Table 5 Dark Accent 1" w:uiPriority="50"/>
-    <w:lsdException w:name="List Table 6 Colorful Accent 1" w:uiPriority="51"/>
-    <w:lsdException w:name="List Table 7 Colorful Accent 1" w:uiPriority="52"/>
-    <w:lsdException w:name="List Table 1 Light Accent 2" w:uiPriority="46"/>
-    <w:lsdException w:name="List Table 2 Accent 2" w:uiPriority="47"/>
-    <w:lsdException w:name="List Table 3 Accent 2" w:uiPriority="48"/>
-    <w:lsdException w:name="List Table 4 Accent 2" w:uiPriority="49"/>
-    <w:lsdException w:name="List Table 5 Dark Accent 2" w:uiPriority="50"/>
-    <w:lsdException w:name="List Table 6 Colorful Accent 2" w:uiPriority="51"/>
-    <w:lsdException w:name="List Table 7 Colorful Accent 2" w:uiPriority="52"/>
-    <w:lsdException w:name="List Table 1 Light Accent 3" w:uiPriority="46"/>
-    <w:lsdException w:name="List Table 2 Accent 3" w:uiPriority="47"/>
-    <w:lsdException w:name="List Table 3 Accent 3" w:uiPriority="48"/>
-    <w:lsdException w:name="List Table 4 Accent 3" w:uiPriority="49"/>
-    <w:lsdException w:name="List Table 5 Dark Accent 3" w:uiPriority="50"/>
-    <w:lsdException w:name="List Table 6 Colorful Accent 3" w:uiPriority="51"/>
-    <w:lsdException w:name="List Table 7 Colorful Accent 3" w:uiPriority="52"/>
-    <w:lsdException w:name="List Table 1 Light Accent 4" w:uiPriority="46"/>
-    <w:lsdException w:name="List Table 2 Accent 4" w:uiPriority="47"/>
-    <w:lsdException w:name="List Table 3 Accent 4" w:uiPriority="48"/>
-    <w:lsdException w:name="List Table 4 Accent 4" w:uiPriority="49"/>
-    <w:lsdException w:name="List Table 5 Dark Accent 4" w:uiPriority="50"/>
-    <w:lsdException w:name="List Table 6 Colorful Accent 4" w:uiPriority="51"/>
-    <w:lsdException w:name="List Table 7 Colorful Accent 4" w:uiPriority="52"/>
-    <w:lsdException w:name="List Table 1 Light Accent 5" w:uiPriority="46"/>
-    <w:lsdException w:name="List Table 2 Accent 5" w:uiPriority="47"/>
-    <w:lsdException w:name="List Table 3 Accent 5" w:uiPriority="48"/>
-    <w:lsdException w:name="List Table 4 Accent 5" w:uiPriority="49"/>
-    <w:lsdException w:name="List Table 5 Dark Accent 5" w:uiPriority="50"/>
-    <w:lsdException w:name="List Table 6 Colorful Accent 5" w:uiPriority="51"/>
-    <w:lsdException w:name="List Table 7 Colorful Accent 5" w:uiPriority="52"/>
-    <w:lsdException w:name="List Table 1 Light Accent 6" w:uiPriority="46"/>
-    <w:lsdException w:name="List Table 2 Accent 6" w:uiPriority="47"/>
-    <w:lsdException w:name="List Table 3 Accent 6" w:uiPriority="48"/>
-    <w:lsdException w:name="List Table 4 Accent 6" w:uiPriority="49"/>
-    <w:lsdException w:name="List Table 5 Dark Accent 6" w:uiPriority="50"/>
-    <w:lsdException w:name="List Table 6 Colorful Accent 6" w:uiPriority="51"/>
-    <w:lsdException w:name="List Table 7 Colorful Accent 6" w:uiPriority="52"/>
+  <w:latentStyles w:defLockedState="0" w:defUIPriority="99" w:defSemiHidden="1" w:defUnhideWhenUsed="1" w:defQFormat="0" w:count="267">
+    <w:lsdException w:name="Normal" w:semiHidden="0" w:uiPriority="0" w:unhideWhenUsed="0" w:qFormat="1"/>
+    <w:lsdException w:name="heading 1" w:semiHidden="0" w:uiPriority="9" w:unhideWhenUsed="0" w:qFormat="1"/>
+    <w:lsdException w:name="heading 2" w:uiPriority="9" w:qFormat="1"/>
+    <w:lsdException w:name="heading 3" w:uiPriority="9" w:qFormat="1"/>
+    <w:lsdException w:name="heading 4" w:uiPriority="9" w:qFormat="1"/>
+    <w:lsdException w:name="heading 5" w:uiPriority="9" w:qFormat="1"/>
+    <w:lsdException w:name="heading 6" w:uiPriority="9" w:qFormat="1"/>
+    <w:lsdException w:name="heading 7" w:uiPriority="9" w:qFormat="1"/>
+    <w:lsdException w:name="heading 8" w:uiPriority="9" w:qFormat="1"/>
+    <w:lsdException w:name="heading 9" w:uiPriority="9" w:qFormat="1"/>
+    <w:lsdException w:name="toc 1" w:uiPriority="39"/>
+    <w:lsdException w:name="toc 2" w:uiPriority="39"/>
+    <w:lsdException w:name="toc 3" w:uiPriority="39"/>
+    <w:lsdException w:name="toc 4" w:uiPriority="39"/>
+    <w:lsdException w:name="toc 5" w:uiPriority="39"/>
+    <w:lsdException w:name="toc 6" w:uiPriority="39"/>
+    <w:lsdException w:name="toc 7" w:uiPriority="39"/>
+    <w:lsdException w:name="toc 8" w:uiPriority="39"/>
+    <w:lsdException w:name="toc 9" w:uiPriority="39"/>
+    <w:lsdException w:name="caption" w:uiPriority="35" w:qFormat="1"/>
+    <w:lsdException w:name="Title" w:semiHidden="0" w:uiPriority="10" w:unhideWhenUsed="0" w:qFormat="1"/>
+    <w:lsdException w:name="Default Paragraph Font" w:uiPriority="1"/>
+    <w:lsdException w:name="Subtitle" w:semiHidden="0" w:uiPriority="11" w:unhideWhenUsed="0" w:qFormat="1"/>
+    <w:lsdException w:name="Strong" w:semiHidden="0" w:uiPriority="22" w:unhideWhenUsed="0" w:qFormat="1"/>
+    <w:lsdException w:name="Emphasis" w:semiHidden="0" w:uiPriority="20" w:unhideWhenUsed="0" w:qFormat="1"/>
+    <w:lsdException w:name="Table Grid" w:semiHidden="0" w:uiPriority="39" w:unhideWhenUsed="0"/>
+    <w:lsdException w:name="Placeholder Text" w:unhideWhenUsed="0"/>
+    <w:lsdException w:name="No Spacing" w:semiHidden="0" w:uiPriority="1" w:unhideWhenUsed="0" w:qFormat="1"/>
+    <w:lsdException w:name="Light Shading" w:semiHidden="0" w:uiPriority="60" w:unhideWhenUsed="0"/>
+    <w:lsdException w:name="Light List" w:semiHidden="0" w:uiPriority="61" w:unhideWhenUsed="0"/>
+    <w:lsdException w:name="Light Grid" w:semiHidden="0" w:uiPriority="62" w:unhideWhenUsed="0"/>
+    <w:lsdException w:name="Medium Shading 1" w:semiHidden="0" w:uiPriority="63" w:unhideWhenUsed="0"/>
+    <w:lsdException w:name="Medium Shading 2" w:semiHidden="0" w:uiPriority="64" w:unhideWhenUsed="0"/>
+    <w:lsdException w:name="Medium List 1" w:semiHidden="0" w:uiPriority="65" w:unhideWhenUsed="0"/>
+    <w:lsdException w:name="Medium List 2" w:semiHidden="0" w:uiPriority="66" w:unhideWhenUsed="0"/>
+    <w:lsdException w:name="Medium Grid 1" w:semiHidden="0" w:uiPriority="67" w:unhideWhenUsed="0"/>
+    <w:lsdException w:name="Medium Grid 2" w:semiHidden="0" w:uiPriority="68" w:unhideWhenUsed="0"/>
+    <w:lsdException w:name="Medium Grid 3" w:semiHidden="0" w:uiPriority="69" w:unhideWhenUsed="0"/>
+    <w:lsdException w:name="Dark List" w:semiHidden="0" w:uiPriority="70" w:unhideWhenUsed="0"/>
+    <w:lsdException w:name="Colorful Shading" w:semiHidden="0" w:uiPriority="71" w:unhideWhenUsed="0"/>
+    <w:lsdException w:name="Colorful List" w:semiHidden="0" w:uiPriority="72" w:unhideWhenUsed="0"/>
+    <w:lsdException w:name="Colorful Grid" w:semiHidden="0" w:uiPriority="73" w:unhideWhenUsed="0"/>
+    <w:lsdException w:name="Light Shading Accent 1" w:semiHidden="0" w:uiPriority="60" w:unhideWhenUsed="0"/>
+    <w:lsdException w:name="Light List Accent 1" w:semiHidden="0" w:uiPriority="61" w:unhideWhenUsed="0"/>
+    <w:lsdException w:name="Light Grid Accent 1" w:semiHidden="0" w:uiPriority="62" w:unhideWhenUsed="0"/>
+    <w:lsdException w:name="Medium Shading 1 Accent 1" w:semiHidden="0" w:uiPriority="63" w:unhideWhenUsed="0"/>
+    <w:lsdException w:name="Medium Shading 2 Accent 1" w:semiHidden="0" w:uiPriority="64" w:unhideWhenUsed="0"/>
+    <w:lsdException w:name="Medium List 1 Accent 1" w:semiHidden="0" w:uiPriority="65" w:unhideWhenUsed="0"/>
+    <w:lsdException w:name="Revision" w:unhideWhenUsed="0"/>
+    <w:lsdException w:name="List Paragraph" w:semiHidden="0" w:uiPriority="34" w:unhideWhenUsed="0" w:qFormat="1"/>
+    <w:lsdException w:name="Quote" w:semiHidden="0" w:uiPriority="29" w:unhideWhenUsed="0" w:qFormat="1"/>
+    <w:lsdException w:name="Intense Quote" w:semiHidden="0" w:uiPriority="30" w:unhideWhenUsed="0" w:qFormat="1"/>
+    <w:lsdException w:name="Medium List 2 Accent 1" w:semiHidden="0" w:uiPriority="66" w:unhideWhenUsed="0"/>
+    <w:lsdException w:name="Medium Grid 1 Accent 1" w:semiHidden="0" w:uiPriority="67" w:unhideWhenUsed="0"/>
+    <w:lsdException w:name="Medium Grid 2 Accent 1" w:semiHidden="0" w:uiPriority="68" w:unhideWhenUsed="0"/>
+    <w:lsdException w:name="Medium Grid 3 Accent 1" w:semiHidden="0" w:uiPriority="69" w:unhideWhenUsed="0"/>
+    <w:lsdException w:name="Dark List Accent 1" w:semiHidden="0" w:uiPriority="70" w:unhideWhenUsed="0"/>
+    <w:lsdException w:name="Colorful Shading Accent 1" w:semiHidden="0" w:uiPriority="71" w:unhideWhenUsed="0"/>
+    <w:lsdException w:name="Colorful List Accent 1" w:semiHidden="0" w:uiPriority="72" w:unhideWhenUsed="0"/>
+    <w:lsdException w:name="Colorful Grid Accent 1" w:semiHidden="0" w:uiPriority="73" w:unhideWhenUsed="0"/>
+    <w:lsdException w:name="Light Shading Accent 2" w:semiHidden="0" w:uiPriority="60" w:unhideWhenUsed="0"/>
+    <w:lsdException w:name="Light List Accent 2" w:semiHidden="0" w:uiPriority="61" w:unhideWhenUsed="0"/>
+    <w:lsdException w:name="Light Grid Accent 2" w:semiHidden="0" w:uiPriority="62" w:unhideWhenUsed="0"/>
+    <w:lsdException w:name="Medium Shading 1 Accent 2" w:semiHidden="0" w:uiPriority="63" w:unhideWhenUsed="0"/>
+    <w:lsdException w:name="Medium Shading 2 Accent 2" w:semiHidden="0" w:uiPriority="64" w:unhideWhenUsed="0"/>
+    <w:lsdException w:name="Medium List 1 Accent 2" w:semiHidden="0" w:uiPriority="65" w:unhideWhenUsed="0"/>
+    <w:lsdException w:name="Medium List 2 Accent 2" w:semiHidden="0" w:uiPriority="66" w:unhideWhenUsed="0"/>
+    <w:lsdException w:name="Medium Grid 1 Accent 2" w:semiHidden="0" w:uiPriority="67" w:unhideWhenUsed="0"/>
+    <w:lsdException w:name="Medium Grid 2 Accent 2" w:semiHidden="0" w:uiPriority="68" w:unhideWhenUsed="0"/>
+    <w:lsdException w:name="Medium Grid 3 Accent 2" w:semiHidden="0" w:uiPriority="69" w:unhideWhenUsed="0"/>
+    <w:lsdException w:name="Dark List Accent 2" w:semiHidden="0" w:uiPriority="70" w:unhideWhenUsed="0"/>
+    <w:lsdException w:name="Colorful Shading Accent 2" w:semiHidden="0" w:uiPriority="71" w:unhideWhenUsed="0"/>
+    <w:lsdException w:name="Colorful List Accent 2" w:semiHidden="0" w:uiPriority="72" w:unhideWhenUsed="0"/>
+    <w:lsdException w:name="Colorful Grid Accent 2" w:semiHidden="0" w:uiPriority="73" w:unhideWhenUsed="0"/>
+    <w:lsdException w:name="Light Shading Accent 3" w:semiHidden="0" w:uiPriority="60" w:unhideWhenUsed="0"/>
+    <w:lsdException w:name="Light List Accent 3" w:semiHidden="0" w:uiPriority="61" w:unhideWhenUsed="0"/>
+    <w:lsdException w:name="Light Grid Accent 3" w:semiHidden="0" w:uiPriority="62" w:unhideWhenUsed="0"/>
+    <w:lsdException w:name="Medium Shading 1 Accent 3" w:semiHidden="0" w:uiPriority="63" w:unhideWhenUsed="0"/>
+    <w:lsdException w:name="Medium Shading 2 Accent 3" w:semiHidden="0" w:uiPriority="64" w:unhideWhenUsed="0"/>
+    <w:lsdException w:name="Medium List 1 Accent 3" w:semiHidden="0" w:uiPriority="65" w:unhideWhenUsed="0"/>
+    <w:lsdException w:name="Medium List 2 Accent 3" w:semiHidden="0" w:uiPriority="66" w:unhideWhenUsed="0"/>
+    <w:lsdException w:name="Medium Grid 1 Accent 3" w:semiHidden="0" w:uiPriority="67" w:unhideWhenUsed="0"/>
+    <w:lsdException w:name="Medium Grid 2 Accent 3" w:semiHidden="0" w:uiPriority="68" w:unhideWhenUsed="0"/>
+    <w:lsdException w:name="Medium Grid 3 Accent 3" w:semiHidden="0" w:uiPriority="69" w:unhideWhenUsed="0"/>
+    <w:lsdException w:name="Dark List Accent 3" w:semiHidden="0" w:uiPriority="70" w:unhideWhenUsed="0"/>
+    <w:lsdException w:name="Colorful Shading Accent 3" w:semiHidden="0" w:uiPriority="71" w:unhideWhenUsed="0"/>
+    <w:lsdException w:name="Colorful List Accent 3" w:semiHidden="0" w:uiPriority="72" w:unhideWhenUsed="0"/>
+    <w:lsdException w:name="Colorful Grid Accent 3" w:semiHidden="0" w:uiPriority="73" w:unhideWhenUsed="0"/>
+    <w:lsdException w:name="Light Shading Accent 4" w:semiHidden="0" w:uiPriority="60" w:unhideWhenUsed="0"/>
+    <w:lsdException w:name="Light List Accent 4" w:semiHidden="0" w:uiPriority="61" w:unhideWhenUsed="0"/>
+    <w:lsdException w:name="Light Grid Accent 4" w:semiHidden="0" w:uiPriority="62" w:unhideWhenUsed="0"/>
+    <w:lsdException w:name="Medium Shading 1 Accent 4" w:semiHidden="0" w:uiPriority="63" w:unhideWhenUsed="0"/>
+    <w:lsdException w:name="Medium Shading 2 Accent 4" w:semiHidden="0" w:uiPriority="64" w:unhideWhenUsed="0"/>
+    <w:lsdException w:name="Medium List 1 Accent 4" w:semiHidden="0" w:uiPriority="65" w:unhideWhenUsed="0"/>
+    <w:lsdException w:name="Medium List 2 Accent 4" w:semiHidden="0" w:uiPriority="66" w:unhideWhenUsed="0"/>
+    <w:lsdException w:name="Medium Grid 1 Accent 4" w:semiHidden="0" w:uiPriority="67" w:unhideWhenUsed="0"/>
+    <w:lsdException w:name="Medium Grid 2 Accent 4" w:semiHidden="0" w:uiPriority="68" w:unhideWhenUsed="0"/>
+    <w:lsdException w:name="Medium Grid 3 Accent 4" w:semiHidden="0" w:uiPriority="69" w:unhideWhenUsed="0"/>
+    <w:lsdException w:name="Dark List Accent 4" w:semiHidden="0" w:uiPriority="70" w:unhideWhenUsed="0"/>
+    <w:lsdException w:name="Colorful Shading Accent 4" w:semiHidden="0" w:uiPriority="71" w:unhideWhenUsed="0"/>
+    <w:lsdException w:name="Colorful List Accent 4" w:semiHidden="0" w:uiPriority="72" w:unhideWhenUsed="0"/>
+    <w:lsdException w:name="Colorful Grid Accent 4" w:semiHidden="0" w:uiPriority="73" w:unhideWhenUsed="0"/>
+    <w:lsdException w:name="Light Shading Accent 5" w:semiHidden="0" w:uiPriority="60" w:unhideWhenUsed="0"/>
+    <w:lsdException w:name="Light List Accent 5" w:semiHidden="0" w:uiPriority="61" w:unhideWhenUsed="0"/>
+    <w:lsdException w:name="Light Grid Accent 5" w:semiHidden="0" w:uiPriority="62" w:unhideWhenUsed="0"/>
+    <w:lsdException w:name="Medium Shading 1 Accent 5" w:semiHidden="0" w:uiPriority="63" w:unhideWhenUsed="0"/>
+    <w:lsdException w:name="Medium Shading 2 Accent 5" w:semiHidden="0" w:uiPriority="64" w:unhideWhenUsed="0"/>
+    <w:lsdException w:name="Medium List 1 Accent 5" w:semiHidden="0" w:uiPriority="65" w:unhideWhenUsed="0"/>
+    <w:lsdException w:name="Medium List 2 Accent 5" w:semiHidden="0" w:uiPriority="66" w:unhideWhenUsed="0"/>
+    <w:lsdException w:name="Medium Grid 1 Accent 5" w:semiHidden="0" w:uiPriority="67" w:unhideWhenUsed="0"/>
+    <w:lsdException w:name="Medium Grid 2 Accent 5" w:semiHidden="0" w:uiPriority="68" w:unhideWhenUsed="0"/>
+    <w:lsdException w:name="Medium Grid 3 Accent 5" w:semiHidden="0" w:uiPriority="69" w:unhideWhenUsed="0"/>
+    <w:lsdException w:name="Dark List Accent 5" w:semiHidden="0" w:uiPriority="70" w:unhideWhenUsed="0"/>
+    <w:lsdException w:name="Colorful Shading Accent 5" w:semiHidden="0" w:uiPriority="71" w:unhideWhenUsed="0"/>
+    <w:lsdException w:name="Colorful List Accent 5" w:semiHidden="0" w:uiPriority="72" w:unhideWhenUsed="0"/>
+    <w:lsdException w:name="Colorful Grid Accent 5" w:semiHidden="0" w:uiPriority="73" w:unhideWhenUsed="0"/>
+    <w:lsdException w:name="Light Shading Accent 6" w:semiHidden="0" w:uiPriority="60" w:unhideWhenUsed="0"/>
+    <w:lsdException w:name="Light List Accent 6" w:semiHidden="0" w:uiPriority="61" w:unhideWhenUsed="0"/>
+    <w:lsdException w:name="Light Grid Accent 6" w:semiHidden="0" w:uiPriority="62" w:unhideWhenUsed="0"/>
+    <w:lsdException w:name="Medium Shading 1 Accent 6" w:semiHidden="0" w:uiPriority="63" w:unhideWhenUsed="0"/>
+    <w:lsdException w:name="Medium Shading 2 Accent 6" w:semiHidden="0" w:uiPriority="64" w:unhideWhenUsed="0"/>
+    <w:lsdException w:name="Medium List 1 Accent 6" w:semiHidden="0" w:uiPriority="65" w:unhideWhenUsed="0"/>
+    <w:lsdException w:name="Medium List 2 Accent 6" w:semiHidden="0" w:uiPriority="66" w:unhideWhenUsed="0"/>
+    <w:lsdException w:name="Medium Grid 1 Accent 6" w:semiHidden="0" w:uiPriority="67" w:unhideWhenUsed="0"/>
+    <w:lsdException w:name="Medium Grid 2 Accent 6" w:semiHidden="0" w:uiPriority="68" w:unhideWhenUsed="0"/>
+    <w:lsdException w:name="Medium Grid 3 Accent 6" w:semiHidden="0" w:uiPriority="69" w:unhideWhenUsed="0"/>
+    <w:lsdException w:name="Dark List Accent 6" w:semiHidden="0" w:uiPriority="70" w:unhideWhenUsed="0"/>
+    <w:lsdException w:name="Colorful Shading Accent 6" w:semiHidden="0" w:uiPriority="71" w:unhideWhenUsed="0"/>
+    <w:lsdException w:name="Colorful List Accent 6" w:semiHidden="0" w:uiPriority="72" w:unhideWhenUsed="0"/>
+    <w:lsdException w:name="Colorful Grid Accent 6" w:semiHidden="0" w:uiPriority="73" w:unhideWhenUsed="0"/>
+    <w:lsdException w:name="Subtle Emphasis" w:semiHidden="0" w:uiPriority="19" w:unhideWhenUsed="0" w:qFormat="1"/>
+    <w:lsdException w:name="Intense Emphasis" w:semiHidden="0" w:uiPriority="21" w:unhideWhenUsed="0" w:qFormat="1"/>
+    <w:lsdException w:name="Subtle Reference" w:semiHidden="0" w:uiPriority="31" w:unhideWhenUsed="0" w:qFormat="1"/>
+    <w:lsdException w:name="Intense Reference" w:semiHidden="0" w:uiPriority="32" w:unhideWhenUsed="0" w:qFormat="1"/>
+    <w:lsdException w:name="Book Title" w:semiHidden="0" w:uiPriority="33" w:unhideWhenUsed="0" w:qFormat="1"/>
+    <w:lsdException w:name="Bibliography" w:uiPriority="37"/>
+    <w:lsdException w:name="TOC Heading" w:uiPriority="39" w:qFormat="1"/>
   </w:latentStyles>
   <w:style w:type="paragraph" w:default="1" w:styleId="Normal">
     <w:name w:val="Normal"/>
     <w:qFormat/>
+    <w:rsid w:val="00A10128"/>
   </w:style>
   <w:style w:type="character" w:default="1" w:styleId="DefaultParagraphFont">
     <w:name w:val="Default Paragraph Font"/>
@@ -3863,6 +4155,7 @@
     <w:uiPriority w:val="99"/>
     <w:semiHidden/>
     <w:unhideWhenUsed/>
+    <w:qFormat/>
     <w:tblPr>
       <w:tblInd w:w="0" w:type="dxa"/>
       <w:tblCellMar>
@@ -3894,6 +4187,36 @@
       <w:ind w:left="720"/>
       <w:contextualSpacing/>
     </w:pPr>
+  </w:style>
+  <w:style w:type="paragraph" w:styleId="BalloonText">
+    <w:name w:val="Balloon Text"/>
+    <w:basedOn w:val="Normal"/>
+    <w:link w:val="BalloonTextChar"/>
+    <w:uiPriority w:val="99"/>
+    <w:semiHidden/>
+    <w:unhideWhenUsed/>
+    <w:rsid w:val="008B7E84"/>
+    <w:pPr>
+      <w:spacing w:after="0" w:line="240" w:lineRule="auto"/>
+    </w:pPr>
+    <w:rPr>
+      <w:rFonts w:ascii="Tahoma" w:hAnsi="Tahoma" w:cs="Tahoma"/>
+      <w:sz w:val="16"/>
+      <w:szCs w:val="16"/>
+    </w:rPr>
+  </w:style>
+  <w:style w:type="character" w:customStyle="1" w:styleId="BalloonTextChar">
+    <w:name w:val="Balloon Text Char"/>
+    <w:basedOn w:val="DefaultParagraphFont"/>
+    <w:link w:val="BalloonText"/>
+    <w:uiPriority w:val="99"/>
+    <w:semiHidden/>
+    <w:rsid w:val="008B7E84"/>
+    <w:rPr>
+      <w:rFonts w:ascii="Tahoma" w:hAnsi="Tahoma" w:cs="Tahoma"/>
+      <w:sz w:val="16"/>
+      <w:szCs w:val="16"/>
+    </w:rPr>
   </w:style>
 </w:styles>
 </file>
@@ -3941,7 +4264,7 @@
     </a:clrScheme>
     <a:fontScheme name="Office">
       <a:majorFont>
-        <a:latin typeface="Calibri Light" panose="020F0302020204030204"/>
+        <a:latin typeface="Calibri Light"/>
         <a:ea typeface=""/>
         <a:cs typeface=""/>
         <a:font script="Jpan" typeface="ＭＳ ゴシック"/>
@@ -3976,7 +4299,7 @@
         <a:font script="Geor" typeface="Sylfaen"/>
       </a:majorFont>
       <a:minorFont>
-        <a:latin typeface="Calibri" panose="020F0502020204030204"/>
+        <a:latin typeface="Calibri"/>
         <a:ea typeface=""/>
         <a:cs typeface=""/>
         <a:font script="Jpan" typeface="ＭＳ 明朝"/>
@@ -4153,7 +4476,7 @@
   <a:extraClrSchemeLst/>
   <a:extLst>
     <a:ext uri="{05A4C25C-085E-4340-85A3-A5531E510DB2}">
-      <thm15:themeFamily xmlns:thm15="http://schemas.microsoft.com/office/thememl/2012/main" name="Office Theme" id="{62F939B6-93AF-4DB8-9C6B-D6C7DFDC589F}" vid="{4A3C46E8-61CC-4603-A589-7422A47A8E4A}"/>
+      <thm15:themeFamily xmlns:thm15="http://schemas.microsoft.com/office/thememl/2012/main" xmlns="" name="Office Theme" id="{62F939B6-93AF-4DB8-9C6B-D6C7DFDC589F}" vid="{4A3C46E8-61CC-4603-A589-7422A47A8E4A}"/>
     </a:ext>
   </a:extLst>
 </a:theme>

</xml_diff>

<commit_message>
added submissions portion to proposal
</commit_message>
<xml_diff>
--- a/The_Freegan_Quest_Proposal.docx
+++ b/The_Freegan_Quest_Proposal.docx
@@ -153,25 +153,7 @@
           <w:sz w:val="44"/>
           <w:szCs w:val="44"/>
         </w:rPr>
-        <w:t xml:space="preserve">The </w:t>
-      </w:r>
-      <w:proofErr w:type="spellStart"/>
-      <w:r>
-        <w:rPr>
-          <w:rFonts w:ascii="Times New Roman" w:hAnsi="Times New Roman" w:cs="Times New Roman"/>
-          <w:sz w:val="44"/>
-          <w:szCs w:val="44"/>
-        </w:rPr>
-        <w:t>Freegan</w:t>
-      </w:r>
-      <w:proofErr w:type="spellEnd"/>
-      <w:r>
-        <w:rPr>
-          <w:rFonts w:ascii="Times New Roman" w:hAnsi="Times New Roman" w:cs="Times New Roman"/>
-          <w:sz w:val="44"/>
-          <w:szCs w:val="44"/>
-        </w:rPr>
-        <w:t xml:space="preserve"> </w:t>
+        <w:t xml:space="preserve">The Freegan </w:t>
       </w:r>
       <w:r>
         <w:rPr>
@@ -271,23 +253,13 @@
         </w:rPr>
         <w:t xml:space="preserve">The proposed Android Application is called the </w:t>
       </w:r>
-      <w:proofErr w:type="spellStart"/>
-      <w:r>
-        <w:rPr>
-          <w:rFonts w:ascii="Times New Roman" w:hAnsi="Times New Roman" w:cs="Times New Roman"/>
-          <w:sz w:val="24"/>
-          <w:szCs w:val="24"/>
-        </w:rPr>
-        <w:t>Freegan</w:t>
-      </w:r>
-      <w:proofErr w:type="spellEnd"/>
-      <w:r>
-        <w:rPr>
-          <w:rFonts w:ascii="Times New Roman" w:hAnsi="Times New Roman" w:cs="Times New Roman"/>
-          <w:sz w:val="24"/>
-          <w:szCs w:val="24"/>
-        </w:rPr>
-        <w:t xml:space="preserve"> Quest (</w:t>
+      <w:r>
+        <w:rPr>
+          <w:rFonts w:ascii="Times New Roman" w:hAnsi="Times New Roman" w:cs="Times New Roman"/>
+          <w:sz w:val="24"/>
+          <w:szCs w:val="24"/>
+        </w:rPr>
+        <w:t>Freegan Quest (</w:t>
       </w:r>
       <w:r>
         <w:rPr>
@@ -1879,7 +1851,23 @@
           <w:sz w:val="24"/>
           <w:szCs w:val="24"/>
         </w:rPr>
-        <w:t xml:space="preserve"> name, the app will display a list of options. Among those options will be edit and delete, which will allow the app to interact with the database</w:t>
+        <w:t xml:space="preserve"> name, the app will display a list of options. Among</w:t>
+      </w:r>
+      <w:r>
+        <w:rPr>
+          <w:rFonts w:ascii="Times New Roman" w:hAnsi="Times New Roman" w:cs="Times New Roman"/>
+          <w:sz w:val="24"/>
+          <w:szCs w:val="24"/>
+        </w:rPr>
+        <w:t xml:space="preserve"> those options will be edit and </w:t>
+      </w:r>
+      <w:r>
+        <w:rPr>
+          <w:rFonts w:ascii="Times New Roman" w:hAnsi="Times New Roman" w:cs="Times New Roman"/>
+          <w:sz w:val="24"/>
+          <w:szCs w:val="24"/>
+        </w:rPr>
+        <w:t>delete, which will allow the app to interact with the database</w:t>
       </w:r>
       <w:r>
         <w:rPr>
@@ -1959,7 +1947,55 @@
           <w:sz w:val="24"/>
           <w:szCs w:val="24"/>
         </w:rPr>
-        <w:t xml:space="preserve"> For the deletion of a hunt, it will have a confirmation to make sure the manager wants to delete it. The manager</w:t>
+        <w:t xml:space="preserve"> For the deletion of a hunt, it will have a confirmation to make sure the manager wants to delete it. </w:t>
+      </w:r>
+      <w:r>
+        <w:rPr>
+          <w:rFonts w:ascii="Times New Roman" w:hAnsi="Times New Roman" w:cs="Times New Roman"/>
+          <w:sz w:val="24"/>
+          <w:szCs w:val="24"/>
+        </w:rPr>
+        <w:t xml:space="preserve">The other option is the show location option on the long press. If the manager decides to show the locations, it will start the show Locations activity. </w:t>
+      </w:r>
+      <w:r>
+        <w:rPr>
+          <w:rFonts w:ascii="Times New Roman" w:hAnsi="Times New Roman" w:cs="Times New Roman"/>
+          <w:sz w:val="24"/>
+          <w:szCs w:val="24"/>
+        </w:rPr>
+        <w:t>This will take all items in the hunt and display just their</w:t>
+      </w:r>
+      <w:r>
+        <w:rPr>
+          <w:rFonts w:ascii="Times New Roman" w:hAnsi="Times New Roman" w:cs="Times New Roman"/>
+          <w:sz w:val="24"/>
+          <w:szCs w:val="24"/>
+        </w:rPr>
+        <w:t xml:space="preserve"> locations and their names</w:t>
+      </w:r>
+      <w:r>
+        <w:rPr>
+          <w:rFonts w:ascii="Times New Roman" w:hAnsi="Times New Roman" w:cs="Times New Roman"/>
+          <w:sz w:val="24"/>
+          <w:szCs w:val="24"/>
+        </w:rPr>
+        <w:t xml:space="preserve">. There could possibly be an option to show them on a map. </w:t>
+      </w:r>
+      <w:r>
+        <w:rPr>
+          <w:rFonts w:ascii="Times New Roman" w:hAnsi="Times New Roman" w:cs="Times New Roman"/>
+          <w:sz w:val="24"/>
+          <w:szCs w:val="24"/>
+        </w:rPr>
+        <w:t xml:space="preserve">On the back button, it will then go back to the manager activity. </w:t>
+      </w:r>
+      <w:r>
+        <w:rPr>
+          <w:rFonts w:ascii="Times New Roman" w:hAnsi="Times New Roman" w:cs="Times New Roman"/>
+          <w:sz w:val="24"/>
+          <w:szCs w:val="24"/>
+        </w:rPr>
+        <w:t>The manager</w:t>
       </w:r>
       <w:r>
         <w:rPr>
@@ -2114,25 +2150,7 @@
           <w:sz w:val="24"/>
           <w:szCs w:val="24"/>
         </w:rPr>
-        <w:t xml:space="preserve"> on an item, it will bring up a list of options which will be </w:t>
-      </w:r>
-      <w:proofErr w:type="gramStart"/>
-      <w:r>
-        <w:rPr>
-          <w:rFonts w:ascii="Times New Roman" w:hAnsi="Times New Roman" w:cs="Times New Roman"/>
-          <w:sz w:val="24"/>
-          <w:szCs w:val="24"/>
-        </w:rPr>
-        <w:t>delete</w:t>
-      </w:r>
-      <w:proofErr w:type="gramEnd"/>
-      <w:r>
-        <w:rPr>
-          <w:rFonts w:ascii="Times New Roman" w:hAnsi="Times New Roman" w:cs="Times New Roman"/>
-          <w:sz w:val="24"/>
-          <w:szCs w:val="24"/>
-        </w:rPr>
-        <w:t xml:space="preserve"> or edit. On a delete, the app will just go ahead and delete the corresponding information from the database. </w:t>
+        <w:t xml:space="preserve"> on an item, it will bring up a list of options which will be delete or edit. On a delete, the app will just go ahead and delete the corresponding information from the database. </w:t>
       </w:r>
       <w:r>
         <w:rPr>
@@ -2174,6 +2192,7 @@
           <w:sz w:val="24"/>
           <w:szCs w:val="24"/>
         </w:rPr>
+        <w:lastRenderedPageBreak/>
         <w:tab/>
         <w:t xml:space="preserve">If the manager clicks on the “Add” button in the add items activity, it will bring up the add object activity. It will have a </w:t>
       </w:r>
@@ -2183,34 +2202,7 @@
           <w:sz w:val="24"/>
           <w:szCs w:val="24"/>
         </w:rPr>
-        <w:t xml:space="preserve">name text field, location text field, a description text area, and a submit button. The name text field is used to input what the player will be trying to find. The location text field is used to input the location of the object using </w:t>
-      </w:r>
-      <w:proofErr w:type="spellStart"/>
-      <w:r>
-        <w:rPr>
-          <w:rFonts w:ascii="Times New Roman" w:hAnsi="Times New Roman" w:cs="Times New Roman"/>
-          <w:sz w:val="24"/>
-          <w:szCs w:val="24"/>
-        </w:rPr>
-        <w:t>gps</w:t>
-      </w:r>
-      <w:proofErr w:type="spellEnd"/>
-      <w:r>
-        <w:rPr>
-          <w:rFonts w:ascii="Times New Roman" w:hAnsi="Times New Roman" w:cs="Times New Roman"/>
-          <w:sz w:val="24"/>
-          <w:szCs w:val="24"/>
-        </w:rPr>
-        <w:t xml:space="preserve"> coordinates. The description text area is used to input the clever description of how to find the object. The </w:t>
-      </w:r>
-      <w:r>
-        <w:rPr>
-          <w:rFonts w:ascii="Times New Roman" w:hAnsi="Times New Roman" w:cs="Times New Roman"/>
-          <w:sz w:val="24"/>
-          <w:szCs w:val="24"/>
-        </w:rPr>
-        <w:lastRenderedPageBreak/>
-        <w:t xml:space="preserve">description is what the player will see to find the object. </w:t>
+        <w:t xml:space="preserve">name text field, location text field, a description text area, and a submit button. The name text field is used to input what the player will be trying to find. The location text field is used to input the location of the object using gps coordinates. The description text area is used to input the clever description of how to find the object. The description is what the player will see to find the object. </w:t>
       </w:r>
       <w:r>
         <w:rPr>
@@ -2220,16 +2212,6 @@
         </w:rPr>
         <w:t>When the manager hits the submit button, it will send all the information from the text fields and add them to the database. The app will then send it back to the add items activity with the list updated.</w:t>
       </w:r>
-    </w:p>
-    <w:p>
-      <w:pPr>
-        <w:spacing w:line="360" w:lineRule="auto"/>
-        <w:rPr>
-          <w:rFonts w:ascii="Times New Roman" w:hAnsi="Times New Roman" w:cs="Times New Roman"/>
-          <w:sz w:val="24"/>
-          <w:szCs w:val="24"/>
-        </w:rPr>
-      </w:pPr>
     </w:p>
     <w:p>
       <w:pPr>
@@ -2410,6 +2392,7 @@
           <w:sz w:val="24"/>
           <w:szCs w:val="24"/>
         </w:rPr>
+        <w:lastRenderedPageBreak/>
         <w:tab/>
         <w:t>The add object activity will look like this:</w:t>
       </w:r>
@@ -2431,10 +2414,9 @@
           <w:sz w:val="24"/>
           <w:szCs w:val="24"/>
         </w:rPr>
-        <w:lastRenderedPageBreak/>
         <w:drawing>
           <wp:inline distT="0" distB="0" distL="0" distR="0">
-            <wp:extent cx="3600450" cy="2700338"/>
+            <wp:extent cx="3314700" cy="2486026"/>
             <wp:effectExtent l="19050" t="0" r="0" b="0"/>
             <wp:docPr id="3" name="Picture 2" descr="FMaddlist.png"/>
             <wp:cNvGraphicFramePr>
@@ -2456,7 +2438,7 @@
                   <pic:spPr>
                     <a:xfrm>
                       <a:off x="0" y="0"/>
-                      <a:ext cx="3600450" cy="2700338"/>
+                      <a:ext cx="3314700" cy="2486026"/>
                     </a:xfrm>
                     <a:prstGeom prst="rect">
                       <a:avLst/>
@@ -2474,6 +2456,79 @@
         <w:spacing w:line="360" w:lineRule="auto"/>
         <w:rPr>
           <w:rFonts w:ascii="Times New Roman" w:hAnsi="Times New Roman" w:cs="Times New Roman"/>
+          <w:sz w:val="24"/>
+          <w:szCs w:val="24"/>
+        </w:rPr>
+      </w:pPr>
+      <w:r>
+        <w:rPr>
+          <w:rFonts w:ascii="Times New Roman" w:hAnsi="Times New Roman" w:cs="Times New Roman"/>
+          <w:sz w:val="24"/>
+          <w:szCs w:val="24"/>
+        </w:rPr>
+        <w:tab/>
+        <w:t>The show locations activity will look like this:</w:t>
+      </w:r>
+    </w:p>
+    <w:p>
+      <w:pPr>
+        <w:spacing w:line="360" w:lineRule="auto"/>
+        <w:jc w:val="center"/>
+        <w:rPr>
+          <w:rFonts w:ascii="Times New Roman" w:hAnsi="Times New Roman" w:cs="Times New Roman"/>
+          <w:sz w:val="24"/>
+          <w:szCs w:val="24"/>
+        </w:rPr>
+      </w:pPr>
+      <w:r>
+        <w:rPr>
+          <w:rFonts w:ascii="Times New Roman" w:hAnsi="Times New Roman" w:cs="Times New Roman"/>
+          <w:noProof/>
+          <w:sz w:val="24"/>
+          <w:szCs w:val="24"/>
+        </w:rPr>
+        <w:drawing>
+          <wp:inline distT="0" distB="0" distL="0" distR="0">
+            <wp:extent cx="3295650" cy="2471738"/>
+            <wp:effectExtent l="19050" t="0" r="0" b="0"/>
+            <wp:docPr id="7" name="Picture 6" descr="FMloclist.png"/>
+            <wp:cNvGraphicFramePr>
+              <a:graphicFrameLocks xmlns:a="http://schemas.openxmlformats.org/drawingml/2006/main" noChangeAspect="1"/>
+            </wp:cNvGraphicFramePr>
+            <a:graphic xmlns:a="http://schemas.openxmlformats.org/drawingml/2006/main">
+              <a:graphicData uri="http://schemas.openxmlformats.org/drawingml/2006/picture">
+                <pic:pic xmlns:pic="http://schemas.openxmlformats.org/drawingml/2006/picture">
+                  <pic:nvPicPr>
+                    <pic:cNvPr id="0" name="FMloclist.png"/>
+                    <pic:cNvPicPr/>
+                  </pic:nvPicPr>
+                  <pic:blipFill>
+                    <a:blip r:embed="rId8" cstate="print"/>
+                    <a:stretch>
+                      <a:fillRect/>
+                    </a:stretch>
+                  </pic:blipFill>
+                  <pic:spPr>
+                    <a:xfrm>
+                      <a:off x="0" y="0"/>
+                      <a:ext cx="3295650" cy="2471738"/>
+                    </a:xfrm>
+                    <a:prstGeom prst="rect">
+                      <a:avLst/>
+                    </a:prstGeom>
+                  </pic:spPr>
+                </pic:pic>
+              </a:graphicData>
+            </a:graphic>
+          </wp:inline>
+        </w:drawing>
+      </w:r>
+    </w:p>
+    <w:p>
+      <w:pPr>
+        <w:spacing w:line="360" w:lineRule="auto"/>
+        <w:rPr>
+          <w:rFonts w:ascii="Times New Roman" w:hAnsi="Times New Roman" w:cs="Times New Roman"/>
           <w:b/>
           <w:sz w:val="28"/>
           <w:szCs w:val="28"/>
@@ -2590,7 +2645,16 @@
           <w:sz w:val="24"/>
           <w:szCs w:val="24"/>
         </w:rPr>
-        <w:t xml:space="preserve"> The Main Activity will pass the name of the course </w:t>
+        <w:t xml:space="preserve"> The Main Activity will pass the name of the </w:t>
+      </w:r>
+      <w:r>
+        <w:rPr>
+          <w:rFonts w:ascii="Times New Roman" w:hAnsi="Times New Roman" w:cs="Times New Roman"/>
+          <w:sz w:val="24"/>
+          <w:szCs w:val="24"/>
+        </w:rPr>
+        <w:lastRenderedPageBreak/>
+        <w:t xml:space="preserve">course </w:t>
       </w:r>
       <w:r>
         <w:rPr>
@@ -2697,16 +2761,7 @@
           <w:sz w:val="24"/>
           <w:szCs w:val="24"/>
         </w:rPr>
-        <w:t xml:space="preserve">No information will be </w:t>
-      </w:r>
-      <w:r>
-        <w:rPr>
-          <w:rFonts w:ascii="Times New Roman" w:hAnsi="Times New Roman" w:cs="Times New Roman"/>
-          <w:sz w:val="24"/>
-          <w:szCs w:val="24"/>
-        </w:rPr>
-        <w:lastRenderedPageBreak/>
-        <w:t>passed from the Homework Activity to the Main Activity</w:t>
+        <w:t>No information will be passed from the Homework Activity to the Main Activity</w:t>
       </w:r>
       <w:r>
         <w:rPr>
@@ -2812,6 +2867,7 @@
           <w:sz w:val="24"/>
           <w:szCs w:val="24"/>
         </w:rPr>
+        <w:lastRenderedPageBreak/>
         <w:drawing>
           <wp:inline distT="0" distB="0" distL="0" distR="0">
             <wp:extent cx="3362325" cy="1768452"/>
@@ -2828,7 +2884,7 @@
                     <pic:cNvPicPr/>
                   </pic:nvPicPr>
                   <pic:blipFill>
-                    <a:blip r:embed="rId8" cstate="print">
+                    <a:blip r:embed="rId9" cstate="print">
                       <a:extLst>
                         <a:ext uri="{28A0092B-C50C-407E-A947-70E740481C1C}">
                           <a14:useLocalDpi xmlns:a14="http://schemas.microsoft.com/office/drawing/2010/main" xmlns:wps="http://schemas.microsoft.com/office/word/2010/wordprocessingShape" xmlns:wpi="http://schemas.microsoft.com/office/word/2010/wordprocessingInk" xmlns:wpg="http://schemas.microsoft.com/office/word/2010/wordprocessingGroup" xmlns:w15="http://schemas.microsoft.com/office/word/2012/wordml" xmlns:w14="http://schemas.microsoft.com/office/word/2010/wordml" xmlns:w="http://schemas.openxmlformats.org/wordprocessingml/2006/main" xmlns:w10="urn:schemas-microsoft-com:office:word" xmlns:wp14="http://schemas.microsoft.com/office/word/2010/wordprocessingDrawing" xmlns:v="urn:schemas-microsoft-com:vml" xmlns:o="urn:schemas-microsoft-com:office:office" xmlns:mc="http://schemas.openxmlformats.org/markup-compatibility/2006" xmlns:wpc="http://schemas.microsoft.com/office/word/2010/wordprocessingCanvas" xmlns="" val="0"/>
@@ -2907,7 +2963,7 @@
                     <pic:cNvPicPr/>
                   </pic:nvPicPr>
                   <pic:blipFill>
-                    <a:blip r:embed="rId9" cstate="print">
+                    <a:blip r:embed="rId10" cstate="print">
                       <a:extLst>
                         <a:ext uri="{28A0092B-C50C-407E-A947-70E740481C1C}">
                           <a14:useLocalDpi xmlns:a14="http://schemas.microsoft.com/office/drawing/2010/main" xmlns:wps="http://schemas.microsoft.com/office/word/2010/wordprocessingShape" xmlns:wpi="http://schemas.microsoft.com/office/word/2010/wordprocessingInk" xmlns:wpg="http://schemas.microsoft.com/office/word/2010/wordprocessingGroup" xmlns:w15="http://schemas.microsoft.com/office/word/2012/wordml" xmlns:w14="http://schemas.microsoft.com/office/word/2010/wordml" xmlns:w="http://schemas.openxmlformats.org/wordprocessingml/2006/main" xmlns:w10="urn:schemas-microsoft-com:office:word" xmlns:wp14="http://schemas.microsoft.com/office/word/2010/wordprocessingDrawing" xmlns:v="urn:schemas-microsoft-com:vml" xmlns:o="urn:schemas-microsoft-com:office:office" xmlns:mc="http://schemas.openxmlformats.org/markup-compatibility/2006" xmlns:wpc="http://schemas.microsoft.com/office/word/2010/wordprocessingCanvas" xmlns="" val="0"/>
@@ -2971,7 +3027,6 @@
           <w:sz w:val="24"/>
           <w:szCs w:val="24"/>
         </w:rPr>
-        <w:lastRenderedPageBreak/>
         <w:tab/>
         <w:t>Upon starting the Android app</w:t>
       </w:r>
@@ -2989,81 +3044,7 @@
           <w:sz w:val="24"/>
           <w:szCs w:val="24"/>
         </w:rPr>
-        <w:t xml:space="preserve"> the app will initialize the variables used throughout the app in the </w:t>
-      </w:r>
-      <w:proofErr w:type="spellStart"/>
-      <w:proofErr w:type="gramStart"/>
-      <w:r>
-        <w:rPr>
-          <w:rFonts w:ascii="Times New Roman" w:hAnsi="Times New Roman" w:cs="Times New Roman"/>
-          <w:sz w:val="24"/>
-          <w:szCs w:val="24"/>
-        </w:rPr>
-        <w:t>onCreate</w:t>
-      </w:r>
-      <w:proofErr w:type="spellEnd"/>
-      <w:r>
-        <w:rPr>
-          <w:rFonts w:ascii="Times New Roman" w:hAnsi="Times New Roman" w:cs="Times New Roman"/>
-          <w:sz w:val="24"/>
-          <w:szCs w:val="24"/>
-        </w:rPr>
-        <w:t>(</w:t>
-      </w:r>
-      <w:proofErr w:type="gramEnd"/>
-      <w:r>
-        <w:rPr>
-          <w:rFonts w:ascii="Times New Roman" w:hAnsi="Times New Roman" w:cs="Times New Roman"/>
-          <w:sz w:val="24"/>
-          <w:szCs w:val="24"/>
-        </w:rPr>
-        <w:t xml:space="preserve">) method. These variables will be used in the </w:t>
-      </w:r>
-      <w:proofErr w:type="spellStart"/>
-      <w:proofErr w:type="gramStart"/>
-      <w:r>
-        <w:rPr>
-          <w:rFonts w:ascii="Times New Roman" w:hAnsi="Times New Roman" w:cs="Times New Roman"/>
-          <w:sz w:val="24"/>
-          <w:szCs w:val="24"/>
-        </w:rPr>
-        <w:t>onStart</w:t>
-      </w:r>
-      <w:proofErr w:type="spellEnd"/>
-      <w:r>
-        <w:rPr>
-          <w:rFonts w:ascii="Times New Roman" w:hAnsi="Times New Roman" w:cs="Times New Roman"/>
-          <w:sz w:val="24"/>
-          <w:szCs w:val="24"/>
-        </w:rPr>
-        <w:t>(</w:t>
-      </w:r>
-      <w:proofErr w:type="gramEnd"/>
-      <w:r>
-        <w:rPr>
-          <w:rFonts w:ascii="Times New Roman" w:hAnsi="Times New Roman" w:cs="Times New Roman"/>
-          <w:sz w:val="24"/>
-          <w:szCs w:val="24"/>
-        </w:rPr>
-        <w:t xml:space="preserve">) and </w:t>
-      </w:r>
-      <w:proofErr w:type="spellStart"/>
-      <w:r>
-        <w:rPr>
-          <w:rFonts w:ascii="Times New Roman" w:hAnsi="Times New Roman" w:cs="Times New Roman"/>
-          <w:sz w:val="24"/>
-          <w:szCs w:val="24"/>
-        </w:rPr>
-        <w:t>onResume</w:t>
-      </w:r>
-      <w:proofErr w:type="spellEnd"/>
-      <w:r>
-        <w:rPr>
-          <w:rFonts w:ascii="Times New Roman" w:hAnsi="Times New Roman" w:cs="Times New Roman"/>
-          <w:sz w:val="24"/>
-          <w:szCs w:val="24"/>
-        </w:rPr>
-        <w:t>() me</w:t>
+        <w:t xml:space="preserve"> the app will initialize the variables used throughout the app in the onCreate() method. These variables will be used in the onStart() and onResume() me</w:t>
       </w:r>
       <w:r>
         <w:rPr>
@@ -3279,35 +3260,7 @@
           <w:sz w:val="24"/>
           <w:szCs w:val="24"/>
         </w:rPr>
-        <w:t xml:space="preserve">, it will use the </w:t>
-      </w:r>
-      <w:proofErr w:type="spellStart"/>
-      <w:proofErr w:type="gramStart"/>
-      <w:r>
-        <w:rPr>
-          <w:rFonts w:ascii="Times New Roman" w:hAnsi="Times New Roman" w:cs="Times New Roman"/>
-          <w:sz w:val="24"/>
-          <w:szCs w:val="24"/>
-        </w:rPr>
-        <w:t>onDestroy</w:t>
-      </w:r>
-      <w:proofErr w:type="spellEnd"/>
-      <w:r>
-        <w:rPr>
-          <w:rFonts w:ascii="Times New Roman" w:hAnsi="Times New Roman" w:cs="Times New Roman"/>
-          <w:sz w:val="24"/>
-          <w:szCs w:val="24"/>
-        </w:rPr>
-        <w:t>(</w:t>
-      </w:r>
-      <w:proofErr w:type="gramEnd"/>
-      <w:r>
-        <w:rPr>
-          <w:rFonts w:ascii="Times New Roman" w:hAnsi="Times New Roman" w:cs="Times New Roman"/>
-          <w:sz w:val="24"/>
-          <w:szCs w:val="24"/>
-        </w:rPr>
-        <w:t xml:space="preserve">) method and clear all the variables that were saved for the </w:t>
+        <w:t xml:space="preserve">, it will use the onDestroy() method and clear all the variables that were saved for the </w:t>
       </w:r>
       <w:r>
         <w:rPr>
@@ -3373,8 +3326,17 @@
           <w:sz w:val="24"/>
           <w:szCs w:val="24"/>
         </w:rPr>
+        <w:lastRenderedPageBreak/>
         <w:tab/>
-        <w:t>For the intermediate submission, we will have activity and fragment navigation</w:t>
+        <w:t xml:space="preserve">For the intermediate submission, we will have </w:t>
+      </w:r>
+      <w:r>
+        <w:rPr>
+          <w:rFonts w:ascii="Times New Roman" w:hAnsi="Times New Roman" w:cs="Times New Roman"/>
+          <w:sz w:val="24"/>
+          <w:szCs w:val="24"/>
+        </w:rPr>
+        <w:t>manager mode</w:t>
       </w:r>
       <w:r>
         <w:rPr>
@@ -3390,7 +3352,23 @@
           <w:sz w:val="24"/>
           <w:szCs w:val="24"/>
         </w:rPr>
-        <w:t xml:space="preserve">. A user will be able to </w:t>
+        <w:t xml:space="preserve"> plus the Main player screen</w:t>
+      </w:r>
+      <w:r>
+        <w:rPr>
+          <w:rFonts w:ascii="Times New Roman" w:hAnsi="Times New Roman" w:cs="Times New Roman"/>
+          <w:sz w:val="24"/>
+          <w:szCs w:val="24"/>
+        </w:rPr>
+        <w:t>. A manager</w:t>
+      </w:r>
+      <w:r>
+        <w:rPr>
+          <w:rFonts w:ascii="Times New Roman" w:hAnsi="Times New Roman" w:cs="Times New Roman"/>
+          <w:sz w:val="24"/>
+          <w:szCs w:val="24"/>
+        </w:rPr>
+        <w:t xml:space="preserve"> will be able to </w:t>
       </w:r>
       <w:r>
         <w:rPr>
@@ -3406,23 +3384,103 @@
           <w:sz w:val="24"/>
           <w:szCs w:val="24"/>
         </w:rPr>
-        <w:t xml:space="preserve"> the “Add” button for courses and homework assignments. This means that the course dialog and homework fragment will appear but won’t be able to view any information added</w:t>
-      </w:r>
-      <w:r>
-        <w:rPr>
-          <w:rFonts w:ascii="Times New Roman" w:hAnsi="Times New Roman" w:cs="Times New Roman"/>
-          <w:sz w:val="24"/>
-          <w:szCs w:val="24"/>
-        </w:rPr>
-        <w:t xml:space="preserve"> by the user</w:t>
-      </w:r>
-      <w:r>
-        <w:rPr>
-          <w:rFonts w:ascii="Times New Roman" w:hAnsi="Times New Roman" w:cs="Times New Roman"/>
-          <w:sz w:val="24"/>
-          <w:szCs w:val="24"/>
-        </w:rPr>
-        <w:t xml:space="preserve"> because the database interaction with the app won’t be implemented. The app will be able to navigate to the Homework Activity, insert information in the editable areas, and navigate back to the Main Activity. Again, no information edited here will be visible in the fragments because it will not be inserted into the database.</w:t>
+        <w:t xml:space="preserve"> the “Add” button for </w:t>
+      </w:r>
+      <w:r>
+        <w:rPr>
+          <w:rFonts w:ascii="Times New Roman" w:hAnsi="Times New Roman" w:cs="Times New Roman"/>
+          <w:sz w:val="24"/>
+          <w:szCs w:val="24"/>
+        </w:rPr>
+        <w:t xml:space="preserve">hunts </w:t>
+      </w:r>
+      <w:r>
+        <w:rPr>
+          <w:rFonts w:ascii="Times New Roman" w:hAnsi="Times New Roman" w:cs="Times New Roman"/>
+          <w:sz w:val="24"/>
+          <w:szCs w:val="24"/>
+        </w:rPr>
+        <w:t xml:space="preserve">and </w:t>
+      </w:r>
+      <w:r>
+        <w:rPr>
+          <w:rFonts w:ascii="Times New Roman" w:hAnsi="Times New Roman" w:cs="Times New Roman"/>
+          <w:sz w:val="24"/>
+          <w:szCs w:val="24"/>
+        </w:rPr>
+        <w:t>items</w:t>
+      </w:r>
+      <w:r>
+        <w:rPr>
+          <w:rFonts w:ascii="Times New Roman" w:hAnsi="Times New Roman" w:cs="Times New Roman"/>
+          <w:sz w:val="24"/>
+          <w:szCs w:val="24"/>
+        </w:rPr>
+        <w:t>. The app will be able to navigate</w:t>
+      </w:r>
+      <w:r>
+        <w:rPr>
+          <w:rFonts w:ascii="Times New Roman" w:hAnsi="Times New Roman" w:cs="Times New Roman"/>
+          <w:sz w:val="24"/>
+          <w:szCs w:val="24"/>
+        </w:rPr>
+        <w:t xml:space="preserve"> to the manager mode</w:t>
+      </w:r>
+      <w:r>
+        <w:rPr>
+          <w:rFonts w:ascii="Times New Roman" w:hAnsi="Times New Roman" w:cs="Times New Roman"/>
+          <w:sz w:val="24"/>
+          <w:szCs w:val="24"/>
+        </w:rPr>
+        <w:t xml:space="preserve">. </w:t>
+      </w:r>
+      <w:r>
+        <w:rPr>
+          <w:rFonts w:ascii="Times New Roman" w:hAnsi="Times New Roman" w:cs="Times New Roman"/>
+          <w:sz w:val="24"/>
+          <w:szCs w:val="24"/>
+        </w:rPr>
+        <w:t>There, the app can add, edit, and deletes hunts along</w:t>
+      </w:r>
+      <w:r>
+        <w:rPr>
+          <w:rFonts w:ascii="Times New Roman" w:hAnsi="Times New Roman" w:cs="Times New Roman"/>
+          <w:sz w:val="24"/>
+          <w:szCs w:val="24"/>
+        </w:rPr>
+        <w:t xml:space="preserve"> with show locations. </w:t>
+      </w:r>
+      <w:r>
+        <w:rPr>
+          <w:rFonts w:ascii="Times New Roman" w:hAnsi="Times New Roman" w:cs="Times New Roman"/>
+          <w:sz w:val="24"/>
+          <w:szCs w:val="24"/>
+        </w:rPr>
+        <w:t xml:space="preserve">On show locations, it will navigate to the show locations activity and shows all the locations of that hunt. </w:t>
+      </w:r>
+      <w:r>
+        <w:rPr>
+          <w:rFonts w:ascii="Times New Roman" w:hAnsi="Times New Roman" w:cs="Times New Roman"/>
+          <w:sz w:val="24"/>
+          <w:szCs w:val="24"/>
+        </w:rPr>
+        <w:t>W</w:t>
+      </w:r>
+      <w:r>
+        <w:rPr>
+          <w:rFonts w:ascii="Times New Roman" w:hAnsi="Times New Roman" w:cs="Times New Roman"/>
+          <w:sz w:val="24"/>
+          <w:szCs w:val="24"/>
+        </w:rPr>
+        <w:t>ith tapping on a hunt, it will navigate to the Add Items Activity where the manager can add, edit, and delete items. On the Add button, it can navigate to Add Object Activity where the manager can add info in the fields and submit it to the database</w:t>
+      </w:r>
+      <w:r>
+        <w:rPr>
+          <w:rFonts w:ascii="Times New Roman" w:hAnsi="Times New Roman" w:cs="Times New Roman"/>
+          <w:sz w:val="24"/>
+          <w:szCs w:val="24"/>
+        </w:rPr>
+        <w:t>.</w:t>
       </w:r>
       <w:r>
         <w:rPr>
@@ -3465,7 +3523,95 @@
           <w:sz w:val="24"/>
           <w:szCs w:val="24"/>
         </w:rPr>
-        <w:t xml:space="preserve">complete for the app. In particular, the app will allow the user to properly add/edit/delete courses and homework assignments and have a working database that handles adding/editing/deleting courses and homework assignments. Limitations will be enforced and special homework cases will be handled (empty name or date). Functionality for the landscape view will also be completed, so that the user can rotate the device as needed. </w:t>
+        <w:t>complete for the app. In particu</w:t>
+      </w:r>
+      <w:r>
+        <w:rPr>
+          <w:rFonts w:ascii="Times New Roman" w:hAnsi="Times New Roman" w:cs="Times New Roman"/>
+          <w:sz w:val="24"/>
+          <w:szCs w:val="24"/>
+        </w:rPr>
+        <w:t xml:space="preserve">lar, the app will allow the </w:t>
+      </w:r>
+      <w:r>
+        <w:rPr>
+          <w:rFonts w:ascii="Times New Roman" w:hAnsi="Times New Roman" w:cs="Times New Roman"/>
+          <w:sz w:val="24"/>
+          <w:szCs w:val="24"/>
+        </w:rPr>
+        <w:t>player to select and start a hunt. In the start the hunt, it will navigate to the hunts list. On tapping of the item it will go to the Enter activity where it it will either be word or picture capturing.</w:t>
+      </w:r>
+      <w:r>
+        <w:rPr>
+          <w:rFonts w:ascii="Times New Roman" w:hAnsi="Times New Roman" w:cs="Times New Roman"/>
+          <w:sz w:val="24"/>
+          <w:szCs w:val="24"/>
+        </w:rPr>
+        <w:t xml:space="preserve"> When all items have been entered, the finish button will be able to be clicked and a confirmation will appear. It will then go back to the main screen</w:t>
+      </w:r>
+      <w:r>
+        <w:rPr>
+          <w:rFonts w:ascii="Times New Roman" w:hAnsi="Times New Roman" w:cs="Times New Roman"/>
+          <w:sz w:val="24"/>
+          <w:szCs w:val="24"/>
+        </w:rPr>
+        <w:t xml:space="preserve"> When the results b</w:t>
+      </w:r>
+      <w:r>
+        <w:rPr>
+          <w:rFonts w:ascii="Times New Roman" w:hAnsi="Times New Roman" w:cs="Times New Roman"/>
+          <w:sz w:val="24"/>
+          <w:szCs w:val="24"/>
+        </w:rPr>
+        <w:t>utton gets it, it will bring up</w:t>
+      </w:r>
+      <w:r>
+        <w:rPr>
+          <w:rFonts w:ascii="Times New Roman" w:hAnsi="Times New Roman" w:cs="Times New Roman"/>
+          <w:sz w:val="24"/>
+          <w:szCs w:val="24"/>
+        </w:rPr>
+        <w:t xml:space="preserve"> </w:t>
+      </w:r>
+      <w:r>
+        <w:rPr>
+          <w:rFonts w:ascii="Times New Roman" w:hAnsi="Times New Roman" w:cs="Times New Roman"/>
+          <w:sz w:val="24"/>
+          <w:szCs w:val="24"/>
+        </w:rPr>
+        <w:t>t</w:t>
+      </w:r>
+      <w:r>
+        <w:rPr>
+          <w:rFonts w:ascii="Times New Roman" w:hAnsi="Times New Roman" w:cs="Times New Roman"/>
+          <w:sz w:val="24"/>
+          <w:szCs w:val="24"/>
+        </w:rPr>
+        <w:t>h</w:t>
+      </w:r>
+      <w:r>
+        <w:rPr>
+          <w:rFonts w:ascii="Times New Roman" w:hAnsi="Times New Roman" w:cs="Times New Roman"/>
+          <w:sz w:val="24"/>
+          <w:szCs w:val="24"/>
+        </w:rPr>
+        <w:t>e</w:t>
+      </w:r>
+      <w:r>
+        <w:rPr>
+          <w:rFonts w:ascii="Times New Roman" w:hAnsi="Times New Roman" w:cs="Times New Roman"/>
+          <w:sz w:val="24"/>
+          <w:szCs w:val="24"/>
+        </w:rPr>
+        <w:t xml:space="preserve"> view only Results activity. </w:t>
+      </w:r>
+      <w:r>
+        <w:rPr>
+          <w:rFonts w:ascii="Times New Roman" w:hAnsi="Times New Roman" w:cs="Times New Roman"/>
+          <w:sz w:val="24"/>
+          <w:szCs w:val="24"/>
+        </w:rPr>
+        <w:t xml:space="preserve">Functionality for the landscape view will also be completed, so that the user can rotate the device as needed. </w:t>
       </w:r>
     </w:p>
     <w:sectPr>

</xml_diff>

<commit_message>
added players hunt view and added dynamic spinner
</commit_message>
<xml_diff>
--- a/The_Freegan_Quest_Proposal.docx
+++ b/The_Freegan_Quest_Proposal.docx
@@ -1,6 +1,6 @@
 
 <file path=word/document.xml><?xml version="1.0" encoding="utf-8"?>
-<w:document xmlns:wpc="http://schemas.microsoft.com/office/word/2010/wordprocessingCanvas" xmlns:mc="http://schemas.openxmlformats.org/markup-compatibility/2006" xmlns:o="urn:schemas-microsoft-com:office:office" xmlns:r="http://schemas.openxmlformats.org/officeDocument/2006/relationships" xmlns:m="http://schemas.openxmlformats.org/officeDocument/2006/math" xmlns:v="urn:schemas-microsoft-com:vml" xmlns:wp14="http://schemas.microsoft.com/office/word/2010/wordprocessingDrawing" xmlns:wp="http://schemas.openxmlformats.org/drawingml/2006/wordprocessingDrawing" xmlns:w10="urn:schemas-microsoft-com:office:word" xmlns:w="http://schemas.openxmlformats.org/wordprocessingml/2006/main" xmlns:w14="http://schemas.microsoft.com/office/word/2010/wordml" xmlns:w15="http://schemas.microsoft.com/office/word/2012/wordml" xmlns:wpg="http://schemas.microsoft.com/office/word/2010/wordprocessingGroup" xmlns:wpi="http://schemas.microsoft.com/office/word/2010/wordprocessingInk" xmlns:wne="http://schemas.microsoft.com/office/word/2006/wordml" xmlns:wps="http://schemas.microsoft.com/office/word/2010/wordprocessingShape" mc:Ignorable="w14 w15 wp14">
+<w:document xmlns:ve="http://schemas.openxmlformats.org/markup-compatibility/2006" xmlns:o="urn:schemas-microsoft-com:office:office" xmlns:r="http://schemas.openxmlformats.org/officeDocument/2006/relationships" xmlns:m="http://schemas.openxmlformats.org/officeDocument/2006/math" xmlns:v="urn:schemas-microsoft-com:vml" xmlns:wp="http://schemas.openxmlformats.org/drawingml/2006/wordprocessingDrawing" xmlns:w10="urn:schemas-microsoft-com:office:word" xmlns:w="http://schemas.openxmlformats.org/wordprocessingml/2006/main" xmlns:wne="http://schemas.microsoft.com/office/word/2006/wordml">
   <w:body>
     <w:p>
       <w:pPr>
@@ -1375,7 +1375,7 @@
                     </a:ln>
                     <a:extLst>
                       <a:ext uri="{53640926-AAD7-44D8-BBD7-CCE9431645EC}">
-                        <a14:shadowObscured xmlns:a14="http://schemas.microsoft.com/office/drawing/2010/main"/>
+                        <a14:shadowObscured xmlns:a14="http://schemas.microsoft.com/office/drawing/2010/main" xmlns:wps="http://schemas.microsoft.com/office/word/2010/wordprocessingShape" xmlns:wpi="http://schemas.microsoft.com/office/word/2010/wordprocessingInk" xmlns:wpg="http://schemas.microsoft.com/office/word/2010/wordprocessingGroup" xmlns:w15="http://schemas.microsoft.com/office/word/2012/wordml" xmlns:w14="http://schemas.microsoft.com/office/word/2010/wordml" xmlns:w="http://schemas.openxmlformats.org/wordprocessingml/2006/main" xmlns:w10="urn:schemas-microsoft-com:office:word" xmlns:wp14="http://schemas.microsoft.com/office/word/2010/wordprocessingDrawing" xmlns:v="urn:schemas-microsoft-com:vml" xmlns:o="urn:schemas-microsoft-com:office:office" xmlns:mc="http://schemas.openxmlformats.org/markup-compatibility/2006" xmlns:wpc="http://schemas.microsoft.com/office/word/2010/wordprocessingCanvas" xmlns=""/>
                       </a:ext>
                     </a:extLst>
                   </pic:spPr>
@@ -1455,7 +1455,7 @@
                     </a:ln>
                     <a:extLst>
                       <a:ext uri="{53640926-AAD7-44D8-BBD7-CCE9431645EC}">
-                        <a14:shadowObscured xmlns:a14="http://schemas.microsoft.com/office/drawing/2010/main"/>
+                        <a14:shadowObscured xmlns:a14="http://schemas.microsoft.com/office/drawing/2010/main" xmlns:wps="http://schemas.microsoft.com/office/word/2010/wordprocessingShape" xmlns:wpi="http://schemas.microsoft.com/office/word/2010/wordprocessingInk" xmlns:wpg="http://schemas.microsoft.com/office/word/2010/wordprocessingGroup" xmlns:w15="http://schemas.microsoft.com/office/word/2012/wordml" xmlns:w14="http://schemas.microsoft.com/office/word/2010/wordml" xmlns:w="http://schemas.openxmlformats.org/wordprocessingml/2006/main" xmlns:w10="urn:schemas-microsoft-com:office:word" xmlns:wp14="http://schemas.microsoft.com/office/word/2010/wordprocessingDrawing" xmlns:v="urn:schemas-microsoft-com:vml" xmlns:o="urn:schemas-microsoft-com:office:office" xmlns:mc="http://schemas.openxmlformats.org/markup-compatibility/2006" xmlns:wpc="http://schemas.microsoft.com/office/word/2010/wordprocessingCanvas" xmlns=""/>
                       </a:ext>
                     </a:extLst>
                   </pic:spPr>
@@ -1535,7 +1535,7 @@
                     </a:ln>
                     <a:extLst>
                       <a:ext uri="{53640926-AAD7-44D8-BBD7-CCE9431645EC}">
-                        <a14:shadowObscured xmlns:a14="http://schemas.microsoft.com/office/drawing/2010/main"/>
+                        <a14:shadowObscured xmlns:a14="http://schemas.microsoft.com/office/drawing/2010/main" xmlns:wps="http://schemas.microsoft.com/office/word/2010/wordprocessingShape" xmlns:wpi="http://schemas.microsoft.com/office/word/2010/wordprocessingInk" xmlns:wpg="http://schemas.microsoft.com/office/word/2010/wordprocessingGroup" xmlns:w15="http://schemas.microsoft.com/office/word/2012/wordml" xmlns:w14="http://schemas.microsoft.com/office/word/2010/wordml" xmlns:w="http://schemas.openxmlformats.org/wordprocessingml/2006/main" xmlns:w10="urn:schemas-microsoft-com:office:word" xmlns:wp14="http://schemas.microsoft.com/office/word/2010/wordprocessingDrawing" xmlns:v="urn:schemas-microsoft-com:vml" xmlns:o="urn:schemas-microsoft-com:office:office" xmlns:mc="http://schemas.openxmlformats.org/markup-compatibility/2006" xmlns:wpc="http://schemas.microsoft.com/office/word/2010/wordprocessingCanvas" xmlns=""/>
                       </a:ext>
                     </a:extLst>
                   </pic:spPr>
@@ -1615,7 +1615,7 @@
                     </a:ln>
                     <a:extLst>
                       <a:ext uri="{53640926-AAD7-44D8-BBD7-CCE9431645EC}">
-                        <a14:shadowObscured xmlns:a14="http://schemas.microsoft.com/office/drawing/2010/main"/>
+                        <a14:shadowObscured xmlns:a14="http://schemas.microsoft.com/office/drawing/2010/main" xmlns:wps="http://schemas.microsoft.com/office/word/2010/wordprocessingShape" xmlns:wpi="http://schemas.microsoft.com/office/word/2010/wordprocessingInk" xmlns:wpg="http://schemas.microsoft.com/office/word/2010/wordprocessingGroup" xmlns:w15="http://schemas.microsoft.com/office/word/2012/wordml" xmlns:w14="http://schemas.microsoft.com/office/word/2010/wordml" xmlns:w="http://schemas.openxmlformats.org/wordprocessingml/2006/main" xmlns:w10="urn:schemas-microsoft-com:office:word" xmlns:wp14="http://schemas.microsoft.com/office/word/2010/wordprocessingDrawing" xmlns:v="urn:schemas-microsoft-com:vml" xmlns:o="urn:schemas-microsoft-com:office:office" xmlns:mc="http://schemas.openxmlformats.org/markup-compatibility/2006" xmlns:wpc="http://schemas.microsoft.com/office/word/2010/wordprocessingCanvas" xmlns=""/>
                       </a:ext>
                     </a:extLst>
                   </pic:spPr>
@@ -1732,10 +1732,10 @@
                     <pic:cNvPicPr/>
                   </pic:nvPicPr>
                   <pic:blipFill rotWithShape="1">
-                    <a:blip r:embed="rId9">
+                    <a:blip r:embed="rId9" cstate="print">
                       <a:extLst>
                         <a:ext uri="{28A0092B-C50C-407E-A947-70E740481C1C}">
-                          <a14:useLocalDpi xmlns:a14="http://schemas.microsoft.com/office/drawing/2010/main" val="0"/>
+                          <a14:useLocalDpi xmlns:a14="http://schemas.microsoft.com/office/drawing/2010/main" xmlns:wps="http://schemas.microsoft.com/office/word/2010/wordprocessingShape" xmlns:wpi="http://schemas.microsoft.com/office/word/2010/wordprocessingInk" xmlns:wpg="http://schemas.microsoft.com/office/word/2010/wordprocessingGroup" xmlns:w15="http://schemas.microsoft.com/office/word/2012/wordml" xmlns:w14="http://schemas.microsoft.com/office/word/2010/wordml" xmlns:w="http://schemas.openxmlformats.org/wordprocessingml/2006/main" xmlns:w10="urn:schemas-microsoft-com:office:word" xmlns:wp14="http://schemas.microsoft.com/office/word/2010/wordprocessingDrawing" xmlns:v="urn:schemas-microsoft-com:vml" xmlns:o="urn:schemas-microsoft-com:office:office" xmlns:mc="http://schemas.openxmlformats.org/markup-compatibility/2006" xmlns:wpc="http://schemas.microsoft.com/office/word/2010/wordprocessingCanvas" xmlns="" val="0"/>
                         </a:ext>
                       </a:extLst>
                     </a:blip>
@@ -1755,7 +1755,7 @@
                     </a:ln>
                     <a:extLst>
                       <a:ext uri="{53640926-AAD7-44D8-BBD7-CCE9431645EC}">
-                        <a14:shadowObscured xmlns:a14="http://schemas.microsoft.com/office/drawing/2010/main"/>
+                        <a14:shadowObscured xmlns:a14="http://schemas.microsoft.com/office/drawing/2010/main" xmlns:wps="http://schemas.microsoft.com/office/word/2010/wordprocessingShape" xmlns:wpi="http://schemas.microsoft.com/office/word/2010/wordprocessingInk" xmlns:wpg="http://schemas.microsoft.com/office/word/2010/wordprocessingGroup" xmlns:w15="http://schemas.microsoft.com/office/word/2012/wordml" xmlns:w14="http://schemas.microsoft.com/office/word/2010/wordml" xmlns:w="http://schemas.openxmlformats.org/wordprocessingml/2006/main" xmlns:w10="urn:schemas-microsoft-com:office:word" xmlns:wp14="http://schemas.microsoft.com/office/word/2010/wordprocessingDrawing" xmlns:v="urn:schemas-microsoft-com:vml" xmlns:o="urn:schemas-microsoft-com:office:office" xmlns:mc="http://schemas.openxmlformats.org/markup-compatibility/2006" xmlns:wpc="http://schemas.microsoft.com/office/word/2010/wordprocessingCanvas" xmlns=""/>
                       </a:ext>
                     </a:extLst>
                   </pic:spPr>
@@ -1821,7 +1821,23 @@
           <w:szCs w:val="24"/>
         </w:rPr>
         <w:tab/>
-        <w:t>The Result Activity will look like this:</w:t>
+        <w:t xml:space="preserve">The </w:t>
+      </w:r>
+      <w:r>
+        <w:rPr>
+          <w:rFonts w:ascii="Times New Roman" w:hAnsi="Times New Roman" w:cs="Times New Roman"/>
+          <w:sz w:val="24"/>
+          <w:szCs w:val="24"/>
+        </w:rPr>
+        <w:t>Start</w:t>
+      </w:r>
+      <w:r>
+        <w:rPr>
+          <w:rFonts w:ascii="Times New Roman" w:hAnsi="Times New Roman" w:cs="Times New Roman"/>
+          <w:sz w:val="24"/>
+          <w:szCs w:val="24"/>
+        </w:rPr>
+        <w:t xml:space="preserve"> Activity will look like this:</w:t>
       </w:r>
     </w:p>
     <w:p>
@@ -1857,10 +1873,10 @@
                     <pic:cNvPicPr/>
                   </pic:nvPicPr>
                   <pic:blipFill>
-                    <a:blip r:embed="rId10">
+                    <a:blip r:embed="rId10" cstate="print">
                       <a:extLst>
                         <a:ext uri="{28A0092B-C50C-407E-A947-70E740481C1C}">
-                          <a14:useLocalDpi xmlns:a14="http://schemas.microsoft.com/office/drawing/2010/main" val="0"/>
+                          <a14:useLocalDpi xmlns:a14="http://schemas.microsoft.com/office/drawing/2010/main" xmlns:wps="http://schemas.microsoft.com/office/word/2010/wordprocessingShape" xmlns:wpi="http://schemas.microsoft.com/office/word/2010/wordprocessingInk" xmlns:wpg="http://schemas.microsoft.com/office/word/2010/wordprocessingGroup" xmlns:w15="http://schemas.microsoft.com/office/word/2012/wordml" xmlns:w14="http://schemas.microsoft.com/office/word/2010/wordml" xmlns:w="http://schemas.openxmlformats.org/wordprocessingml/2006/main" xmlns:w10="urn:schemas-microsoft-com:office:word" xmlns:wp14="http://schemas.microsoft.com/office/word/2010/wordprocessingDrawing" xmlns:v="urn:schemas-microsoft-com:vml" xmlns:o="urn:schemas-microsoft-com:office:office" xmlns:mc="http://schemas.openxmlformats.org/markup-compatibility/2006" xmlns:wpc="http://schemas.microsoft.com/office/word/2010/wordprocessingCanvas" xmlns="" val="0"/>
                         </a:ext>
                       </a:extLst>
                     </a:blip>
@@ -1966,10 +1982,10 @@
                     <pic:cNvPicPr/>
                   </pic:nvPicPr>
                   <pic:blipFill rotWithShape="1">
-                    <a:blip r:embed="rId11">
+                    <a:blip r:embed="rId11" cstate="print">
                       <a:extLst>
                         <a:ext uri="{28A0092B-C50C-407E-A947-70E740481C1C}">
-                          <a14:useLocalDpi xmlns:a14="http://schemas.microsoft.com/office/drawing/2010/main" val="0"/>
+                          <a14:useLocalDpi xmlns:a14="http://schemas.microsoft.com/office/drawing/2010/main" xmlns:wps="http://schemas.microsoft.com/office/word/2010/wordprocessingShape" xmlns:wpi="http://schemas.microsoft.com/office/word/2010/wordprocessingInk" xmlns:wpg="http://schemas.microsoft.com/office/word/2010/wordprocessingGroup" xmlns:w15="http://schemas.microsoft.com/office/word/2012/wordml" xmlns:w14="http://schemas.microsoft.com/office/word/2010/wordml" xmlns:w="http://schemas.openxmlformats.org/wordprocessingml/2006/main" xmlns:w10="urn:schemas-microsoft-com:office:word" xmlns:wp14="http://schemas.microsoft.com/office/word/2010/wordprocessingDrawing" xmlns:v="urn:schemas-microsoft-com:vml" xmlns:o="urn:schemas-microsoft-com:office:office" xmlns:mc="http://schemas.openxmlformats.org/markup-compatibility/2006" xmlns:wpc="http://schemas.microsoft.com/office/word/2010/wordprocessingCanvas" xmlns="" val="0"/>
                         </a:ext>
                       </a:extLst>
                     </a:blip>
@@ -1989,7 +2005,7 @@
                     </a:ln>
                     <a:extLst>
                       <a:ext uri="{53640926-AAD7-44D8-BBD7-CCE9431645EC}">
-                        <a14:shadowObscured xmlns:a14="http://schemas.microsoft.com/office/drawing/2010/main"/>
+                        <a14:shadowObscured xmlns:a14="http://schemas.microsoft.com/office/drawing/2010/main" xmlns:wps="http://schemas.microsoft.com/office/word/2010/wordprocessingShape" xmlns:wpi="http://schemas.microsoft.com/office/word/2010/wordprocessingInk" xmlns:wpg="http://schemas.microsoft.com/office/word/2010/wordprocessingGroup" xmlns:w15="http://schemas.microsoft.com/office/word/2012/wordml" xmlns:w14="http://schemas.microsoft.com/office/word/2010/wordml" xmlns:w="http://schemas.openxmlformats.org/wordprocessingml/2006/main" xmlns:w10="urn:schemas-microsoft-com:office:word" xmlns:wp14="http://schemas.microsoft.com/office/word/2010/wordprocessingDrawing" xmlns:v="urn:schemas-microsoft-com:vml" xmlns:o="urn:schemas-microsoft-com:office:office" xmlns:mc="http://schemas.openxmlformats.org/markup-compatibility/2006" xmlns:wpc="http://schemas.microsoft.com/office/word/2010/wordprocessingCanvas" xmlns=""/>
                       </a:ext>
                     </a:extLst>
                   </pic:spPr>
@@ -2572,7 +2588,7 @@
 </file>
 
 <file path=word/numbering.xml><?xml version="1.0" encoding="utf-8"?>
-<w:numbering xmlns:wpc="http://schemas.microsoft.com/office/word/2010/wordprocessingCanvas" xmlns:mc="http://schemas.openxmlformats.org/markup-compatibility/2006" xmlns:o="urn:schemas-microsoft-com:office:office" xmlns:r="http://schemas.openxmlformats.org/officeDocument/2006/relationships" xmlns:m="http://schemas.openxmlformats.org/officeDocument/2006/math" xmlns:v="urn:schemas-microsoft-com:vml" xmlns:wp14="http://schemas.microsoft.com/office/word/2010/wordprocessingDrawing" xmlns:wp="http://schemas.openxmlformats.org/drawingml/2006/wordprocessingDrawing" xmlns:w10="urn:schemas-microsoft-com:office:word" xmlns:w="http://schemas.openxmlformats.org/wordprocessingml/2006/main" xmlns:w14="http://schemas.microsoft.com/office/word/2010/wordml" xmlns:w15="http://schemas.microsoft.com/office/word/2012/wordml" xmlns:wpg="http://schemas.microsoft.com/office/word/2010/wordprocessingGroup" xmlns:wpi="http://schemas.microsoft.com/office/word/2010/wordprocessingInk" xmlns:wne="http://schemas.microsoft.com/office/word/2006/wordml" xmlns:wps="http://schemas.microsoft.com/office/word/2010/wordprocessingShape" mc:Ignorable="w14 w15 wp14">
+<w:numbering xmlns:ve="http://schemas.openxmlformats.org/markup-compatibility/2006" xmlns:o="urn:schemas-microsoft-com:office:office" xmlns:r="http://schemas.openxmlformats.org/officeDocument/2006/relationships" xmlns:m="http://schemas.openxmlformats.org/officeDocument/2006/math" xmlns:v="urn:schemas-microsoft-com:vml" xmlns:wp="http://schemas.openxmlformats.org/drawingml/2006/wordprocessingDrawing" xmlns:w10="urn:schemas-microsoft-com:office:word" xmlns:w="http://schemas.openxmlformats.org/wordprocessingml/2006/main" xmlns:wne="http://schemas.microsoft.com/office/word/2006/wordml">
   <w:abstractNum w:abstractNumId="0">
     <w:nsid w:val="0CE27067"/>
     <w:multiLevelType w:val="hybridMultilevel"/>
@@ -3077,7 +3093,7 @@
 </file>
 
 <file path=word/styles.xml><?xml version="1.0" encoding="utf-8"?>
-<w:styles xmlns:mc="http://schemas.openxmlformats.org/markup-compatibility/2006" xmlns:r="http://schemas.openxmlformats.org/officeDocument/2006/relationships" xmlns:w="http://schemas.openxmlformats.org/wordprocessingml/2006/main" xmlns:w14="http://schemas.microsoft.com/office/word/2010/wordml" xmlns:w15="http://schemas.microsoft.com/office/word/2012/wordml" mc:Ignorable="w14 w15">
+<w:styles xmlns:r="http://schemas.openxmlformats.org/officeDocument/2006/relationships" xmlns:w="http://schemas.openxmlformats.org/wordprocessingml/2006/main">
   <w:docDefaults>
     <w:rPrDefault>
       <w:rPr>
@@ -3093,378 +3109,144 @@
       </w:pPr>
     </w:pPrDefault>
   </w:docDefaults>
-  <w:latentStyles w:defLockedState="0" w:defUIPriority="99" w:defSemiHidden="0" w:defUnhideWhenUsed="0" w:defQFormat="0" w:count="371">
-    <w:lsdException w:name="Normal" w:uiPriority="0" w:qFormat="1"/>
-    <w:lsdException w:name="heading 1" w:uiPriority="9" w:qFormat="1"/>
-    <w:lsdException w:name="heading 2" w:semiHidden="1" w:uiPriority="9" w:unhideWhenUsed="1" w:qFormat="1"/>
-    <w:lsdException w:name="heading 3" w:semiHidden="1" w:uiPriority="9" w:unhideWhenUsed="1" w:qFormat="1"/>
-    <w:lsdException w:name="heading 4" w:semiHidden="1" w:uiPriority="9" w:unhideWhenUsed="1" w:qFormat="1"/>
-    <w:lsdException w:name="heading 5" w:semiHidden="1" w:uiPriority="9" w:unhideWhenUsed="1" w:qFormat="1"/>
-    <w:lsdException w:name="heading 6" w:semiHidden="1" w:uiPriority="9" w:unhideWhenUsed="1" w:qFormat="1"/>
-    <w:lsdException w:name="heading 7" w:semiHidden="1" w:uiPriority="9" w:unhideWhenUsed="1" w:qFormat="1"/>
-    <w:lsdException w:name="heading 8" w:semiHidden="1" w:uiPriority="9" w:unhideWhenUsed="1" w:qFormat="1"/>
-    <w:lsdException w:name="heading 9" w:semiHidden="1" w:uiPriority="9" w:unhideWhenUsed="1" w:qFormat="1"/>
-    <w:lsdException w:name="index 1" w:semiHidden="1" w:unhideWhenUsed="1"/>
-    <w:lsdException w:name="index 2" w:semiHidden="1" w:unhideWhenUsed="1"/>
-    <w:lsdException w:name="index 3" w:semiHidden="1" w:unhideWhenUsed="1"/>
-    <w:lsdException w:name="index 4" w:semiHidden="1" w:unhideWhenUsed="1"/>
-    <w:lsdException w:name="index 5" w:semiHidden="1" w:unhideWhenUsed="1"/>
-    <w:lsdException w:name="index 6" w:semiHidden="1" w:unhideWhenUsed="1"/>
-    <w:lsdException w:name="index 7" w:semiHidden="1" w:unhideWhenUsed="1"/>
-    <w:lsdException w:name="index 8" w:semiHidden="1" w:unhideWhenUsed="1"/>
-    <w:lsdException w:name="index 9" w:semiHidden="1" w:unhideWhenUsed="1"/>
-    <w:lsdException w:name="toc 1" w:semiHidden="1" w:uiPriority="39" w:unhideWhenUsed="1"/>
-    <w:lsdException w:name="toc 2" w:semiHidden="1" w:uiPriority="39" w:unhideWhenUsed="1"/>
-    <w:lsdException w:name="toc 3" w:semiHidden="1" w:uiPriority="39" w:unhideWhenUsed="1"/>
-    <w:lsdException w:name="toc 4" w:semiHidden="1" w:uiPriority="39" w:unhideWhenUsed="1"/>
-    <w:lsdException w:name="toc 5" w:semiHidden="1" w:uiPriority="39" w:unhideWhenUsed="1"/>
-    <w:lsdException w:name="toc 6" w:semiHidden="1" w:uiPriority="39" w:unhideWhenUsed="1"/>
-    <w:lsdException w:name="toc 7" w:semiHidden="1" w:uiPriority="39" w:unhideWhenUsed="1"/>
-    <w:lsdException w:name="toc 8" w:semiHidden="1" w:uiPriority="39" w:unhideWhenUsed="1"/>
-    <w:lsdException w:name="toc 9" w:semiHidden="1" w:uiPriority="39" w:unhideWhenUsed="1"/>
-    <w:lsdException w:name="Normal Indent" w:semiHidden="1" w:unhideWhenUsed="1"/>
-    <w:lsdException w:name="footnote text" w:semiHidden="1" w:unhideWhenUsed="1"/>
-    <w:lsdException w:name="annotation text" w:semiHidden="1" w:unhideWhenUsed="1"/>
-    <w:lsdException w:name="header" w:semiHidden="1" w:unhideWhenUsed="1"/>
-    <w:lsdException w:name="footer" w:semiHidden="1" w:unhideWhenUsed="1"/>
-    <w:lsdException w:name="index heading" w:semiHidden="1" w:unhideWhenUsed="1"/>
-    <w:lsdException w:name="caption" w:semiHidden="1" w:uiPriority="35" w:unhideWhenUsed="1" w:qFormat="1"/>
-    <w:lsdException w:name="table of figures" w:semiHidden="1" w:unhideWhenUsed="1"/>
-    <w:lsdException w:name="envelope address" w:semiHidden="1" w:unhideWhenUsed="1"/>
-    <w:lsdException w:name="envelope return" w:semiHidden="1" w:unhideWhenUsed="1"/>
-    <w:lsdException w:name="footnote reference" w:semiHidden="1" w:unhideWhenUsed="1"/>
-    <w:lsdException w:name="annotation reference" w:semiHidden="1" w:unhideWhenUsed="1"/>
-    <w:lsdException w:name="line number" w:semiHidden="1" w:unhideWhenUsed="1"/>
-    <w:lsdException w:name="page number" w:semiHidden="1" w:unhideWhenUsed="1"/>
-    <w:lsdException w:name="endnote reference" w:semiHidden="1" w:unhideWhenUsed="1"/>
-    <w:lsdException w:name="endnote text" w:semiHidden="1" w:unhideWhenUsed="1"/>
-    <w:lsdException w:name="table of authorities" w:semiHidden="1" w:unhideWhenUsed="1"/>
-    <w:lsdException w:name="macro" w:semiHidden="1" w:unhideWhenUsed="1"/>
-    <w:lsdException w:name="toa heading" w:semiHidden="1" w:unhideWhenUsed="1"/>
-    <w:lsdException w:name="List" w:semiHidden="1" w:unhideWhenUsed="1"/>
-    <w:lsdException w:name="List Bullet" w:semiHidden="1" w:unhideWhenUsed="1"/>
-    <w:lsdException w:name="List Number" w:semiHidden="1" w:unhideWhenUsed="1"/>
-    <w:lsdException w:name="List 2" w:semiHidden="1" w:unhideWhenUsed="1"/>
-    <w:lsdException w:name="List 3" w:semiHidden="1" w:unhideWhenUsed="1"/>
-    <w:lsdException w:name="List 4" w:semiHidden="1" w:unhideWhenUsed="1"/>
-    <w:lsdException w:name="List 5" w:semiHidden="1" w:unhideWhenUsed="1"/>
-    <w:lsdException w:name="List Bullet 2" w:semiHidden="1" w:unhideWhenUsed="1"/>
-    <w:lsdException w:name="List Bullet 3" w:semiHidden="1" w:unhideWhenUsed="1"/>
-    <w:lsdException w:name="List Bullet 4" w:semiHidden="1" w:unhideWhenUsed="1"/>
-    <w:lsdException w:name="List Bullet 5" w:semiHidden="1" w:unhideWhenUsed="1"/>
-    <w:lsdException w:name="List Number 2" w:semiHidden="1" w:unhideWhenUsed="1"/>
-    <w:lsdException w:name="List Number 3" w:semiHidden="1" w:unhideWhenUsed="1"/>
-    <w:lsdException w:name="List Number 4" w:semiHidden="1" w:unhideWhenUsed="1"/>
-    <w:lsdException w:name="List Number 5" w:semiHidden="1" w:unhideWhenUsed="1"/>
-    <w:lsdException w:name="Title" w:uiPriority="10" w:qFormat="1"/>
-    <w:lsdException w:name="Closing" w:semiHidden="1" w:unhideWhenUsed="1"/>
-    <w:lsdException w:name="Signature" w:semiHidden="1" w:unhideWhenUsed="1"/>
-    <w:lsdException w:name="Default Paragraph Font" w:semiHidden="1" w:uiPriority="1" w:unhideWhenUsed="1"/>
-    <w:lsdException w:name="Body Text" w:semiHidden="1" w:unhideWhenUsed="1"/>
-    <w:lsdException w:name="Body Text Indent" w:semiHidden="1" w:unhideWhenUsed="1"/>
-    <w:lsdException w:name="List Continue" w:semiHidden="1" w:unhideWhenUsed="1"/>
-    <w:lsdException w:name="List Continue 2" w:semiHidden="1" w:unhideWhenUsed="1"/>
-    <w:lsdException w:name="List Continue 3" w:semiHidden="1" w:unhideWhenUsed="1"/>
-    <w:lsdException w:name="List Continue 4" w:semiHidden="1" w:unhideWhenUsed="1"/>
-    <w:lsdException w:name="List Continue 5" w:semiHidden="1" w:unhideWhenUsed="1"/>
-    <w:lsdException w:name="Message Header" w:semiHidden="1" w:unhideWhenUsed="1"/>
-    <w:lsdException w:name="Subtitle" w:uiPriority="11" w:qFormat="1"/>
-    <w:lsdException w:name="Salutation" w:semiHidden="1" w:unhideWhenUsed="1"/>
-    <w:lsdException w:name="Date" w:semiHidden="1" w:unhideWhenUsed="1"/>
-    <w:lsdException w:name="Body Text First Indent" w:semiHidden="1" w:unhideWhenUsed="1"/>
-    <w:lsdException w:name="Body Text First Indent 2" w:semiHidden="1" w:unhideWhenUsed="1"/>
-    <w:lsdException w:name="Note Heading" w:semiHidden="1" w:unhideWhenUsed="1"/>
-    <w:lsdException w:name="Body Text 2" w:semiHidden="1" w:unhideWhenUsed="1"/>
-    <w:lsdException w:name="Body Text 3" w:semiHidden="1" w:unhideWhenUsed="1"/>
-    <w:lsdException w:name="Body Text Indent 2" w:semiHidden="1" w:unhideWhenUsed="1"/>
-    <w:lsdException w:name="Body Text Indent 3" w:semiHidden="1" w:unhideWhenUsed="1"/>
-    <w:lsdException w:name="Block Text" w:semiHidden="1" w:unhideWhenUsed="1"/>
-    <w:lsdException w:name="Hyperlink" w:semiHidden="1" w:unhideWhenUsed="1"/>
-    <w:lsdException w:name="FollowedHyperlink" w:semiHidden="1" w:unhideWhenUsed="1"/>
-    <w:lsdException w:name="Strong" w:uiPriority="22" w:qFormat="1"/>
-    <w:lsdException w:name="Emphasis" w:uiPriority="20" w:qFormat="1"/>
-    <w:lsdException w:name="Document Map" w:semiHidden="1" w:unhideWhenUsed="1"/>
-    <w:lsdException w:name="Plain Text" w:semiHidden="1" w:unhideWhenUsed="1"/>
-    <w:lsdException w:name="E-mail Signature" w:semiHidden="1" w:unhideWhenUsed="1"/>
-    <w:lsdException w:name="HTML Top of Form" w:semiHidden="1" w:unhideWhenUsed="1"/>
-    <w:lsdException w:name="HTML Bottom of Form" w:semiHidden="1" w:unhideWhenUsed="1"/>
-    <w:lsdException w:name="Normal (Web)" w:semiHidden="1" w:unhideWhenUsed="1"/>
-    <w:lsdException w:name="HTML Acronym" w:semiHidden="1" w:unhideWhenUsed="1"/>
-    <w:lsdException w:name="HTML Address" w:semiHidden="1" w:unhideWhenUsed="1"/>
-    <w:lsdException w:name="HTML Cite" w:semiHidden="1" w:unhideWhenUsed="1"/>
-    <w:lsdException w:name="HTML Code" w:semiHidden="1" w:unhideWhenUsed="1"/>
-    <w:lsdException w:name="HTML Definition" w:semiHidden="1" w:unhideWhenUsed="1"/>
-    <w:lsdException w:name="HTML Keyboard" w:semiHidden="1" w:unhideWhenUsed="1"/>
-    <w:lsdException w:name="HTML Preformatted" w:semiHidden="1" w:unhideWhenUsed="1"/>
-    <w:lsdException w:name="HTML Sample" w:semiHidden="1" w:unhideWhenUsed="1"/>
-    <w:lsdException w:name="HTML Typewriter" w:semiHidden="1" w:unhideWhenUsed="1"/>
-    <w:lsdException w:name="HTML Variable" w:semiHidden="1" w:unhideWhenUsed="1"/>
-    <w:lsdException w:name="Normal Table" w:semiHidden="1" w:unhideWhenUsed="1"/>
-    <w:lsdException w:name="annotation subject" w:semiHidden="1" w:unhideWhenUsed="1"/>
-    <w:lsdException w:name="No List" w:semiHidden="1" w:unhideWhenUsed="1"/>
-    <w:lsdException w:name="Outline List 1" w:semiHidden="1" w:unhideWhenUsed="1"/>
-    <w:lsdException w:name="Outline List 2" w:semiHidden="1" w:unhideWhenUsed="1"/>
-    <w:lsdException w:name="Outline List 3" w:semiHidden="1" w:unhideWhenUsed="1"/>
-    <w:lsdException w:name="Table Simple 1" w:semiHidden="1" w:unhideWhenUsed="1"/>
-    <w:lsdException w:name="Table Simple 2" w:semiHidden="1" w:unhideWhenUsed="1"/>
-    <w:lsdException w:name="Table Simple 3" w:semiHidden="1" w:unhideWhenUsed="1"/>
-    <w:lsdException w:name="Table Classic 1" w:semiHidden="1" w:unhideWhenUsed="1"/>
-    <w:lsdException w:name="Table Classic 2" w:semiHidden="1" w:unhideWhenUsed="1"/>
-    <w:lsdException w:name="Table Classic 3" w:semiHidden="1" w:unhideWhenUsed="1"/>
-    <w:lsdException w:name="Table Classic 4" w:semiHidden="1" w:unhideWhenUsed="1"/>
-    <w:lsdException w:name="Table Colorful 1" w:semiHidden="1" w:unhideWhenUsed="1"/>
-    <w:lsdException w:name="Table Colorful 2" w:semiHidden="1" w:unhideWhenUsed="1"/>
-    <w:lsdException w:name="Table Colorful 3" w:semiHidden="1" w:unhideWhenUsed="1"/>
-    <w:lsdException w:name="Table Columns 1" w:semiHidden="1" w:unhideWhenUsed="1"/>
-    <w:lsdException w:name="Table Columns 2" w:semiHidden="1" w:unhideWhenUsed="1"/>
-    <w:lsdException w:name="Table Columns 3" w:semiHidden="1" w:unhideWhenUsed="1"/>
-    <w:lsdException w:name="Table Columns 4" w:semiHidden="1" w:unhideWhenUsed="1"/>
-    <w:lsdException w:name="Table Columns 5" w:semiHidden="1" w:unhideWhenUsed="1"/>
-    <w:lsdException w:name="Table Grid 1" w:semiHidden="1" w:unhideWhenUsed="1"/>
-    <w:lsdException w:name="Table Grid 2" w:semiHidden="1" w:unhideWhenUsed="1"/>
-    <w:lsdException w:name="Table Grid 3" w:semiHidden="1" w:unhideWhenUsed="1"/>
-    <w:lsdException w:name="Table Grid 4" w:semiHidden="1" w:unhideWhenUsed="1"/>
-    <w:lsdException w:name="Table Grid 5" w:semiHidden="1" w:unhideWhenUsed="1"/>
-    <w:lsdException w:name="Table Grid 6" w:semiHidden="1" w:unhideWhenUsed="1"/>
-    <w:lsdException w:name="Table Grid 7" w:semiHidden="1" w:unhideWhenUsed="1"/>
-    <w:lsdException w:name="Table Grid 8" w:semiHidden="1" w:unhideWhenUsed="1"/>
-    <w:lsdException w:name="Table List 1" w:semiHidden="1" w:unhideWhenUsed="1"/>
-    <w:lsdException w:name="Table List 2" w:semiHidden="1" w:unhideWhenUsed="1"/>
-    <w:lsdException w:name="Table List 3" w:semiHidden="1" w:unhideWhenUsed="1"/>
-    <w:lsdException w:name="Table List 4" w:semiHidden="1" w:unhideWhenUsed="1"/>
-    <w:lsdException w:name="Table List 5" w:semiHidden="1" w:unhideWhenUsed="1"/>
-    <w:lsdException w:name="Table List 6" w:semiHidden="1" w:unhideWhenUsed="1"/>
-    <w:lsdException w:name="Table List 7" w:semiHidden="1" w:unhideWhenUsed="1"/>
-    <w:lsdException w:name="Table List 8" w:semiHidden="1" w:unhideWhenUsed="1"/>
-    <w:lsdException w:name="Table 3D effects 1" w:semiHidden="1" w:unhideWhenUsed="1"/>
-    <w:lsdException w:name="Table 3D effects 2" w:semiHidden="1" w:unhideWhenUsed="1"/>
-    <w:lsdException w:name="Table 3D effects 3" w:semiHidden="1" w:unhideWhenUsed="1"/>
-    <w:lsdException w:name="Table Contemporary" w:semiHidden="1" w:unhideWhenUsed="1"/>
-    <w:lsdException w:name="Table Elegant" w:semiHidden="1" w:unhideWhenUsed="1"/>
-    <w:lsdException w:name="Table Professional" w:semiHidden="1" w:unhideWhenUsed="1"/>
-    <w:lsdException w:name="Table Subtle 1" w:semiHidden="1" w:unhideWhenUsed="1"/>
-    <w:lsdException w:name="Table Subtle 2" w:semiHidden="1" w:unhideWhenUsed="1"/>
-    <w:lsdException w:name="Table Web 1" w:semiHidden="1" w:unhideWhenUsed="1"/>
-    <w:lsdException w:name="Table Web 2" w:semiHidden="1" w:unhideWhenUsed="1"/>
-    <w:lsdException w:name="Table Web 3" w:semiHidden="1" w:unhideWhenUsed="1"/>
-    <w:lsdException w:name="Balloon Text" w:semiHidden="1" w:unhideWhenUsed="1"/>
-    <w:lsdException w:name="Table Grid" w:uiPriority="39"/>
-    <w:lsdException w:name="Table Theme" w:semiHidden="1" w:unhideWhenUsed="1"/>
-    <w:lsdException w:name="Placeholder Text" w:semiHidden="1"/>
-    <w:lsdException w:name="No Spacing" w:uiPriority="1" w:qFormat="1"/>
-    <w:lsdException w:name="Light Shading" w:uiPriority="60"/>
-    <w:lsdException w:name="Light List" w:uiPriority="61"/>
-    <w:lsdException w:name="Light Grid" w:uiPriority="62"/>
-    <w:lsdException w:name="Medium Shading 1" w:uiPriority="63"/>
-    <w:lsdException w:name="Medium Shading 2" w:uiPriority="64"/>
-    <w:lsdException w:name="Medium List 1" w:uiPriority="65"/>
-    <w:lsdException w:name="Medium List 2" w:uiPriority="66"/>
-    <w:lsdException w:name="Medium Grid 1" w:uiPriority="67"/>
-    <w:lsdException w:name="Medium Grid 2" w:uiPriority="68"/>
-    <w:lsdException w:name="Medium Grid 3" w:uiPriority="69"/>
-    <w:lsdException w:name="Dark List" w:uiPriority="70"/>
-    <w:lsdException w:name="Colorful Shading" w:uiPriority="71"/>
-    <w:lsdException w:name="Colorful List" w:uiPriority="72"/>
-    <w:lsdException w:name="Colorful Grid" w:uiPriority="73"/>
-    <w:lsdException w:name="Light Shading Accent 1" w:uiPriority="60"/>
-    <w:lsdException w:name="Light List Accent 1" w:uiPriority="61"/>
-    <w:lsdException w:name="Light Grid Accent 1" w:uiPriority="62"/>
-    <w:lsdException w:name="Medium Shading 1 Accent 1" w:uiPriority="63"/>
-    <w:lsdException w:name="Medium Shading 2 Accent 1" w:uiPriority="64"/>
-    <w:lsdException w:name="Medium List 1 Accent 1" w:uiPriority="65"/>
-    <w:lsdException w:name="Revision" w:semiHidden="1"/>
-    <w:lsdException w:name="List Paragraph" w:uiPriority="34" w:qFormat="1"/>
-    <w:lsdException w:name="Quote" w:uiPriority="29" w:qFormat="1"/>
-    <w:lsdException w:name="Intense Quote" w:uiPriority="30" w:qFormat="1"/>
-    <w:lsdException w:name="Medium List 2 Accent 1" w:uiPriority="66"/>
-    <w:lsdException w:name="Medium Grid 1 Accent 1" w:uiPriority="67"/>
-    <w:lsdException w:name="Medium Grid 2 Accent 1" w:uiPriority="68"/>
-    <w:lsdException w:name="Medium Grid 3 Accent 1" w:uiPriority="69"/>
-    <w:lsdException w:name="Dark List Accent 1" w:uiPriority="70"/>
-    <w:lsdException w:name="Colorful Shading Accent 1" w:uiPriority="71"/>
-    <w:lsdException w:name="Colorful List Accent 1" w:uiPriority="72"/>
-    <w:lsdException w:name="Colorful Grid Accent 1" w:uiPriority="73"/>
-    <w:lsdException w:name="Light Shading Accent 2" w:uiPriority="60"/>
-    <w:lsdException w:name="Light List Accent 2" w:uiPriority="61"/>
-    <w:lsdException w:name="Light Grid Accent 2" w:uiPriority="62"/>
-    <w:lsdException w:name="Medium Shading 1 Accent 2" w:uiPriority="63"/>
-    <w:lsdException w:name="Medium Shading 2 Accent 2" w:uiPriority="64"/>
-    <w:lsdException w:name="Medium List 1 Accent 2" w:uiPriority="65"/>
-    <w:lsdException w:name="Medium List 2 Accent 2" w:uiPriority="66"/>
-    <w:lsdException w:name="Medium Grid 1 Accent 2" w:uiPriority="67"/>
-    <w:lsdException w:name="Medium Grid 2 Accent 2" w:uiPriority="68"/>
-    <w:lsdException w:name="Medium Grid 3 Accent 2" w:uiPriority="69"/>
-    <w:lsdException w:name="Dark List Accent 2" w:uiPriority="70"/>
-    <w:lsdException w:name="Colorful Shading Accent 2" w:uiPriority="71"/>
-    <w:lsdException w:name="Colorful List Accent 2" w:uiPriority="72"/>
-    <w:lsdException w:name="Colorful Grid Accent 2" w:uiPriority="73"/>
-    <w:lsdException w:name="Light Shading Accent 3" w:uiPriority="60"/>
-    <w:lsdException w:name="Light List Accent 3" w:uiPriority="61"/>
-    <w:lsdException w:name="Light Grid Accent 3" w:uiPriority="62"/>
-    <w:lsdException w:name="Medium Shading 1 Accent 3" w:uiPriority="63"/>
-    <w:lsdException w:name="Medium Shading 2 Accent 3" w:uiPriority="64"/>
-    <w:lsdException w:name="Medium List 1 Accent 3" w:uiPriority="65"/>
-    <w:lsdException w:name="Medium List 2 Accent 3" w:uiPriority="66"/>
-    <w:lsdException w:name="Medium Grid 1 Accent 3" w:uiPriority="67"/>
-    <w:lsdException w:name="Medium Grid 2 Accent 3" w:uiPriority="68"/>
-    <w:lsdException w:name="Medium Grid 3 Accent 3" w:uiPriority="69"/>
-    <w:lsdException w:name="Dark List Accent 3" w:uiPriority="70"/>
-    <w:lsdException w:name="Colorful Shading Accent 3" w:uiPriority="71"/>
-    <w:lsdException w:name="Colorful List Accent 3" w:uiPriority="72"/>
-    <w:lsdException w:name="Colorful Grid Accent 3" w:uiPriority="73"/>
-    <w:lsdException w:name="Light Shading Accent 4" w:uiPriority="60"/>
-    <w:lsdException w:name="Light List Accent 4" w:uiPriority="61"/>
-    <w:lsdException w:name="Light Grid Accent 4" w:uiPriority="62"/>
-    <w:lsdException w:name="Medium Shading 1 Accent 4" w:uiPriority="63"/>
-    <w:lsdException w:name="Medium Shading 2 Accent 4" w:uiPriority="64"/>
-    <w:lsdException w:name="Medium List 1 Accent 4" w:uiPriority="65"/>
-    <w:lsdException w:name="Medium List 2 Accent 4" w:uiPriority="66"/>
-    <w:lsdException w:name="Medium Grid 1 Accent 4" w:uiPriority="67"/>
-    <w:lsdException w:name="Medium Grid 2 Accent 4" w:uiPriority="68"/>
-    <w:lsdException w:name="Medium Grid 3 Accent 4" w:uiPriority="69"/>
-    <w:lsdException w:name="Dark List Accent 4" w:uiPriority="70"/>
-    <w:lsdException w:name="Colorful Shading Accent 4" w:uiPriority="71"/>
-    <w:lsdException w:name="Colorful List Accent 4" w:uiPriority="72"/>
-    <w:lsdException w:name="Colorful Grid Accent 4" w:uiPriority="73"/>
-    <w:lsdException w:name="Light Shading Accent 5" w:uiPriority="60"/>
-    <w:lsdException w:name="Light List Accent 5" w:uiPriority="61"/>
-    <w:lsdException w:name="Light Grid Accent 5" w:uiPriority="62"/>
-    <w:lsdException w:name="Medium Shading 1 Accent 5" w:uiPriority="63"/>
-    <w:lsdException w:name="Medium Shading 2 Accent 5" w:uiPriority="64"/>
-    <w:lsdException w:name="Medium List 1 Accent 5" w:uiPriority="65"/>
-    <w:lsdException w:name="Medium List 2 Accent 5" w:uiPriority="66"/>
-    <w:lsdException w:name="Medium Grid 1 Accent 5" w:uiPriority="67"/>
-    <w:lsdException w:name="Medium Grid 2 Accent 5" w:uiPriority="68"/>
-    <w:lsdException w:name="Medium Grid 3 Accent 5" w:uiPriority="69"/>
-    <w:lsdException w:name="Dark List Accent 5" w:uiPriority="70"/>
-    <w:lsdException w:name="Colorful Shading Accent 5" w:uiPriority="71"/>
-    <w:lsdException w:name="Colorful List Accent 5" w:uiPriority="72"/>
-    <w:lsdException w:name="Colorful Grid Accent 5" w:uiPriority="73"/>
-    <w:lsdException w:name="Light Shading Accent 6" w:uiPriority="60"/>
-    <w:lsdException w:name="Light List Accent 6" w:uiPriority="61"/>
-    <w:lsdException w:name="Light Grid Accent 6" w:uiPriority="62"/>
-    <w:lsdException w:name="Medium Shading 1 Accent 6" w:uiPriority="63"/>
-    <w:lsdException w:name="Medium Shading 2 Accent 6" w:uiPriority="64"/>
-    <w:lsdException w:name="Medium List 1 Accent 6" w:uiPriority="65"/>
-    <w:lsdException w:name="Medium List 2 Accent 6" w:uiPriority="66"/>
-    <w:lsdException w:name="Medium Grid 1 Accent 6" w:uiPriority="67"/>
-    <w:lsdException w:name="Medium Grid 2 Accent 6" w:uiPriority="68"/>
-    <w:lsdException w:name="Medium Grid 3 Accent 6" w:uiPriority="69"/>
-    <w:lsdException w:name="Dark List Accent 6" w:uiPriority="70"/>
-    <w:lsdException w:name="Colorful Shading Accent 6" w:uiPriority="71"/>
-    <w:lsdException w:name="Colorful List Accent 6" w:uiPriority="72"/>
-    <w:lsdException w:name="Colorful Grid Accent 6" w:uiPriority="73"/>
-    <w:lsdException w:name="Subtle Emphasis" w:uiPriority="19" w:qFormat="1"/>
-    <w:lsdException w:name="Intense Emphasis" w:uiPriority="21" w:qFormat="1"/>
-    <w:lsdException w:name="Subtle Reference" w:uiPriority="31" w:qFormat="1"/>
-    <w:lsdException w:name="Intense Reference" w:uiPriority="32" w:qFormat="1"/>
-    <w:lsdException w:name="Book Title" w:uiPriority="33" w:qFormat="1"/>
-    <w:lsdException w:name="Bibliography" w:semiHidden="1" w:uiPriority="37" w:unhideWhenUsed="1"/>
-    <w:lsdException w:name="TOC Heading" w:semiHidden="1" w:uiPriority="39" w:unhideWhenUsed="1" w:qFormat="1"/>
-    <w:lsdException w:name="Plain Table 1" w:uiPriority="41"/>
-    <w:lsdException w:name="Plain Table 2" w:uiPriority="42"/>
-    <w:lsdException w:name="Plain Table 3" w:uiPriority="43"/>
-    <w:lsdException w:name="Plain Table 4" w:uiPriority="44"/>
-    <w:lsdException w:name="Plain Table 5" w:uiPriority="45"/>
-    <w:lsdException w:name="Grid Table Light" w:uiPriority="40"/>
-    <w:lsdException w:name="Grid Table 1 Light" w:uiPriority="46"/>
-    <w:lsdException w:name="Grid Table 2" w:uiPriority="47"/>
-    <w:lsdException w:name="Grid Table 3" w:uiPriority="48"/>
-    <w:lsdException w:name="Grid Table 4" w:uiPriority="49"/>
-    <w:lsdException w:name="Grid Table 5 Dark" w:uiPriority="50"/>
-    <w:lsdException w:name="Grid Table 6 Colorful" w:uiPriority="51"/>
-    <w:lsdException w:name="Grid Table 7 Colorful" w:uiPriority="52"/>
-    <w:lsdException w:name="Grid Table 1 Light Accent 1" w:uiPriority="46"/>
-    <w:lsdException w:name="Grid Table 2 Accent 1" w:uiPriority="47"/>
-    <w:lsdException w:name="Grid Table 3 Accent 1" w:uiPriority="48"/>
-    <w:lsdException w:name="Grid Table 4 Accent 1" w:uiPriority="49"/>
-    <w:lsdException w:name="Grid Table 5 Dark Accent 1" w:uiPriority="50"/>
-    <w:lsdException w:name="Grid Table 6 Colorful Accent 1" w:uiPriority="51"/>
-    <w:lsdException w:name="Grid Table 7 Colorful Accent 1" w:uiPriority="52"/>
-    <w:lsdException w:name="Grid Table 1 Light Accent 2" w:uiPriority="46"/>
-    <w:lsdException w:name="Grid Table 2 Accent 2" w:uiPriority="47"/>
-    <w:lsdException w:name="Grid Table 3 Accent 2" w:uiPriority="48"/>
-    <w:lsdException w:name="Grid Table 4 Accent 2" w:uiPriority="49"/>
-    <w:lsdException w:name="Grid Table 5 Dark Accent 2" w:uiPriority="50"/>
-    <w:lsdException w:name="Grid Table 6 Colorful Accent 2" w:uiPriority="51"/>
-    <w:lsdException w:name="Grid Table 7 Colorful Accent 2" w:uiPriority="52"/>
-    <w:lsdException w:name="Grid Table 1 Light Accent 3" w:uiPriority="46"/>
-    <w:lsdException w:name="Grid Table 2 Accent 3" w:uiPriority="47"/>
-    <w:lsdException w:name="Grid Table 3 Accent 3" w:uiPriority="48"/>
-    <w:lsdException w:name="Grid Table 4 Accent 3" w:uiPriority="49"/>
-    <w:lsdException w:name="Grid Table 5 Dark Accent 3" w:uiPriority="50"/>
-    <w:lsdException w:name="Grid Table 6 Colorful Accent 3" w:uiPriority="51"/>
-    <w:lsdException w:name="Grid Table 7 Colorful Accent 3" w:uiPriority="52"/>
-    <w:lsdException w:name="Grid Table 1 Light Accent 4" w:uiPriority="46"/>
-    <w:lsdException w:name="Grid Table 2 Accent 4" w:uiPriority="47"/>
-    <w:lsdException w:name="Grid Table 3 Accent 4" w:uiPriority="48"/>
-    <w:lsdException w:name="Grid Table 4 Accent 4" w:uiPriority="49"/>
-    <w:lsdException w:name="Grid Table 5 Dark Accent 4" w:uiPriority="50"/>
-    <w:lsdException w:name="Grid Table 6 Colorful Accent 4" w:uiPriority="51"/>
-    <w:lsdException w:name="Grid Table 7 Colorful Accent 4" w:uiPriority="52"/>
-    <w:lsdException w:name="Grid Table 1 Light Accent 5" w:uiPriority="46"/>
-    <w:lsdException w:name="Grid Table 2 Accent 5" w:uiPriority="47"/>
-    <w:lsdException w:name="Grid Table 3 Accent 5" w:uiPriority="48"/>
-    <w:lsdException w:name="Grid Table 4 Accent 5" w:uiPriority="49"/>
-    <w:lsdException w:name="Grid Table 5 Dark Accent 5" w:uiPriority="50"/>
-    <w:lsdException w:name="Grid Table 6 Colorful Accent 5" w:uiPriority="51"/>
-    <w:lsdException w:name="Grid Table 7 Colorful Accent 5" w:uiPriority="52"/>
-    <w:lsdException w:name="Grid Table 1 Light Accent 6" w:uiPriority="46"/>
-    <w:lsdException w:name="Grid Table 2 Accent 6" w:uiPriority="47"/>
-    <w:lsdException w:name="Grid Table 3 Accent 6" w:uiPriority="48"/>
-    <w:lsdException w:name="Grid Table 4 Accent 6" w:uiPriority="49"/>
-    <w:lsdException w:name="Grid Table 5 Dark Accent 6" w:uiPriority="50"/>
-    <w:lsdException w:name="Grid Table 6 Colorful Accent 6" w:uiPriority="51"/>
-    <w:lsdException w:name="Grid Table 7 Colorful Accent 6" w:uiPriority="52"/>
-    <w:lsdException w:name="List Table 1 Light" w:uiPriority="46"/>
-    <w:lsdException w:name="List Table 2" w:uiPriority="47"/>
-    <w:lsdException w:name="List Table 3" w:uiPriority="48"/>
-    <w:lsdException w:name="List Table 4" w:uiPriority="49"/>
-    <w:lsdException w:name="List Table 5 Dark" w:uiPriority="50"/>
-    <w:lsdException w:name="List Table 6 Colorful" w:uiPriority="51"/>
-    <w:lsdException w:name="List Table 7 Colorful" w:uiPriority="52"/>
-    <w:lsdException w:name="List Table 1 Light Accent 1" w:uiPriority="46"/>
-    <w:lsdException w:name="List Table 2 Accent 1" w:uiPriority="47"/>
-    <w:lsdException w:name="List Table 3 Accent 1" w:uiPriority="48"/>
-    <w:lsdException w:name="List Table 4 Accent 1" w:uiPriority="49"/>
-    <w:lsdException w:name="List Table 5 Dark Accent 1" w:uiPriority="50"/>
-    <w:lsdException w:name="List Table 6 Colorful Accent 1" w:uiPriority="51"/>
-    <w:lsdException w:name="List Table 7 Colorful Accent 1" w:uiPriority="52"/>
-    <w:lsdException w:name="List Table 1 Light Accent 2" w:uiPriority="46"/>
-    <w:lsdException w:name="List Table 2 Accent 2" w:uiPriority="47"/>
-    <w:lsdException w:name="List Table 3 Accent 2" w:uiPriority="48"/>
-    <w:lsdException w:name="List Table 4 Accent 2" w:uiPriority="49"/>
-    <w:lsdException w:name="List Table 5 Dark Accent 2" w:uiPriority="50"/>
-    <w:lsdException w:name="List Table 6 Colorful Accent 2" w:uiPriority="51"/>
-    <w:lsdException w:name="List Table 7 Colorful Accent 2" w:uiPriority="52"/>
-    <w:lsdException w:name="List Table 1 Light Accent 3" w:uiPriority="46"/>
-    <w:lsdException w:name="List Table 2 Accent 3" w:uiPriority="47"/>
-    <w:lsdException w:name="List Table 3 Accent 3" w:uiPriority="48"/>
-    <w:lsdException w:name="List Table 4 Accent 3" w:uiPriority="49"/>
-    <w:lsdException w:name="List Table 5 Dark Accent 3" w:uiPriority="50"/>
-    <w:lsdException w:name="List Table 6 Colorful Accent 3" w:uiPriority="51"/>
-    <w:lsdException w:name="List Table 7 Colorful Accent 3" w:uiPriority="52"/>
-    <w:lsdException w:name="List Table 1 Light Accent 4" w:uiPriority="46"/>
-    <w:lsdException w:name="List Table 2 Accent 4" w:uiPriority="47"/>
-    <w:lsdException w:name="List Table 3 Accent 4" w:uiPriority="48"/>
-    <w:lsdException w:name="List Table 4 Accent 4" w:uiPriority="49"/>
-    <w:lsdException w:name="List Table 5 Dark Accent 4" w:uiPriority="50"/>
-    <w:lsdException w:name="List Table 6 Colorful Accent 4" w:uiPriority="51"/>
-    <w:lsdException w:name="List Table 7 Colorful Accent 4" w:uiPriority="52"/>
-    <w:lsdException w:name="List Table 1 Light Accent 5" w:uiPriority="46"/>
-    <w:lsdException w:name="List Table 2 Accent 5" w:uiPriority="47"/>
-    <w:lsdException w:name="List Table 3 Accent 5" w:uiPriority="48"/>
-    <w:lsdException w:name="List Table 4 Accent 5" w:uiPriority="49"/>
-    <w:lsdException w:name="List Table 5 Dark Accent 5" w:uiPriority="50"/>
-    <w:lsdException w:name="List Table 6 Colorful Accent 5" w:uiPriority="51"/>
-    <w:lsdException w:name="List Table 7 Colorful Accent 5" w:uiPriority="52"/>
-    <w:lsdException w:name="List Table 1 Light Accent 6" w:uiPriority="46"/>
-    <w:lsdException w:name="List Table 2 Accent 6" w:uiPriority="47"/>
-    <w:lsdException w:name="List Table 3 Accent 6" w:uiPriority="48"/>
-    <w:lsdException w:name="List Table 4 Accent 6" w:uiPriority="49"/>
-    <w:lsdException w:name="List Table 5 Dark Accent 6" w:uiPriority="50"/>
-    <w:lsdException w:name="List Table 6 Colorful Accent 6" w:uiPriority="51"/>
-    <w:lsdException w:name="List Table 7 Colorful Accent 6" w:uiPriority="52"/>
+  <w:latentStyles w:defLockedState="0" w:defUIPriority="99" w:defSemiHidden="1" w:defUnhideWhenUsed="1" w:defQFormat="0" w:count="267">
+    <w:lsdException w:name="Normal" w:semiHidden="0" w:uiPriority="0" w:unhideWhenUsed="0" w:qFormat="1"/>
+    <w:lsdException w:name="heading 1" w:semiHidden="0" w:uiPriority="9" w:unhideWhenUsed="0" w:qFormat="1"/>
+    <w:lsdException w:name="heading 2" w:uiPriority="9" w:qFormat="1"/>
+    <w:lsdException w:name="heading 3" w:uiPriority="9" w:qFormat="1"/>
+    <w:lsdException w:name="heading 4" w:uiPriority="9" w:qFormat="1"/>
+    <w:lsdException w:name="heading 5" w:uiPriority="9" w:qFormat="1"/>
+    <w:lsdException w:name="heading 6" w:uiPriority="9" w:qFormat="1"/>
+    <w:lsdException w:name="heading 7" w:uiPriority="9" w:qFormat="1"/>
+    <w:lsdException w:name="heading 8" w:uiPriority="9" w:qFormat="1"/>
+    <w:lsdException w:name="heading 9" w:uiPriority="9" w:qFormat="1"/>
+    <w:lsdException w:name="toc 1" w:uiPriority="39"/>
+    <w:lsdException w:name="toc 2" w:uiPriority="39"/>
+    <w:lsdException w:name="toc 3" w:uiPriority="39"/>
+    <w:lsdException w:name="toc 4" w:uiPriority="39"/>
+    <w:lsdException w:name="toc 5" w:uiPriority="39"/>
+    <w:lsdException w:name="toc 6" w:uiPriority="39"/>
+    <w:lsdException w:name="toc 7" w:uiPriority="39"/>
+    <w:lsdException w:name="toc 8" w:uiPriority="39"/>
+    <w:lsdException w:name="toc 9" w:uiPriority="39"/>
+    <w:lsdException w:name="caption" w:uiPriority="35" w:qFormat="1"/>
+    <w:lsdException w:name="Title" w:semiHidden="0" w:uiPriority="10" w:unhideWhenUsed="0" w:qFormat="1"/>
+    <w:lsdException w:name="Default Paragraph Font" w:uiPriority="1"/>
+    <w:lsdException w:name="Subtitle" w:semiHidden="0" w:uiPriority="11" w:unhideWhenUsed="0" w:qFormat="1"/>
+    <w:lsdException w:name="Strong" w:semiHidden="0" w:uiPriority="22" w:unhideWhenUsed="0" w:qFormat="1"/>
+    <w:lsdException w:name="Emphasis" w:semiHidden="0" w:uiPriority="20" w:unhideWhenUsed="0" w:qFormat="1"/>
+    <w:lsdException w:name="Table Grid" w:semiHidden="0" w:uiPriority="39" w:unhideWhenUsed="0"/>
+    <w:lsdException w:name="Placeholder Text" w:unhideWhenUsed="0"/>
+    <w:lsdException w:name="No Spacing" w:semiHidden="0" w:uiPriority="1" w:unhideWhenUsed="0" w:qFormat="1"/>
+    <w:lsdException w:name="Light Shading" w:semiHidden="0" w:uiPriority="60" w:unhideWhenUsed="0"/>
+    <w:lsdException w:name="Light List" w:semiHidden="0" w:uiPriority="61" w:unhideWhenUsed="0"/>
+    <w:lsdException w:name="Light Grid" w:semiHidden="0" w:uiPriority="62" w:unhideWhenUsed="0"/>
+    <w:lsdException w:name="Medium Shading 1" w:semiHidden="0" w:uiPriority="63" w:unhideWhenUsed="0"/>
+    <w:lsdException w:name="Medium Shading 2" w:semiHidden="0" w:uiPriority="64" w:unhideWhenUsed="0"/>
+    <w:lsdException w:name="Medium List 1" w:semiHidden="0" w:uiPriority="65" w:unhideWhenUsed="0"/>
+    <w:lsdException w:name="Medium List 2" w:semiHidden="0" w:uiPriority="66" w:unhideWhenUsed="0"/>
+    <w:lsdException w:name="Medium Grid 1" w:semiHidden="0" w:uiPriority="67" w:unhideWhenUsed="0"/>
+    <w:lsdException w:name="Medium Grid 2" w:semiHidden="0" w:uiPriority="68" w:unhideWhenUsed="0"/>
+    <w:lsdException w:name="Medium Grid 3" w:semiHidden="0" w:uiPriority="69" w:unhideWhenUsed="0"/>
+    <w:lsdException w:name="Dark List" w:semiHidden="0" w:uiPriority="70" w:unhideWhenUsed="0"/>
+    <w:lsdException w:name="Colorful Shading" w:semiHidden="0" w:uiPriority="71" w:unhideWhenUsed="0"/>
+    <w:lsdException w:name="Colorful List" w:semiHidden="0" w:uiPriority="72" w:unhideWhenUsed="0"/>
+    <w:lsdException w:name="Colorful Grid" w:semiHidden="0" w:uiPriority="73" w:unhideWhenUsed="0"/>
+    <w:lsdException w:name="Light Shading Accent 1" w:semiHidden="0" w:uiPriority="60" w:unhideWhenUsed="0"/>
+    <w:lsdException w:name="Light List Accent 1" w:semiHidden="0" w:uiPriority="61" w:unhideWhenUsed="0"/>
+    <w:lsdException w:name="Light Grid Accent 1" w:semiHidden="0" w:uiPriority="62" w:unhideWhenUsed="0"/>
+    <w:lsdException w:name="Medium Shading 1 Accent 1" w:semiHidden="0" w:uiPriority="63" w:unhideWhenUsed="0"/>
+    <w:lsdException w:name="Medium Shading 2 Accent 1" w:semiHidden="0" w:uiPriority="64" w:unhideWhenUsed="0"/>
+    <w:lsdException w:name="Medium List 1 Accent 1" w:semiHidden="0" w:uiPriority="65" w:unhideWhenUsed="0"/>
+    <w:lsdException w:name="Revision" w:unhideWhenUsed="0"/>
+    <w:lsdException w:name="List Paragraph" w:semiHidden="0" w:uiPriority="34" w:unhideWhenUsed="0" w:qFormat="1"/>
+    <w:lsdException w:name="Quote" w:semiHidden="0" w:uiPriority="29" w:unhideWhenUsed="0" w:qFormat="1"/>
+    <w:lsdException w:name="Intense Quote" w:semiHidden="0" w:uiPriority="30" w:unhideWhenUsed="0" w:qFormat="1"/>
+    <w:lsdException w:name="Medium List 2 Accent 1" w:semiHidden="0" w:uiPriority="66" w:unhideWhenUsed="0"/>
+    <w:lsdException w:name="Medium Grid 1 Accent 1" w:semiHidden="0" w:uiPriority="67" w:unhideWhenUsed="0"/>
+    <w:lsdException w:name="Medium Grid 2 Accent 1" w:semiHidden="0" w:uiPriority="68" w:unhideWhenUsed="0"/>
+    <w:lsdException w:name="Medium Grid 3 Accent 1" w:semiHidden="0" w:uiPriority="69" w:unhideWhenUsed="0"/>
+    <w:lsdException w:name="Dark List Accent 1" w:semiHidden="0" w:uiPriority="70" w:unhideWhenUsed="0"/>
+    <w:lsdException w:name="Colorful Shading Accent 1" w:semiHidden="0" w:uiPriority="71" w:unhideWhenUsed="0"/>
+    <w:lsdException w:name="Colorful List Accent 1" w:semiHidden="0" w:uiPriority="72" w:unhideWhenUsed="0"/>
+    <w:lsdException w:name="Colorful Grid Accent 1" w:semiHidden="0" w:uiPriority="73" w:unhideWhenUsed="0"/>
+    <w:lsdException w:name="Light Shading Accent 2" w:semiHidden="0" w:uiPriority="60" w:unhideWhenUsed="0"/>
+    <w:lsdException w:name="Light List Accent 2" w:semiHidden="0" w:uiPriority="61" w:unhideWhenUsed="0"/>
+    <w:lsdException w:name="Light Grid Accent 2" w:semiHidden="0" w:uiPriority="62" w:unhideWhenUsed="0"/>
+    <w:lsdException w:name="Medium Shading 1 Accent 2" w:semiHidden="0" w:uiPriority="63" w:unhideWhenUsed="0"/>
+    <w:lsdException w:name="Medium Shading 2 Accent 2" w:semiHidden="0" w:uiPriority="64" w:unhideWhenUsed="0"/>
+    <w:lsdException w:name="Medium List 1 Accent 2" w:semiHidden="0" w:uiPriority="65" w:unhideWhenUsed="0"/>
+    <w:lsdException w:name="Medium List 2 Accent 2" w:semiHidden="0" w:uiPriority="66" w:unhideWhenUsed="0"/>
+    <w:lsdException w:name="Medium Grid 1 Accent 2" w:semiHidden="0" w:uiPriority="67" w:unhideWhenUsed="0"/>
+    <w:lsdException w:name="Medium Grid 2 Accent 2" w:semiHidden="0" w:uiPriority="68" w:unhideWhenUsed="0"/>
+    <w:lsdException w:name="Medium Grid 3 Accent 2" w:semiHidden="0" w:uiPriority="69" w:unhideWhenUsed="0"/>
+    <w:lsdException w:name="Dark List Accent 2" w:semiHidden="0" w:uiPriority="70" w:unhideWhenUsed="0"/>
+    <w:lsdException w:name="Colorful Shading Accent 2" w:semiHidden="0" w:uiPriority="71" w:unhideWhenUsed="0"/>
+    <w:lsdException w:name="Colorful List Accent 2" w:semiHidden="0" w:uiPriority="72" w:unhideWhenUsed="0"/>
+    <w:lsdException w:name="Colorful Grid Accent 2" w:semiHidden="0" w:uiPriority="73" w:unhideWhenUsed="0"/>
+    <w:lsdException w:name="Light Shading Accent 3" w:semiHidden="0" w:uiPriority="60" w:unhideWhenUsed="0"/>
+    <w:lsdException w:name="Light List Accent 3" w:semiHidden="0" w:uiPriority="61" w:unhideWhenUsed="0"/>
+    <w:lsdException w:name="Light Grid Accent 3" w:semiHidden="0" w:uiPriority="62" w:unhideWhenUsed="0"/>
+    <w:lsdException w:name="Medium Shading 1 Accent 3" w:semiHidden="0" w:uiPriority="63" w:unhideWhenUsed="0"/>
+    <w:lsdException w:name="Medium Shading 2 Accent 3" w:semiHidden="0" w:uiPriority="64" w:unhideWhenUsed="0"/>
+    <w:lsdException w:name="Medium List 1 Accent 3" w:semiHidden="0" w:uiPriority="65" w:unhideWhenUsed="0"/>
+    <w:lsdException w:name="Medium List 2 Accent 3" w:semiHidden="0" w:uiPriority="66" w:unhideWhenUsed="0"/>
+    <w:lsdException w:name="Medium Grid 1 Accent 3" w:semiHidden="0" w:uiPriority="67" w:unhideWhenUsed="0"/>
+    <w:lsdException w:name="Medium Grid 2 Accent 3" w:semiHidden="0" w:uiPriority="68" w:unhideWhenUsed="0"/>
+    <w:lsdException w:name="Medium Grid 3 Accent 3" w:semiHidden="0" w:uiPriority="69" w:unhideWhenUsed="0"/>
+    <w:lsdException w:name="Dark List Accent 3" w:semiHidden="0" w:uiPriority="70" w:unhideWhenUsed="0"/>
+    <w:lsdException w:name="Colorful Shading Accent 3" w:semiHidden="0" w:uiPriority="71" w:unhideWhenUsed="0"/>
+    <w:lsdException w:name="Colorful List Accent 3" w:semiHidden="0" w:uiPriority="72" w:unhideWhenUsed="0"/>
+    <w:lsdException w:name="Colorful Grid Accent 3" w:semiHidden="0" w:uiPriority="73" w:unhideWhenUsed="0"/>
+    <w:lsdException w:name="Light Shading Accent 4" w:semiHidden="0" w:uiPriority="60" w:unhideWhenUsed="0"/>
+    <w:lsdException w:name="Light List Accent 4" w:semiHidden="0" w:uiPriority="61" w:unhideWhenUsed="0"/>
+    <w:lsdException w:name="Light Grid Accent 4" w:semiHidden="0" w:uiPriority="62" w:unhideWhenUsed="0"/>
+    <w:lsdException w:name="Medium Shading 1 Accent 4" w:semiHidden="0" w:uiPriority="63" w:unhideWhenUsed="0"/>
+    <w:lsdException w:name="Medium Shading 2 Accent 4" w:semiHidden="0" w:uiPriority="64" w:unhideWhenUsed="0"/>
+    <w:lsdException w:name="Medium List 1 Accent 4" w:semiHidden="0" w:uiPriority="65" w:unhideWhenUsed="0"/>
+    <w:lsdException w:name="Medium List 2 Accent 4" w:semiHidden="0" w:uiPriority="66" w:unhideWhenUsed="0"/>
+    <w:lsdException w:name="Medium Grid 1 Accent 4" w:semiHidden="0" w:uiPriority="67" w:unhideWhenUsed="0"/>
+    <w:lsdException w:name="Medium Grid 2 Accent 4" w:semiHidden="0" w:uiPriority="68" w:unhideWhenUsed="0"/>
+    <w:lsdException w:name="Medium Grid 3 Accent 4" w:semiHidden="0" w:uiPriority="69" w:unhideWhenUsed="0"/>
+    <w:lsdException w:name="Dark List Accent 4" w:semiHidden="0" w:uiPriority="70" w:unhideWhenUsed="0"/>
+    <w:lsdException w:name="Colorful Shading Accent 4" w:semiHidden="0" w:uiPriority="71" w:unhideWhenUsed="0"/>
+    <w:lsdException w:name="Colorful List Accent 4" w:semiHidden="0" w:uiPriority="72" w:unhideWhenUsed="0"/>
+    <w:lsdException w:name="Colorful Grid Accent 4" w:semiHidden="0" w:uiPriority="73" w:unhideWhenUsed="0"/>
+    <w:lsdException w:name="Light Shading Accent 5" w:semiHidden="0" w:uiPriority="60" w:unhideWhenUsed="0"/>
+    <w:lsdException w:name="Light List Accent 5" w:semiHidden="0" w:uiPriority="61" w:unhideWhenUsed="0"/>
+    <w:lsdException w:name="Light Grid Accent 5" w:semiHidden="0" w:uiPriority="62" w:unhideWhenUsed="0"/>
+    <w:lsdException w:name="Medium Shading 1 Accent 5" w:semiHidden="0" w:uiPriority="63" w:unhideWhenUsed="0"/>
+    <w:lsdException w:name="Medium Shading 2 Accent 5" w:semiHidden="0" w:uiPriority="64" w:unhideWhenUsed="0"/>
+    <w:lsdException w:name="Medium List 1 Accent 5" w:semiHidden="0" w:uiPriority="65" w:unhideWhenUsed="0"/>
+    <w:lsdException w:name="Medium List 2 Accent 5" w:semiHidden="0" w:uiPriority="66" w:unhideWhenUsed="0"/>
+    <w:lsdException w:name="Medium Grid 1 Accent 5" w:semiHidden="0" w:uiPriority="67" w:unhideWhenUsed="0"/>
+    <w:lsdException w:name="Medium Grid 2 Accent 5" w:semiHidden="0" w:uiPriority="68" w:unhideWhenUsed="0"/>
+    <w:lsdException w:name="Medium Grid 3 Accent 5" w:semiHidden="0" w:uiPriority="69" w:unhideWhenUsed="0"/>
+    <w:lsdException w:name="Dark List Accent 5" w:semiHidden="0" w:uiPriority="70" w:unhideWhenUsed="0"/>
+    <w:lsdException w:name="Colorful Shading Accent 5" w:semiHidden="0" w:uiPriority="71" w:unhideWhenUsed="0"/>
+    <w:lsdException w:name="Colorful List Accent 5" w:semiHidden="0" w:uiPriority="72" w:unhideWhenUsed="0"/>
+    <w:lsdException w:name="Colorful Grid Accent 5" w:semiHidden="0" w:uiPriority="73" w:unhideWhenUsed="0"/>
+    <w:lsdException w:name="Light Shading Accent 6" w:semiHidden="0" w:uiPriority="60" w:unhideWhenUsed="0"/>
+    <w:lsdException w:name="Light List Accent 6" w:semiHidden="0" w:uiPriority="61" w:unhideWhenUsed="0"/>
+    <w:lsdException w:name="Light Grid Accent 6" w:semiHidden="0" w:uiPriority="62" w:unhideWhenUsed="0"/>
+    <w:lsdException w:name="Medium Shading 1 Accent 6" w:semiHidden="0" w:uiPriority="63" w:unhideWhenUsed="0"/>
+    <w:lsdException w:name="Medium Shading 2 Accent 6" w:semiHidden="0" w:uiPriority="64" w:unhideWhenUsed="0"/>
+    <w:lsdException w:name="Medium List 1 Accent 6" w:semiHidden="0" w:uiPriority="65" w:unhideWhenUsed="0"/>
+    <w:lsdException w:name="Medium List 2 Accent 6" w:semiHidden="0" w:uiPriority="66" w:unhideWhenUsed="0"/>
+    <w:lsdException w:name="Medium Grid 1 Accent 6" w:semiHidden="0" w:uiPriority="67" w:unhideWhenUsed="0"/>
+    <w:lsdException w:name="Medium Grid 2 Accent 6" w:semiHidden="0" w:uiPriority="68" w:unhideWhenUsed="0"/>
+    <w:lsdException w:name="Medium Grid 3 Accent 6" w:semiHidden="0" w:uiPriority="69" w:unhideWhenUsed="0"/>
+    <w:lsdException w:name="Dark List Accent 6" w:semiHidden="0" w:uiPriority="70" w:unhideWhenUsed="0"/>
+    <w:lsdException w:name="Colorful Shading Accent 6" w:semiHidden="0" w:uiPriority="71" w:unhideWhenUsed="0"/>
+    <w:lsdException w:name="Colorful List Accent 6" w:semiHidden="0" w:uiPriority="72" w:unhideWhenUsed="0"/>
+    <w:lsdException w:name="Colorful Grid Accent 6" w:semiHidden="0" w:uiPriority="73" w:unhideWhenUsed="0"/>
+    <w:lsdException w:name="Subtle Emphasis" w:semiHidden="0" w:uiPriority="19" w:unhideWhenUsed="0" w:qFormat="1"/>
+    <w:lsdException w:name="Intense Emphasis" w:semiHidden="0" w:uiPriority="21" w:unhideWhenUsed="0" w:qFormat="1"/>
+    <w:lsdException w:name="Subtle Reference" w:semiHidden="0" w:uiPriority="31" w:unhideWhenUsed="0" w:qFormat="1"/>
+    <w:lsdException w:name="Intense Reference" w:semiHidden="0" w:uiPriority="32" w:unhideWhenUsed="0" w:qFormat="1"/>
+    <w:lsdException w:name="Book Title" w:semiHidden="0" w:uiPriority="33" w:unhideWhenUsed="0" w:qFormat="1"/>
+    <w:lsdException w:name="Bibliography" w:uiPriority="37"/>
+    <w:lsdException w:name="TOC Heading" w:uiPriority="39" w:qFormat="1"/>
   </w:latentStyles>
   <w:style w:type="paragraph" w:default="1" w:styleId="Normal">
     <w:name w:val="Normal"/>
@@ -3482,6 +3264,7 @@
     <w:uiPriority w:val="99"/>
     <w:semiHidden/>
     <w:unhideWhenUsed/>
+    <w:qFormat/>
     <w:tblPr>
       <w:tblInd w:w="0" w:type="dxa"/>
       <w:tblCellMar>
@@ -3802,7 +3585,7 @@
   <a:extraClrSchemeLst/>
   <a:extLst>
     <a:ext uri="{05A4C25C-085E-4340-85A3-A5531E510DB2}">
-      <thm15:themeFamily xmlns:thm15="http://schemas.microsoft.com/office/thememl/2012/main" name="Office Theme" id="{62F939B6-93AF-4DB8-9C6B-D6C7DFDC589F}" vid="{4A3C46E8-61CC-4603-A589-7422A47A8E4A}"/>
+      <thm15:themeFamily xmlns:thm15="http://schemas.microsoft.com/office/thememl/2012/main" xmlns="" name="Office Theme" id="{62F939B6-93AF-4DB8-9C6B-D6C7DFDC589F}" vid="{4A3C46E8-61CC-4603-A589-7422A47A8E4A}"/>
     </a:ext>
   </a:extLst>
 </a:theme>

</xml_diff>